<commit_message>
Agrego todas las entidades a la estrategia
</commit_message>
<xml_diff>
--- a/Entrega Gestión/Estrategia.docx
+++ b/Entrega Gestión/Estrategia.docx
@@ -532,13 +532,50 @@
           <w:pPr>
             <w:rPr>
               <w:sz w:val="32"/>
+              <w:lang w:val="es-AR"/>
+            </w:rPr>
+          </w:pPr>
+          <w:r>
+            <w:rPr>
+              <w:sz w:val="32"/>
+              <w:lang w:val="es-AR"/>
+            </w:rPr>
+            <w:t>Entidades  ...........................................................................   3</w:t>
+          </w:r>
+        </w:p>
+        <w:p>
+          <w:pPr>
+            <w:rPr>
+              <w:sz w:val="32"/>
+              <w:lang w:val="es-AR"/>
+            </w:rPr>
+          </w:pPr>
+          <w:r>
+            <w:rPr>
+              <w:sz w:val="32"/>
+              <w:lang w:val="es-AR"/>
+            </w:rPr>
+            <w:t>Stored Procedures  .............................................................   8</w:t>
+          </w:r>
+        </w:p>
+        <w:p>
+          <w:pPr>
+            <w:rPr>
+              <w:sz w:val="32"/>
             </w:rPr>
           </w:pPr>
           <w:r>
             <w:rPr>
               <w:sz w:val="32"/>
             </w:rPr>
-            <w:t>Aclaraciones Generales  ......................................................  3</w:t>
+            <w:t xml:space="preserve">Aclaraciones Generales  ......................................................  </w:t>
+          </w:r>
+          <w:r>
+            <w:rPr>
+              <w:sz w:val="32"/>
+              <w:lang w:val="es-AR"/>
+            </w:rPr>
+            <w:t>10</w:t>
           </w:r>
         </w:p>
         <w:p>
@@ -648,27 +685,8 @@
           <w:color w:val="FF0000"/>
         </w:rPr>
       </w:pPr>
-    </w:p>
-    <w:p>
-      <w:pPr>
-        <w:rPr>
-          <w:color w:val="FF0000"/>
-        </w:rPr>
-      </w:pPr>
-    </w:p>
-    <w:p>
-      <w:pPr>
-        <w:rPr>
-          <w:color w:val="FF0000"/>
-        </w:rPr>
-      </w:pPr>
-    </w:p>
-    <w:p>
-      <w:pPr>
-        <w:rPr>
-          <w:color w:val="FF0000"/>
-        </w:rPr>
-      </w:pPr>
+      <w:bookmarkStart w:id="0" w:name="_GoBack"/>
+      <w:bookmarkEnd w:id="0"/>
     </w:p>
     <w:p>
       <w:pPr>
@@ -923,6 +941,7 @@
     <w:p>
       <w:pPr>
         <w:numPr>
+          <w:ilvl w:val="0"/>
           <w:numId w:val="0"/>
         </w:numPr>
         <w:spacing w:after="160" w:line="259" w:lineRule="auto"/>
@@ -1029,6 +1048,7 @@
     <w:p>
       <w:pPr>
         <w:numPr>
+          <w:ilvl w:val="0"/>
           <w:numId w:val="0"/>
         </w:numPr>
         <w:spacing w:after="160" w:line="259" w:lineRule="auto"/>
@@ -1135,6 +1155,7 @@
     <w:p>
       <w:pPr>
         <w:numPr>
+          <w:ilvl w:val="0"/>
           <w:numId w:val="0"/>
         </w:numPr>
         <w:spacing w:after="160" w:line="259" w:lineRule="auto"/>
@@ -1241,6 +1262,7 @@
     <w:p>
       <w:pPr>
         <w:numPr>
+          <w:ilvl w:val="0"/>
           <w:numId w:val="0"/>
         </w:numPr>
         <w:spacing w:after="160" w:line="259" w:lineRule="auto"/>
@@ -1328,6 +1350,7 @@
     <w:p>
       <w:pPr>
         <w:numPr>
+          <w:ilvl w:val="0"/>
           <w:numId w:val="0"/>
         </w:numPr>
         <w:spacing w:after="160" w:line="259" w:lineRule="auto"/>
@@ -1453,6 +1476,7 @@
     <w:p>
       <w:pPr>
         <w:numPr>
+          <w:ilvl w:val="0"/>
           <w:numId w:val="0"/>
         </w:numPr>
         <w:spacing w:after="160" w:line="259" w:lineRule="auto"/>
@@ -1559,6 +1583,7 @@
     <w:p>
       <w:pPr>
         <w:numPr>
+          <w:ilvl w:val="0"/>
           <w:numId w:val="0"/>
         </w:numPr>
         <w:spacing w:after="160" w:line="259" w:lineRule="auto"/>
@@ -1646,6 +1671,7 @@
     <w:p>
       <w:pPr>
         <w:numPr>
+          <w:ilvl w:val="0"/>
           <w:numId w:val="0"/>
         </w:numPr>
         <w:spacing w:after="160" w:line="259" w:lineRule="auto"/>
@@ -1771,6 +1797,7 @@
     <w:p>
       <w:pPr>
         <w:numPr>
+          <w:ilvl w:val="0"/>
           <w:numId w:val="0"/>
         </w:numPr>
         <w:spacing w:after="160" w:line="259" w:lineRule="auto"/>
@@ -1797,8 +1824,6 @@
         </w:rPr>
         <w:t>Compra Bonos:</w:t>
       </w:r>
-      <w:bookmarkStart w:id="0" w:name="_GoBack"/>
-      <w:bookmarkEnd w:id="0"/>
     </w:p>
     <w:p>
       <w:pPr>
@@ -1889,6 +1914,101 @@
     </w:p>
     <w:p>
       <w:pPr>
+        <w:rPr>
+          <w:color w:val="00B050"/>
+          <w:sz w:val="28"/>
+          <w:szCs w:val="28"/>
+          <w:lang w:val="es-AR"/>
+        </w:rPr>
+      </w:pPr>
+      <w:r>
+        <w:rPr>
+          <w:color w:val="00B050"/>
+          <w:sz w:val="28"/>
+          <w:szCs w:val="28"/>
+          <w:lang w:val="es-AR"/>
+        </w:rPr>
+        <w:t>Profesional:</w:t>
+      </w:r>
+    </w:p>
+    <w:p>
+      <w:pPr>
+        <w:numPr>
+          <w:ilvl w:val="0"/>
+          <w:numId w:val="2"/>
+        </w:numPr>
+        <w:spacing w:after="160" w:line="259" w:lineRule="auto"/>
+        <w:ind w:left="420" w:leftChars="0" w:hanging="420" w:firstLineChars="0"/>
+        <w:rPr>
+          <w:lang w:val="es-AR"/>
+        </w:rPr>
+      </w:pPr>
+      <w:r>
+        <w:rPr>
+          <w:lang w:val="es-AR"/>
+        </w:rPr>
+        <w:t>Entidad que representa datos particulares de un profesional.</w:t>
+      </w:r>
+    </w:p>
+    <w:p>
+      <w:pPr>
+        <w:numPr>
+          <w:ilvl w:val="0"/>
+          <w:numId w:val="2"/>
+        </w:numPr>
+        <w:spacing w:after="160" w:line="259" w:lineRule="auto"/>
+        <w:ind w:left="420" w:leftChars="0" w:hanging="420" w:firstLineChars="0"/>
+        <w:rPr>
+          <w:lang w:val="es-AR"/>
+        </w:rPr>
+      </w:pPr>
+      <w:r>
+        <w:rPr>
+          <w:lang w:val="es-AR"/>
+        </w:rPr>
+        <w:t>Relaciones: Se relaciona con Usuario, con Agenda para asociar una agenda con sus horarios de atención y con Especialidad Profesional donde se detallan las especialidades de cada profesional.</w:t>
+      </w:r>
+    </w:p>
+    <w:p>
+      <w:pPr>
+        <w:numPr>
+          <w:ilvl w:val="0"/>
+          <w:numId w:val="2"/>
+        </w:numPr>
+        <w:spacing w:after="160" w:line="259" w:lineRule="auto"/>
+        <w:ind w:left="420" w:leftChars="0" w:hanging="420" w:firstLineChars="0"/>
+        <w:rPr>
+          <w:lang w:val="es-AR"/>
+        </w:rPr>
+      </w:pPr>
+      <w:r>
+        <w:rPr>
+          <w:lang w:val="es-AR"/>
+        </w:rPr>
+        <w:t>PK: ID.</w:t>
+      </w:r>
+    </w:p>
+    <w:p>
+      <w:pPr>
+        <w:numPr>
+          <w:ilvl w:val="0"/>
+          <w:numId w:val="2"/>
+        </w:numPr>
+        <w:spacing w:after="160" w:line="259" w:lineRule="auto"/>
+        <w:ind w:left="420" w:leftChars="0" w:hanging="420" w:firstLineChars="0"/>
+        <w:rPr>
+          <w:lang w:val="es-AR"/>
+        </w:rPr>
+      </w:pPr>
+      <w:r>
+        <w:rPr>
+          <w:lang w:val="es-AR"/>
+        </w:rPr>
+        <w:t>FK: ID.</w:t>
+      </w:r>
+    </w:p>
+    <w:p>
+      <w:pPr>
         <w:numPr>
           <w:numId w:val="0"/>
         </w:numPr>
@@ -1900,6 +2020,101 @@
     </w:p>
     <w:p>
       <w:pPr>
+        <w:rPr>
+          <w:color w:val="00B050"/>
+          <w:sz w:val="28"/>
+          <w:szCs w:val="28"/>
+          <w:lang w:val="es-AR"/>
+        </w:rPr>
+      </w:pPr>
+      <w:r>
+        <w:rPr>
+          <w:color w:val="00B050"/>
+          <w:sz w:val="28"/>
+          <w:szCs w:val="28"/>
+          <w:lang w:val="es-AR"/>
+        </w:rPr>
+        <w:t>Especialidad Profesional:</w:t>
+      </w:r>
+    </w:p>
+    <w:p>
+      <w:pPr>
+        <w:numPr>
+          <w:ilvl w:val="0"/>
+          <w:numId w:val="2"/>
+        </w:numPr>
+        <w:spacing w:after="160" w:line="259" w:lineRule="auto"/>
+        <w:ind w:left="420" w:leftChars="0" w:hanging="420" w:firstLineChars="0"/>
+        <w:rPr>
+          <w:lang w:val="es-AR"/>
+        </w:rPr>
+      </w:pPr>
+      <w:r>
+        <w:rPr>
+          <w:lang w:val="es-AR"/>
+        </w:rPr>
+        <w:t>Relaciona cada profesional con sus especialidades.</w:t>
+      </w:r>
+    </w:p>
+    <w:p>
+      <w:pPr>
+        <w:numPr>
+          <w:ilvl w:val="0"/>
+          <w:numId w:val="2"/>
+        </w:numPr>
+        <w:spacing w:after="160" w:line="259" w:lineRule="auto"/>
+        <w:ind w:left="420" w:leftChars="0" w:hanging="420" w:firstLineChars="0"/>
+        <w:rPr>
+          <w:lang w:val="es-AR"/>
+        </w:rPr>
+      </w:pPr>
+      <w:r>
+        <w:rPr>
+          <w:lang w:val="es-AR"/>
+        </w:rPr>
+        <w:t>Relaciones: Se relaciona con Profesional y con Especialidad.</w:t>
+      </w:r>
+    </w:p>
+    <w:p>
+      <w:pPr>
+        <w:numPr>
+          <w:ilvl w:val="0"/>
+          <w:numId w:val="2"/>
+        </w:numPr>
+        <w:spacing w:after="160" w:line="259" w:lineRule="auto"/>
+        <w:ind w:left="420" w:leftChars="0" w:hanging="420" w:firstLineChars="0"/>
+        <w:rPr>
+          <w:lang w:val="es-AR"/>
+        </w:rPr>
+      </w:pPr>
+      <w:r>
+        <w:rPr>
+          <w:lang w:val="es-AR"/>
+        </w:rPr>
+        <w:t>PK: ID_Porfesional, codigo_especialidad.</w:t>
+      </w:r>
+    </w:p>
+    <w:p>
+      <w:pPr>
+        <w:numPr>
+          <w:ilvl w:val="0"/>
+          <w:numId w:val="2"/>
+        </w:numPr>
+        <w:spacing w:after="160" w:line="259" w:lineRule="auto"/>
+        <w:ind w:left="420" w:leftChars="0" w:hanging="420" w:firstLineChars="0"/>
+        <w:rPr>
+          <w:lang w:val="es-AR"/>
+        </w:rPr>
+      </w:pPr>
+      <w:r>
+        <w:rPr>
+          <w:lang w:val="es-AR"/>
+        </w:rPr>
+        <w:t>FK: ID_Profesional, codigo_especialidad.</w:t>
+      </w:r>
+    </w:p>
+    <w:p>
+      <w:pPr>
         <w:numPr>
           <w:numId w:val="0"/>
         </w:numPr>
@@ -1911,6 +2126,101 @@
     </w:p>
     <w:p>
       <w:pPr>
+        <w:rPr>
+          <w:color w:val="00B050"/>
+          <w:sz w:val="28"/>
+          <w:szCs w:val="28"/>
+          <w:lang w:val="es-AR"/>
+        </w:rPr>
+      </w:pPr>
+      <w:r>
+        <w:rPr>
+          <w:color w:val="00B050"/>
+          <w:sz w:val="28"/>
+          <w:szCs w:val="28"/>
+          <w:lang w:val="es-AR"/>
+        </w:rPr>
+        <w:t>Especialidad:</w:t>
+      </w:r>
+    </w:p>
+    <w:p>
+      <w:pPr>
+        <w:numPr>
+          <w:ilvl w:val="0"/>
+          <w:numId w:val="2"/>
+        </w:numPr>
+        <w:spacing w:after="160" w:line="259" w:lineRule="auto"/>
+        <w:ind w:left="420" w:leftChars="0" w:hanging="420" w:firstLineChars="0"/>
+        <w:rPr>
+          <w:lang w:val="es-AR"/>
+        </w:rPr>
+      </w:pPr>
+      <w:r>
+        <w:rPr>
+          <w:lang w:val="es-AR"/>
+        </w:rPr>
+        <w:t>Representa las especialidades que un profesional puede tener.</w:t>
+      </w:r>
+    </w:p>
+    <w:p>
+      <w:pPr>
+        <w:numPr>
+          <w:ilvl w:val="0"/>
+          <w:numId w:val="2"/>
+        </w:numPr>
+        <w:spacing w:after="160" w:line="259" w:lineRule="auto"/>
+        <w:ind w:left="420" w:leftChars="0" w:hanging="420" w:firstLineChars="0"/>
+        <w:rPr>
+          <w:lang w:val="es-AR"/>
+        </w:rPr>
+      </w:pPr>
+      <w:r>
+        <w:rPr>
+          <w:lang w:val="es-AR"/>
+        </w:rPr>
+        <w:t>Relaciones: Se relaciona con Especialidad Profesional para asociar especialidades a profesionales, con Horario Atención para saber que tipo de especialidad atiende el profesional en ese horario y con Tipo Especialidad ya que cada especialidad tiene un tipo.</w:t>
+      </w:r>
+    </w:p>
+    <w:p>
+      <w:pPr>
+        <w:numPr>
+          <w:ilvl w:val="0"/>
+          <w:numId w:val="2"/>
+        </w:numPr>
+        <w:spacing w:after="160" w:line="259" w:lineRule="auto"/>
+        <w:ind w:left="420" w:leftChars="0" w:hanging="420" w:firstLineChars="0"/>
+        <w:rPr>
+          <w:lang w:val="es-AR"/>
+        </w:rPr>
+      </w:pPr>
+      <w:r>
+        <w:rPr>
+          <w:lang w:val="es-AR"/>
+        </w:rPr>
+        <w:t>PK: codigo.</w:t>
+      </w:r>
+    </w:p>
+    <w:p>
+      <w:pPr>
+        <w:numPr>
+          <w:ilvl w:val="0"/>
+          <w:numId w:val="2"/>
+        </w:numPr>
+        <w:spacing w:after="160" w:line="259" w:lineRule="auto"/>
+        <w:ind w:left="420" w:leftChars="0" w:hanging="420" w:firstLineChars="0"/>
+        <w:rPr>
+          <w:lang w:val="es-AR"/>
+        </w:rPr>
+      </w:pPr>
+      <w:r>
+        <w:rPr>
+          <w:lang w:val="es-AR"/>
+        </w:rPr>
+        <w:t>FK: codigo_tipo_esp.</w:t>
+      </w:r>
+    </w:p>
+    <w:p>
+      <w:pPr>
         <w:numPr>
           <w:numId w:val="0"/>
         </w:numPr>
@@ -1922,6 +2232,82 @@
     </w:p>
     <w:p>
       <w:pPr>
+        <w:rPr>
+          <w:color w:val="00B050"/>
+          <w:sz w:val="28"/>
+          <w:szCs w:val="28"/>
+          <w:lang w:val="es-AR"/>
+        </w:rPr>
+      </w:pPr>
+      <w:r>
+        <w:rPr>
+          <w:color w:val="00B050"/>
+          <w:sz w:val="28"/>
+          <w:szCs w:val="28"/>
+          <w:lang w:val="es-AR"/>
+        </w:rPr>
+        <w:t xml:space="preserve">Tipo Especialidad: </w:t>
+      </w:r>
+    </w:p>
+    <w:p>
+      <w:pPr>
+        <w:numPr>
+          <w:ilvl w:val="0"/>
+          <w:numId w:val="2"/>
+        </w:numPr>
+        <w:spacing w:after="160" w:line="259" w:lineRule="auto"/>
+        <w:ind w:left="420" w:leftChars="0" w:hanging="420" w:firstLineChars="0"/>
+        <w:rPr>
+          <w:lang w:val="es-AR"/>
+        </w:rPr>
+      </w:pPr>
+      <w:r>
+        <w:rPr>
+          <w:lang w:val="es-AR"/>
+        </w:rPr>
+        <w:t>Entidad que representa los distintos tipos de especialidad.</w:t>
+      </w:r>
+    </w:p>
+    <w:p>
+      <w:pPr>
+        <w:numPr>
+          <w:ilvl w:val="0"/>
+          <w:numId w:val="2"/>
+        </w:numPr>
+        <w:spacing w:after="160" w:line="259" w:lineRule="auto"/>
+        <w:ind w:left="420" w:leftChars="0" w:hanging="420" w:firstLineChars="0"/>
+        <w:rPr>
+          <w:lang w:val="es-AR"/>
+        </w:rPr>
+      </w:pPr>
+      <w:r>
+        <w:rPr>
+          <w:lang w:val="es-AR"/>
+        </w:rPr>
+        <w:t>Relaciones: Se relaciona con Especialidad.</w:t>
+      </w:r>
+    </w:p>
+    <w:p>
+      <w:pPr>
+        <w:numPr>
+          <w:ilvl w:val="0"/>
+          <w:numId w:val="2"/>
+        </w:numPr>
+        <w:spacing w:after="160" w:line="259" w:lineRule="auto"/>
+        <w:ind w:left="420" w:leftChars="0" w:hanging="420" w:firstLineChars="0"/>
+        <w:rPr>
+          <w:lang w:val="es-AR"/>
+        </w:rPr>
+      </w:pPr>
+      <w:r>
+        <w:rPr>
+          <w:lang w:val="es-AR"/>
+        </w:rPr>
+        <w:t>PK: codigo</w:t>
+      </w:r>
+    </w:p>
+    <w:p>
+      <w:pPr>
         <w:numPr>
           <w:numId w:val="0"/>
         </w:numPr>
@@ -1930,6 +2316,647 @@
           <w:lang w:val="es-AR"/>
         </w:rPr>
       </w:pPr>
+    </w:p>
+    <w:p>
+      <w:pPr>
+        <w:rPr>
+          <w:color w:val="00B050"/>
+          <w:sz w:val="28"/>
+          <w:szCs w:val="28"/>
+          <w:lang w:val="es-AR"/>
+        </w:rPr>
+      </w:pPr>
+      <w:r>
+        <w:rPr>
+          <w:color w:val="00B050"/>
+          <w:sz w:val="28"/>
+          <w:szCs w:val="28"/>
+          <w:lang w:val="es-AR"/>
+        </w:rPr>
+        <w:t>Agenda:</w:t>
+      </w:r>
+    </w:p>
+    <w:p>
+      <w:pPr>
+        <w:numPr>
+          <w:ilvl w:val="0"/>
+          <w:numId w:val="2"/>
+        </w:numPr>
+        <w:spacing w:after="160" w:line="259" w:lineRule="auto"/>
+        <w:ind w:left="420" w:leftChars="0" w:hanging="420" w:firstLineChars="0"/>
+        <w:rPr>
+          <w:lang w:val="es-AR"/>
+        </w:rPr>
+      </w:pPr>
+      <w:r>
+        <w:rPr>
+          <w:lang w:val="es-AR"/>
+        </w:rPr>
+        <w:t>Entidad para representar la agenda del profesional.</w:t>
+      </w:r>
+    </w:p>
+    <w:p>
+      <w:pPr>
+        <w:numPr>
+          <w:ilvl w:val="0"/>
+          <w:numId w:val="2"/>
+        </w:numPr>
+        <w:spacing w:after="160" w:line="259" w:lineRule="auto"/>
+        <w:ind w:left="420" w:leftChars="0" w:hanging="420" w:firstLineChars="0"/>
+        <w:rPr>
+          <w:lang w:val="es-AR"/>
+        </w:rPr>
+      </w:pPr>
+      <w:r>
+        <w:rPr>
+          <w:lang w:val="es-AR"/>
+        </w:rPr>
+        <w:t>Relaciones: Se relaciona con Profesional y con Horario Atención para saber todos los horarios que tiene la agenda.</w:t>
+      </w:r>
+    </w:p>
+    <w:p>
+      <w:pPr>
+        <w:numPr>
+          <w:ilvl w:val="0"/>
+          <w:numId w:val="2"/>
+        </w:numPr>
+        <w:spacing w:after="160" w:line="259" w:lineRule="auto"/>
+        <w:ind w:left="420" w:leftChars="0" w:hanging="420" w:firstLineChars="0"/>
+        <w:rPr>
+          <w:lang w:val="es-AR"/>
+        </w:rPr>
+      </w:pPr>
+      <w:r>
+        <w:rPr>
+          <w:lang w:val="es-AR"/>
+        </w:rPr>
+        <w:t>PK: ID.</w:t>
+      </w:r>
+    </w:p>
+    <w:p>
+      <w:pPr>
+        <w:numPr>
+          <w:ilvl w:val="0"/>
+          <w:numId w:val="2"/>
+        </w:numPr>
+        <w:spacing w:after="160" w:line="259" w:lineRule="auto"/>
+        <w:ind w:left="420" w:leftChars="0" w:hanging="420" w:firstLineChars="0"/>
+        <w:rPr>
+          <w:lang w:val="es-AR"/>
+        </w:rPr>
+      </w:pPr>
+      <w:r>
+        <w:rPr>
+          <w:lang w:val="es-AR"/>
+        </w:rPr>
+        <w:t>FK: ID.</w:t>
+      </w:r>
+    </w:p>
+    <w:p>
+      <w:pPr>
+        <w:numPr>
+          <w:numId w:val="0"/>
+        </w:numPr>
+        <w:spacing w:after="160" w:line="259" w:lineRule="auto"/>
+        <w:rPr>
+          <w:lang w:val="es-AR"/>
+        </w:rPr>
+      </w:pPr>
+    </w:p>
+    <w:p>
+      <w:pPr>
+        <w:rPr>
+          <w:color w:val="00B050"/>
+          <w:sz w:val="28"/>
+          <w:szCs w:val="28"/>
+          <w:lang w:val="es-AR"/>
+        </w:rPr>
+      </w:pPr>
+      <w:r>
+        <w:rPr>
+          <w:color w:val="00B050"/>
+          <w:sz w:val="28"/>
+          <w:szCs w:val="28"/>
+          <w:lang w:val="es-AR"/>
+        </w:rPr>
+        <w:t>Horario Atención:</w:t>
+      </w:r>
+    </w:p>
+    <w:p>
+      <w:pPr>
+        <w:numPr>
+          <w:ilvl w:val="0"/>
+          <w:numId w:val="2"/>
+        </w:numPr>
+        <w:spacing w:after="160" w:line="259" w:lineRule="auto"/>
+        <w:ind w:left="420" w:leftChars="0" w:hanging="420" w:firstLineChars="0"/>
+        <w:rPr>
+          <w:lang w:val="es-AR"/>
+        </w:rPr>
+      </w:pPr>
+      <w:r>
+        <w:rPr>
+          <w:lang w:val="es-AR"/>
+        </w:rPr>
+        <w:t>Esta entidad representa los horarios de atención de una agenda de un profesional.</w:t>
+      </w:r>
+    </w:p>
+    <w:p>
+      <w:pPr>
+        <w:numPr>
+          <w:ilvl w:val="0"/>
+          <w:numId w:val="2"/>
+        </w:numPr>
+        <w:spacing w:after="160" w:line="259" w:lineRule="auto"/>
+        <w:ind w:left="420" w:leftChars="0" w:hanging="420" w:firstLineChars="0"/>
+        <w:rPr>
+          <w:lang w:val="es-AR"/>
+        </w:rPr>
+      </w:pPr>
+      <w:r>
+        <w:rPr>
+          <w:lang w:val="es-AR"/>
+        </w:rPr>
+        <w:t>El estado define si ese horario de atención sigue vigente o si fue cancelado por el médico.</w:t>
+      </w:r>
+    </w:p>
+    <w:p>
+      <w:pPr>
+        <w:numPr>
+          <w:ilvl w:val="0"/>
+          <w:numId w:val="2"/>
+        </w:numPr>
+        <w:spacing w:after="160" w:line="259" w:lineRule="auto"/>
+        <w:ind w:left="420" w:leftChars="0" w:hanging="420" w:firstLineChars="0"/>
+        <w:rPr>
+          <w:lang w:val="es-AR"/>
+        </w:rPr>
+      </w:pPr>
+      <w:r>
+        <w:rPr>
+          <w:lang w:val="es-AR"/>
+        </w:rPr>
+        <w:t>Relaciones: Se relaciona con Agenda, con Especialidad y con Turno para saber el afiliado que reservó un turno en ese horario.</w:t>
+      </w:r>
+    </w:p>
+    <w:p>
+      <w:pPr>
+        <w:numPr>
+          <w:ilvl w:val="0"/>
+          <w:numId w:val="2"/>
+        </w:numPr>
+        <w:spacing w:after="160" w:line="259" w:lineRule="auto"/>
+        <w:ind w:left="420" w:leftChars="0" w:hanging="420" w:firstLineChars="0"/>
+        <w:rPr>
+          <w:lang w:val="es-AR"/>
+        </w:rPr>
+      </w:pPr>
+      <w:r>
+        <w:rPr>
+          <w:lang w:val="es-AR"/>
+        </w:rPr>
+        <w:t>PK: ID.</w:t>
+      </w:r>
+    </w:p>
+    <w:p>
+      <w:pPr>
+        <w:numPr>
+          <w:ilvl w:val="0"/>
+          <w:numId w:val="2"/>
+        </w:numPr>
+        <w:spacing w:after="160" w:line="259" w:lineRule="auto"/>
+        <w:ind w:left="420" w:leftChars="0" w:hanging="420" w:firstLineChars="0"/>
+        <w:rPr>
+          <w:lang w:val="es-AR"/>
+        </w:rPr>
+      </w:pPr>
+      <w:r>
+        <w:rPr>
+          <w:lang w:val="es-AR"/>
+        </w:rPr>
+        <w:t>FK: ID_Agenda, codigo_especialidad.</w:t>
+      </w:r>
+    </w:p>
+    <w:p>
+      <w:pPr>
+        <w:numPr>
+          <w:numId w:val="0"/>
+        </w:numPr>
+        <w:spacing w:after="160" w:line="259" w:lineRule="auto"/>
+        <w:rPr>
+          <w:lang w:val="es-AR"/>
+        </w:rPr>
+      </w:pPr>
+    </w:p>
+    <w:p>
+      <w:pPr>
+        <w:rPr>
+          <w:color w:val="00B050"/>
+          <w:sz w:val="28"/>
+          <w:szCs w:val="28"/>
+          <w:lang w:val="es-AR"/>
+        </w:rPr>
+      </w:pPr>
+      <w:r>
+        <w:rPr>
+          <w:color w:val="00B050"/>
+          <w:sz w:val="28"/>
+          <w:szCs w:val="28"/>
+          <w:lang w:val="es-AR"/>
+        </w:rPr>
+        <w:t>Turno:</w:t>
+      </w:r>
+    </w:p>
+    <w:p>
+      <w:pPr>
+        <w:numPr>
+          <w:ilvl w:val="0"/>
+          <w:numId w:val="2"/>
+        </w:numPr>
+        <w:spacing w:after="160" w:line="259" w:lineRule="auto"/>
+        <w:ind w:left="420" w:leftChars="0" w:hanging="420" w:firstLineChars="0"/>
+        <w:rPr>
+          <w:lang w:val="es-AR"/>
+        </w:rPr>
+      </w:pPr>
+      <w:r>
+        <w:rPr>
+          <w:lang w:val="es-AR"/>
+        </w:rPr>
+        <w:t>Representa los turnos que saca un afiliado para poder atenderse.</w:t>
+      </w:r>
+    </w:p>
+    <w:p>
+      <w:pPr>
+        <w:numPr>
+          <w:ilvl w:val="0"/>
+          <w:numId w:val="2"/>
+        </w:numPr>
+        <w:spacing w:after="160" w:line="259" w:lineRule="auto"/>
+        <w:ind w:left="420" w:leftChars="0" w:hanging="420" w:firstLineChars="0"/>
+        <w:rPr>
+          <w:lang w:val="es-AR"/>
+        </w:rPr>
+      </w:pPr>
+      <w:r>
+        <w:rPr>
+          <w:lang w:val="es-AR"/>
+        </w:rPr>
+        <w:t>Relaciones: Se relaciona con Horario Atención, con Cancelación Turno para determinar si fue cancelado o no, con Consulta Médica para asociar una consulta a ese turno y con Afiliado para saber quien sacó ese turno.</w:t>
+      </w:r>
+    </w:p>
+    <w:p>
+      <w:pPr>
+        <w:numPr>
+          <w:ilvl w:val="0"/>
+          <w:numId w:val="2"/>
+        </w:numPr>
+        <w:spacing w:after="160" w:line="259" w:lineRule="auto"/>
+        <w:ind w:left="420" w:leftChars="0" w:hanging="420" w:firstLineChars="0"/>
+        <w:rPr>
+          <w:lang w:val="es-AR"/>
+        </w:rPr>
+      </w:pPr>
+      <w:r>
+        <w:rPr>
+          <w:lang w:val="es-AR"/>
+        </w:rPr>
+        <w:t>PK: número.</w:t>
+      </w:r>
+    </w:p>
+    <w:p>
+      <w:pPr>
+        <w:numPr>
+          <w:ilvl w:val="0"/>
+          <w:numId w:val="2"/>
+        </w:numPr>
+        <w:spacing w:after="160" w:line="259" w:lineRule="auto"/>
+        <w:ind w:left="420" w:leftChars="0" w:hanging="420" w:firstLineChars="0"/>
+        <w:rPr>
+          <w:lang w:val="es-AR"/>
+        </w:rPr>
+      </w:pPr>
+      <w:r>
+        <w:rPr>
+          <w:lang w:val="es-AR"/>
+        </w:rPr>
+        <w:t>FK: ID_Horario_Atención, ID_Afiliado.</w:t>
+      </w:r>
+    </w:p>
+    <w:p>
+      <w:pPr>
+        <w:numPr>
+          <w:numId w:val="0"/>
+        </w:numPr>
+        <w:spacing w:after="160" w:line="259" w:lineRule="auto"/>
+        <w:rPr>
+          <w:lang w:val="es-AR"/>
+        </w:rPr>
+      </w:pPr>
+    </w:p>
+    <w:p>
+      <w:pPr>
+        <w:rPr>
+          <w:color w:val="00B050"/>
+          <w:sz w:val="28"/>
+          <w:szCs w:val="28"/>
+          <w:lang w:val="es-AR"/>
+        </w:rPr>
+      </w:pPr>
+      <w:r>
+        <w:rPr>
+          <w:color w:val="00B050"/>
+          <w:sz w:val="28"/>
+          <w:szCs w:val="28"/>
+          <w:lang w:val="es-AR"/>
+        </w:rPr>
+        <w:t xml:space="preserve">Cancelación Turno: </w:t>
+      </w:r>
+    </w:p>
+    <w:p>
+      <w:pPr>
+        <w:numPr>
+          <w:ilvl w:val="0"/>
+          <w:numId w:val="2"/>
+        </w:numPr>
+        <w:spacing w:after="160" w:line="259" w:lineRule="auto"/>
+        <w:ind w:left="420" w:leftChars="0" w:hanging="420" w:firstLineChars="0"/>
+        <w:rPr>
+          <w:lang w:val="es-AR"/>
+        </w:rPr>
+      </w:pPr>
+      <w:r>
+        <w:rPr>
+          <w:lang w:val="es-AR"/>
+        </w:rPr>
+        <w:t>Entidad que modela una cancelación de un turno reservado.</w:t>
+      </w:r>
+    </w:p>
+    <w:p>
+      <w:pPr>
+        <w:numPr>
+          <w:ilvl w:val="0"/>
+          <w:numId w:val="2"/>
+        </w:numPr>
+        <w:spacing w:after="160" w:line="259" w:lineRule="auto"/>
+        <w:ind w:left="420" w:leftChars="0" w:hanging="420" w:firstLineChars="0"/>
+        <w:rPr>
+          <w:lang w:val="es-AR"/>
+        </w:rPr>
+      </w:pPr>
+      <w:r>
+        <w:rPr>
+          <w:lang w:val="es-AR"/>
+        </w:rPr>
+        <w:t>El responsable define si el que canceló fue el médico o el afiliado.</w:t>
+      </w:r>
+    </w:p>
+    <w:p>
+      <w:pPr>
+        <w:numPr>
+          <w:ilvl w:val="0"/>
+          <w:numId w:val="2"/>
+        </w:numPr>
+        <w:spacing w:after="160" w:line="259" w:lineRule="auto"/>
+        <w:ind w:left="420" w:leftChars="0" w:hanging="420" w:firstLineChars="0"/>
+        <w:rPr>
+          <w:lang w:val="es-AR"/>
+        </w:rPr>
+      </w:pPr>
+      <w:r>
+        <w:rPr>
+          <w:lang w:val="es-AR"/>
+        </w:rPr>
+        <w:t>Relaciones: Se relaciona con Turno y con Tipo Cancelación que define los distintos tipos de cancelación. Éstos son fijos.</w:t>
+      </w:r>
+    </w:p>
+    <w:p>
+      <w:pPr>
+        <w:numPr>
+          <w:ilvl w:val="0"/>
+          <w:numId w:val="2"/>
+        </w:numPr>
+        <w:spacing w:after="160" w:line="259" w:lineRule="auto"/>
+        <w:ind w:left="420" w:leftChars="0" w:hanging="420" w:firstLineChars="0"/>
+        <w:rPr>
+          <w:lang w:val="es-AR"/>
+        </w:rPr>
+      </w:pPr>
+      <w:r>
+        <w:rPr>
+          <w:lang w:val="es-AR"/>
+        </w:rPr>
+        <w:t>PK: número.</w:t>
+      </w:r>
+    </w:p>
+    <w:p>
+      <w:pPr>
+        <w:numPr>
+          <w:ilvl w:val="0"/>
+          <w:numId w:val="2"/>
+        </w:numPr>
+        <w:spacing w:after="160" w:line="259" w:lineRule="auto"/>
+        <w:ind w:left="420" w:leftChars="0" w:hanging="420" w:firstLineChars="0"/>
+        <w:rPr>
+          <w:lang w:val="es-AR"/>
+        </w:rPr>
+      </w:pPr>
+      <w:r>
+        <w:rPr>
+          <w:lang w:val="es-AR"/>
+        </w:rPr>
+        <w:t>FK: número</w:t>
+      </w:r>
+    </w:p>
+    <w:p>
+      <w:pPr>
+        <w:numPr>
+          <w:numId w:val="0"/>
+        </w:numPr>
+        <w:spacing w:after="160" w:line="259" w:lineRule="auto"/>
+        <w:rPr>
+          <w:lang w:val="es-AR"/>
+        </w:rPr>
+      </w:pPr>
+    </w:p>
+    <w:p>
+      <w:pPr>
+        <w:rPr>
+          <w:color w:val="00B050"/>
+          <w:sz w:val="28"/>
+          <w:szCs w:val="28"/>
+          <w:lang w:val="es-AR"/>
+        </w:rPr>
+      </w:pPr>
+      <w:r>
+        <w:rPr>
+          <w:color w:val="00B050"/>
+          <w:sz w:val="28"/>
+          <w:szCs w:val="28"/>
+          <w:lang w:val="es-AR"/>
+        </w:rPr>
+        <w:t>Tipo Cancelación:</w:t>
+      </w:r>
+    </w:p>
+    <w:p>
+      <w:pPr>
+        <w:numPr>
+          <w:ilvl w:val="0"/>
+          <w:numId w:val="2"/>
+        </w:numPr>
+        <w:spacing w:after="160" w:line="259" w:lineRule="auto"/>
+        <w:ind w:left="420" w:leftChars="0" w:hanging="420" w:firstLineChars="0"/>
+        <w:rPr>
+          <w:lang w:val="es-AR"/>
+        </w:rPr>
+      </w:pPr>
+      <w:r>
+        <w:rPr>
+          <w:lang w:val="es-AR"/>
+        </w:rPr>
+        <w:t>Representa los distintos tipos de cancelación que puede haber.</w:t>
+      </w:r>
+    </w:p>
+    <w:p>
+      <w:pPr>
+        <w:numPr>
+          <w:ilvl w:val="0"/>
+          <w:numId w:val="2"/>
+        </w:numPr>
+        <w:spacing w:after="160" w:line="259" w:lineRule="auto"/>
+        <w:ind w:left="420" w:leftChars="0" w:hanging="420" w:firstLineChars="0"/>
+        <w:rPr>
+          <w:lang w:val="es-AR"/>
+        </w:rPr>
+      </w:pPr>
+      <w:r>
+        <w:rPr>
+          <w:lang w:val="es-AR"/>
+        </w:rPr>
+        <w:t>Relaciones: Se relaciona con Cancelación Turno.</w:t>
+      </w:r>
+    </w:p>
+    <w:p>
+      <w:pPr>
+        <w:numPr>
+          <w:ilvl w:val="0"/>
+          <w:numId w:val="2"/>
+        </w:numPr>
+        <w:spacing w:after="160" w:line="259" w:lineRule="auto"/>
+        <w:ind w:left="420" w:leftChars="0" w:hanging="420" w:firstLineChars="0"/>
+        <w:rPr>
+          <w:lang w:val="es-AR"/>
+        </w:rPr>
+      </w:pPr>
+      <w:r>
+        <w:rPr>
+          <w:lang w:val="es-AR"/>
+        </w:rPr>
+        <w:t>PK: ID.</w:t>
+      </w:r>
+    </w:p>
+    <w:p>
+      <w:pPr>
+        <w:numPr>
+          <w:numId w:val="0"/>
+        </w:numPr>
+        <w:spacing w:after="160" w:line="259" w:lineRule="auto"/>
+        <w:rPr>
+          <w:lang w:val="es-AR"/>
+        </w:rPr>
+      </w:pPr>
+    </w:p>
+    <w:p>
+      <w:pPr>
+        <w:rPr>
+          <w:color w:val="00B050"/>
+          <w:sz w:val="28"/>
+          <w:szCs w:val="28"/>
+          <w:lang w:val="es-AR"/>
+        </w:rPr>
+      </w:pPr>
+      <w:r>
+        <w:rPr>
+          <w:color w:val="00B050"/>
+          <w:sz w:val="28"/>
+          <w:szCs w:val="28"/>
+          <w:lang w:val="es-AR"/>
+        </w:rPr>
+        <w:t>Consulta Médica:</w:t>
+      </w:r>
+    </w:p>
+    <w:p>
+      <w:pPr>
+        <w:numPr>
+          <w:ilvl w:val="0"/>
+          <w:numId w:val="2"/>
+        </w:numPr>
+        <w:spacing w:after="160" w:line="259" w:lineRule="auto"/>
+        <w:ind w:left="420" w:leftChars="0" w:hanging="420" w:firstLineChars="0"/>
+        <w:rPr>
+          <w:lang w:val="es-AR"/>
+        </w:rPr>
+      </w:pPr>
+      <w:r>
+        <w:rPr>
+          <w:lang w:val="es-AR"/>
+        </w:rPr>
+        <w:t>Representa la atención de un afiliado por parte del médico.</w:t>
+      </w:r>
+    </w:p>
+    <w:p>
+      <w:pPr>
+        <w:numPr>
+          <w:ilvl w:val="0"/>
+          <w:numId w:val="2"/>
+        </w:numPr>
+        <w:spacing w:after="160" w:line="259" w:lineRule="auto"/>
+        <w:ind w:left="420" w:leftChars="0" w:hanging="420" w:firstLineChars="0"/>
+        <w:rPr>
+          <w:lang w:val="es-AR"/>
+        </w:rPr>
+      </w:pPr>
+      <w:r>
+        <w:rPr>
+          <w:lang w:val="es-AR"/>
+        </w:rPr>
+        <w:t>Relaciones: Se relaciona con Turno y con Bono, el cual fue usado para poder ser atendido.</w:t>
+      </w:r>
+    </w:p>
+    <w:p>
+      <w:pPr>
+        <w:numPr>
+          <w:ilvl w:val="0"/>
+          <w:numId w:val="2"/>
+        </w:numPr>
+        <w:spacing w:after="160" w:line="259" w:lineRule="auto"/>
+        <w:ind w:left="420" w:leftChars="0" w:hanging="420" w:firstLineChars="0"/>
+        <w:rPr>
+          <w:lang w:val="es-AR"/>
+        </w:rPr>
+      </w:pPr>
+      <w:r>
+        <w:rPr>
+          <w:lang w:val="es-AR"/>
+        </w:rPr>
+        <w:t>PK: numero.</w:t>
+      </w:r>
+    </w:p>
+    <w:p>
+      <w:pPr>
+        <w:numPr>
+          <w:ilvl w:val="0"/>
+          <w:numId w:val="2"/>
+        </w:numPr>
+        <w:spacing w:after="160" w:line="259" w:lineRule="auto"/>
+        <w:ind w:left="420" w:leftChars="0" w:hanging="420" w:firstLineChars="0"/>
+      </w:pPr>
+      <w:r>
+        <w:rPr>
+          <w:lang w:val="es-AR"/>
+        </w:rPr>
+        <w:t>FK: numero, numero_turno.</w:t>
+      </w:r>
     </w:p>
     <w:p/>
     <w:p/>
@@ -1942,20 +2969,6 @@
     <w:p/>
     <w:p/>
     <w:p/>
-    <w:p/>
-    <w:p/>
-    <w:p/>
-    <w:p/>
-    <w:p/>
-    <w:p/>
-    <w:p/>
-    <w:p/>
-    <w:p/>
-    <w:p/>
-    <w:p/>
-    <w:p/>
-    <w:p/>
-    <w:p/>
     <w:p>
       <w:pPr>
         <w:rPr>
@@ -1966,6 +2979,7 @@
     </w:p>
     <w:tbl>
       <w:tblPr>
+        <w:tblStyle w:val="5"/>
         <w:tblW w:w="10582" w:type="dxa"/>
         <w:tblInd w:w="-1043" w:type="dxa"/>
         <w:tblBorders>
@@ -1976,7 +2990,7 @@
           <w:insideH w:val="none" w:color="auto" w:sz="0" w:space="0"/>
           <w:insideV w:val="none" w:color="auto" w:sz="0" w:space="0"/>
         </w:tblBorders>
-        <w:shd w:val="clear"/>
+        <w:shd w:val="clear" w:color="auto" w:fill="auto"/>
         <w:tblLayout w:type="fixed"/>
         <w:tblCellMar>
           <w:top w:w="15" w:type="dxa"/>
@@ -1999,7 +3013,7 @@
             <w:insideH w:val="none" w:color="auto" w:sz="0" w:space="0"/>
             <w:insideV w:val="none" w:color="auto" w:sz="0" w:space="0"/>
           </w:tblBorders>
-          <w:shd w:val="clear"/>
+          <w:shd w:val="clear" w:color="auto" w:fill="auto"/>
           <w:tblLayout w:type="fixed"/>
           <w:tblCellMar>
             <w:top w:w="15" w:type="dxa"/>
@@ -2054,7 +3068,7 @@
                 <w:u w:val="none"/>
                 <w:lang w:val="es-AR" w:eastAsia="zh-CN" w:bidi="ar"/>
               </w:rPr>
-              <w:t>Stored Procedure</w:t>
+              <w:t>Stored Procedures</w:t>
             </w:r>
           </w:p>
         </w:tc>
@@ -2117,7 +3131,6 @@
             <w:insideH w:val="none" w:color="auto" w:sz="0" w:space="0"/>
             <w:insideV w:val="none" w:color="auto" w:sz="0" w:space="0"/>
           </w:tblBorders>
-          <w:shd w:val="clear"/>
           <w:tblLayout w:type="fixed"/>
           <w:tblCellMar>
             <w:top w:w="15" w:type="dxa"/>
@@ -2138,7 +3151,7 @@
               <w:bottom w:val="single" w:color="000000" w:sz="4" w:space="0"/>
               <w:right w:val="single" w:color="000000" w:sz="4" w:space="0"/>
             </w:tcBorders>
-            <w:shd w:val="clear"/>
+            <w:shd w:val="clear" w:color="auto" w:fill="auto"/>
             <w:vAlign w:val="center"/>
           </w:tcPr>
           <w:p>
@@ -2182,7 +3195,7 @@
               <w:bottom w:val="single" w:color="000000" w:sz="4" w:space="0"/>
               <w:right w:val="single" w:color="000000" w:sz="4" w:space="0"/>
             </w:tcBorders>
-            <w:shd w:val="clear"/>
+            <w:shd w:val="clear" w:color="auto" w:fill="auto"/>
             <w:vAlign w:val="center"/>
           </w:tcPr>
           <w:p>
@@ -2340,7 +3353,6 @@
             <w:insideH w:val="none" w:color="auto" w:sz="0" w:space="0"/>
             <w:insideV w:val="none" w:color="auto" w:sz="0" w:space="0"/>
           </w:tblBorders>
-          <w:shd w:val="clear"/>
           <w:tblLayout w:type="fixed"/>
           <w:tblCellMar>
             <w:top w:w="15" w:type="dxa"/>
@@ -2361,7 +3373,7 @@
               <w:bottom w:val="single" w:color="000000" w:sz="4" w:space="0"/>
               <w:right w:val="single" w:color="000000" w:sz="4" w:space="0"/>
             </w:tcBorders>
-            <w:shd w:val="clear"/>
+            <w:shd w:val="clear" w:color="auto" w:fill="auto"/>
             <w:vAlign w:val="center"/>
           </w:tcPr>
           <w:p>
@@ -2405,7 +3417,7 @@
               <w:bottom w:val="single" w:color="000000" w:sz="4" w:space="0"/>
               <w:right w:val="single" w:color="000000" w:sz="4" w:space="0"/>
             </w:tcBorders>
-            <w:shd w:val="clear"/>
+            <w:shd w:val="clear" w:color="auto" w:fill="auto"/>
             <w:vAlign w:val="center"/>
           </w:tcPr>
           <w:p>
@@ -2577,7 +3589,7 @@
               <w:bottom w:val="single" w:color="000000" w:sz="4" w:space="0"/>
               <w:right w:val="single" w:color="000000" w:sz="4" w:space="0"/>
             </w:tcBorders>
-            <w:shd w:val="clear"/>
+            <w:shd w:val="clear" w:color="auto" w:fill="auto"/>
             <w:vAlign w:val="center"/>
           </w:tcPr>
           <w:p>
@@ -2621,7 +3633,7 @@
               <w:bottom w:val="single" w:color="000000" w:sz="4" w:space="0"/>
               <w:right w:val="single" w:color="000000" w:sz="4" w:space="0"/>
             </w:tcBorders>
-            <w:shd w:val="clear"/>
+            <w:shd w:val="clear" w:color="auto" w:fill="auto"/>
             <w:vAlign w:val="center"/>
           </w:tcPr>
           <w:p>
@@ -2773,7 +3785,6 @@
             <w:insideH w:val="none" w:color="auto" w:sz="0" w:space="0"/>
             <w:insideV w:val="none" w:color="auto" w:sz="0" w:space="0"/>
           </w:tblBorders>
-          <w:shd w:val="clear"/>
           <w:tblLayout w:type="fixed"/>
           <w:tblCellMar>
             <w:top w:w="15" w:type="dxa"/>
@@ -2794,7 +3805,7 @@
               <w:bottom w:val="single" w:color="000000" w:sz="4" w:space="0"/>
               <w:right w:val="single" w:color="000000" w:sz="4" w:space="0"/>
             </w:tcBorders>
-            <w:shd w:val="clear"/>
+            <w:shd w:val="clear" w:color="auto" w:fill="auto"/>
             <w:vAlign w:val="center"/>
           </w:tcPr>
           <w:p>
@@ -2838,7 +3849,7 @@
               <w:bottom w:val="single" w:color="000000" w:sz="4" w:space="0"/>
               <w:right w:val="single" w:color="000000" w:sz="4" w:space="0"/>
             </w:tcBorders>
-            <w:shd w:val="clear"/>
+            <w:shd w:val="clear" w:color="auto" w:fill="auto"/>
             <w:vAlign w:val="center"/>
           </w:tcPr>
           <w:p>
@@ -2990,7 +4001,6 @@
             <w:insideH w:val="none" w:color="auto" w:sz="0" w:space="0"/>
             <w:insideV w:val="none" w:color="auto" w:sz="0" w:space="0"/>
           </w:tblBorders>
-          <w:shd w:val="clear"/>
           <w:tblLayout w:type="fixed"/>
           <w:tblCellMar>
             <w:top w:w="15" w:type="dxa"/>
@@ -3229,7 +4239,6 @@
             <w:insideH w:val="none" w:color="auto" w:sz="0" w:space="0"/>
             <w:insideV w:val="none" w:color="auto" w:sz="0" w:space="0"/>
           </w:tblBorders>
-          <w:shd w:val="clear"/>
           <w:tblLayout w:type="fixed"/>
           <w:tblCellMar>
             <w:top w:w="15" w:type="dxa"/>
@@ -3250,7 +4259,7 @@
               <w:bottom w:val="single" w:color="000000" w:sz="4" w:space="0"/>
               <w:right w:val="single" w:color="000000" w:sz="4" w:space="0"/>
             </w:tcBorders>
-            <w:shd w:val="clear"/>
+            <w:shd w:val="clear" w:color="auto" w:fill="auto"/>
             <w:vAlign w:val="center"/>
           </w:tcPr>
           <w:p>
@@ -3294,7 +4303,7 @@
               <w:bottom w:val="single" w:color="000000" w:sz="4" w:space="0"/>
               <w:right w:val="single" w:color="000000" w:sz="4" w:space="0"/>
             </w:tcBorders>
-            <w:shd w:val="clear"/>
+            <w:shd w:val="clear" w:color="auto" w:fill="auto"/>
             <w:vAlign w:val="center"/>
           </w:tcPr>
           <w:p>
@@ -3472,7 +4481,7 @@
               <w:bottom w:val="single" w:color="000000" w:sz="4" w:space="0"/>
               <w:right w:val="single" w:color="000000" w:sz="4" w:space="0"/>
             </w:tcBorders>
-            <w:shd w:val="clear"/>
+            <w:shd w:val="clear" w:color="auto" w:fill="auto"/>
             <w:vAlign w:val="center"/>
           </w:tcPr>
           <w:p>
@@ -3516,7 +4525,7 @@
               <w:bottom w:val="single" w:color="000000" w:sz="4" w:space="0"/>
               <w:right w:val="single" w:color="000000" w:sz="4" w:space="0"/>
             </w:tcBorders>
-            <w:shd w:val="clear"/>
+            <w:shd w:val="clear" w:color="auto" w:fill="auto"/>
             <w:vAlign w:val="center"/>
           </w:tcPr>
           <w:p>
@@ -3557,7 +4566,6 @@
             <w:insideH w:val="none" w:color="auto" w:sz="0" w:space="0"/>
             <w:insideV w:val="none" w:color="auto" w:sz="0" w:space="0"/>
           </w:tblBorders>
-          <w:shd w:val="clear"/>
           <w:tblLayout w:type="fixed"/>
           <w:tblCellMar>
             <w:top w:w="15" w:type="dxa"/>
@@ -3689,7 +4697,7 @@
               <w:bottom w:val="single" w:color="000000" w:sz="4" w:space="0"/>
               <w:right w:val="single" w:color="000000" w:sz="4" w:space="0"/>
             </w:tcBorders>
-            <w:shd w:val="clear"/>
+            <w:shd w:val="clear" w:color="auto" w:fill="auto"/>
             <w:vAlign w:val="center"/>
           </w:tcPr>
           <w:p>
@@ -3733,7 +4741,7 @@
               <w:bottom w:val="single" w:color="000000" w:sz="4" w:space="0"/>
               <w:right w:val="single" w:color="000000" w:sz="4" w:space="0"/>
             </w:tcBorders>
-            <w:shd w:val="clear"/>
+            <w:shd w:val="clear" w:color="auto" w:fill="auto"/>
             <w:vAlign w:val="center"/>
           </w:tcPr>
           <w:p>
@@ -3879,7 +4887,6 @@
             <w:insideH w:val="none" w:color="auto" w:sz="0" w:space="0"/>
             <w:insideV w:val="none" w:color="auto" w:sz="0" w:space="0"/>
           </w:tblBorders>
-          <w:shd w:val="clear"/>
           <w:tblLayout w:type="fixed"/>
           <w:tblCellMar>
             <w:top w:w="15" w:type="dxa"/>
@@ -3900,7 +4907,7 @@
               <w:bottom w:val="single" w:color="000000" w:sz="4" w:space="0"/>
               <w:right w:val="single" w:color="000000" w:sz="4" w:space="0"/>
             </w:tcBorders>
-            <w:shd w:val="clear"/>
+            <w:shd w:val="clear" w:color="auto" w:fill="auto"/>
             <w:vAlign w:val="center"/>
           </w:tcPr>
           <w:p>
@@ -3944,7 +4951,7 @@
               <w:bottom w:val="single" w:color="000000" w:sz="4" w:space="0"/>
               <w:right w:val="single" w:color="000000" w:sz="4" w:space="0"/>
             </w:tcBorders>
-            <w:shd w:val="clear"/>
+            <w:shd w:val="clear" w:color="auto" w:fill="auto"/>
             <w:vAlign w:val="center"/>
           </w:tcPr>
           <w:p>
@@ -4102,7 +5109,6 @@
             <w:insideH w:val="none" w:color="auto" w:sz="0" w:space="0"/>
             <w:insideV w:val="none" w:color="auto" w:sz="0" w:space="0"/>
           </w:tblBorders>
-          <w:shd w:val="clear"/>
           <w:tblLayout w:type="fixed"/>
           <w:tblCellMar>
             <w:top w:w="15" w:type="dxa"/>
@@ -4123,7 +5129,7 @@
               <w:bottom w:val="single" w:color="000000" w:sz="4" w:space="0"/>
               <w:right w:val="single" w:color="000000" w:sz="4" w:space="0"/>
             </w:tcBorders>
-            <w:shd w:val="clear"/>
+            <w:shd w:val="clear" w:color="auto" w:fill="auto"/>
             <w:vAlign w:val="center"/>
           </w:tcPr>
           <w:p>
@@ -4167,7 +5173,7 @@
               <w:bottom w:val="single" w:color="000000" w:sz="4" w:space="0"/>
               <w:right w:val="single" w:color="000000" w:sz="4" w:space="0"/>
             </w:tcBorders>
-            <w:shd w:val="clear"/>
+            <w:shd w:val="clear" w:color="auto" w:fill="auto"/>
             <w:vAlign w:val="center"/>
           </w:tcPr>
           <w:p>
@@ -4319,7 +5325,6 @@
             <w:insideH w:val="none" w:color="auto" w:sz="0" w:space="0"/>
             <w:insideV w:val="none" w:color="auto" w:sz="0" w:space="0"/>
           </w:tblBorders>
-          <w:shd w:val="clear"/>
           <w:tblLayout w:type="fixed"/>
           <w:tblCellMar>
             <w:top w:w="15" w:type="dxa"/>
@@ -4340,7 +5345,7 @@
               <w:bottom w:val="single" w:color="000000" w:sz="4" w:space="0"/>
               <w:right w:val="single" w:color="000000" w:sz="4" w:space="0"/>
             </w:tcBorders>
-            <w:shd w:val="clear"/>
+            <w:shd w:val="clear" w:color="auto" w:fill="auto"/>
             <w:vAlign w:val="center"/>
           </w:tcPr>
           <w:p>
@@ -4384,7 +5389,7 @@
               <w:bottom w:val="single" w:color="000000" w:sz="4" w:space="0"/>
               <w:right w:val="single" w:color="000000" w:sz="4" w:space="0"/>
             </w:tcBorders>
-            <w:shd w:val="clear"/>
+            <w:shd w:val="clear" w:color="auto" w:fill="auto"/>
             <w:vAlign w:val="center"/>
           </w:tcPr>
           <w:p>
@@ -4536,7 +5541,6 @@
             <w:insideH w:val="none" w:color="auto" w:sz="0" w:space="0"/>
             <w:insideV w:val="none" w:color="auto" w:sz="0" w:space="0"/>
           </w:tblBorders>
-          <w:shd w:val="clear"/>
           <w:tblLayout w:type="fixed"/>
           <w:tblCellMar>
             <w:top w:w="15" w:type="dxa"/>
@@ -4557,7 +5561,7 @@
               <w:bottom w:val="single" w:color="000000" w:sz="4" w:space="0"/>
               <w:right w:val="single" w:color="000000" w:sz="4" w:space="0"/>
             </w:tcBorders>
-            <w:shd w:val="clear"/>
+            <w:shd w:val="clear" w:color="auto" w:fill="auto"/>
             <w:vAlign w:val="center"/>
           </w:tcPr>
           <w:p>
@@ -4601,7 +5605,7 @@
               <w:bottom w:val="single" w:color="000000" w:sz="4" w:space="0"/>
               <w:right w:val="single" w:color="000000" w:sz="4" w:space="0"/>
             </w:tcBorders>
-            <w:shd w:val="clear"/>
+            <w:shd w:val="clear" w:color="auto" w:fill="auto"/>
             <w:vAlign w:val="center"/>
           </w:tcPr>
           <w:p>
@@ -4642,7 +5646,6 @@
             <w:insideH w:val="none" w:color="auto" w:sz="0" w:space="0"/>
             <w:insideV w:val="none" w:color="auto" w:sz="0" w:space="0"/>
           </w:tblBorders>
-          <w:shd w:val="clear"/>
           <w:tblLayout w:type="fixed"/>
           <w:tblCellMar>
             <w:top w:w="15" w:type="dxa"/>
@@ -4754,7 +5757,6 @@
             <w:insideH w:val="none" w:color="auto" w:sz="0" w:space="0"/>
             <w:insideV w:val="none" w:color="auto" w:sz="0" w:space="0"/>
           </w:tblBorders>
-          <w:shd w:val="clear"/>
           <w:tblLayout w:type="fixed"/>
           <w:tblCellMar>
             <w:top w:w="15" w:type="dxa"/>
@@ -4775,7 +5777,7 @@
               <w:bottom w:val="single" w:color="000000" w:sz="4" w:space="0"/>
               <w:right w:val="single" w:color="000000" w:sz="4" w:space="0"/>
             </w:tcBorders>
-            <w:shd w:val="clear"/>
+            <w:shd w:val="clear" w:color="auto" w:fill="auto"/>
             <w:vAlign w:val="center"/>
           </w:tcPr>
           <w:p>
@@ -4819,7 +5821,7 @@
               <w:bottom w:val="single" w:color="000000" w:sz="4" w:space="0"/>
               <w:right w:val="single" w:color="000000" w:sz="4" w:space="0"/>
             </w:tcBorders>
-            <w:shd w:val="clear"/>
+            <w:shd w:val="clear" w:color="auto" w:fill="auto"/>
             <w:vAlign w:val="center"/>
           </w:tcPr>
           <w:p>
@@ -4997,7 +5999,7 @@
               <w:bottom w:val="single" w:color="000000" w:sz="4" w:space="0"/>
               <w:right w:val="single" w:color="000000" w:sz="4" w:space="0"/>
             </w:tcBorders>
-            <w:shd w:val="clear"/>
+            <w:shd w:val="clear" w:color="auto" w:fill="auto"/>
             <w:vAlign w:val="center"/>
           </w:tcPr>
           <w:p>
@@ -5041,7 +6043,7 @@
               <w:bottom w:val="single" w:color="000000" w:sz="4" w:space="0"/>
               <w:right w:val="single" w:color="000000" w:sz="4" w:space="0"/>
             </w:tcBorders>
-            <w:shd w:val="clear"/>
+            <w:shd w:val="clear" w:color="auto" w:fill="auto"/>
             <w:vAlign w:val="center"/>
           </w:tcPr>
           <w:p>
@@ -5192,7 +6194,6 @@
             <w:insideH w:val="none" w:color="auto" w:sz="0" w:space="0"/>
             <w:insideV w:val="none" w:color="auto" w:sz="0" w:space="0"/>
           </w:tblBorders>
-          <w:shd w:val="clear"/>
           <w:tblLayout w:type="fixed"/>
           <w:tblCellMar>
             <w:top w:w="15" w:type="dxa"/>
@@ -5213,7 +6214,7 @@
               <w:bottom w:val="single" w:color="000000" w:sz="4" w:space="0"/>
               <w:right w:val="single" w:color="000000" w:sz="4" w:space="0"/>
             </w:tcBorders>
-            <w:shd w:val="clear"/>
+            <w:shd w:val="clear" w:color="auto" w:fill="auto"/>
             <w:vAlign w:val="center"/>
           </w:tcPr>
           <w:p>
@@ -5257,7 +6258,7 @@
               <w:bottom w:val="single" w:color="000000" w:sz="4" w:space="0"/>
               <w:right w:val="single" w:color="000000" w:sz="4" w:space="0"/>
             </w:tcBorders>
-            <w:shd w:val="clear"/>
+            <w:shd w:val="clear" w:color="auto" w:fill="auto"/>
             <w:vAlign w:val="center"/>
           </w:tcPr>
           <w:p>
@@ -5447,7 +6448,7 @@
               <w:bottom w:val="single" w:color="000000" w:sz="4" w:space="0"/>
               <w:right w:val="single" w:color="000000" w:sz="4" w:space="0"/>
             </w:tcBorders>
-            <w:shd w:val="clear"/>
+            <w:shd w:val="clear" w:color="auto" w:fill="auto"/>
             <w:vAlign w:val="center"/>
           </w:tcPr>
           <w:p>
@@ -5491,7 +6492,7 @@
               <w:bottom w:val="single" w:color="000000" w:sz="4" w:space="0"/>
               <w:right w:val="single" w:color="000000" w:sz="4" w:space="0"/>
             </w:tcBorders>
-            <w:shd w:val="clear"/>
+            <w:shd w:val="clear" w:color="auto" w:fill="auto"/>
             <w:vAlign w:val="center"/>
           </w:tcPr>
           <w:p>
@@ -5668,7 +6669,7 @@
               <w:bottom w:val="single" w:color="000000" w:sz="4" w:space="0"/>
               <w:right w:val="single" w:color="000000" w:sz="4" w:space="0"/>
             </w:tcBorders>
-            <w:shd w:val="clear"/>
+            <w:shd w:val="clear" w:color="auto" w:fill="auto"/>
             <w:vAlign w:val="center"/>
           </w:tcPr>
           <w:p>
@@ -5712,7 +6713,7 @@
               <w:bottom w:val="single" w:color="000000" w:sz="4" w:space="0"/>
               <w:right w:val="single" w:color="000000" w:sz="4" w:space="0"/>
             </w:tcBorders>
-            <w:shd w:val="clear"/>
+            <w:shd w:val="clear" w:color="auto" w:fill="auto"/>
             <w:vAlign w:val="center"/>
           </w:tcPr>
           <w:p>
@@ -5890,7 +6891,7 @@
               <w:bottom w:val="single" w:color="000000" w:sz="4" w:space="0"/>
               <w:right w:val="single" w:color="000000" w:sz="4" w:space="0"/>
             </w:tcBorders>
-            <w:shd w:val="clear"/>
+            <w:shd w:val="clear" w:color="auto" w:fill="auto"/>
             <w:vAlign w:val="center"/>
           </w:tcPr>
           <w:p>
@@ -5934,7 +6935,7 @@
               <w:bottom w:val="single" w:color="000000" w:sz="4" w:space="0"/>
               <w:right w:val="single" w:color="000000" w:sz="4" w:space="0"/>
             </w:tcBorders>
-            <w:shd w:val="clear"/>
+            <w:shd w:val="clear" w:color="auto" w:fill="auto"/>
             <w:vAlign w:val="center"/>
           </w:tcPr>
           <w:p>
@@ -6080,7 +7081,6 @@
             <w:insideH w:val="none" w:color="auto" w:sz="0" w:space="0"/>
             <w:insideV w:val="none" w:color="auto" w:sz="0" w:space="0"/>
           </w:tblBorders>
-          <w:shd w:val="clear"/>
           <w:tblLayout w:type="fixed"/>
           <w:tblCellMar>
             <w:top w:w="15" w:type="dxa"/>
@@ -6101,7 +7101,7 @@
               <w:bottom w:val="single" w:color="000000" w:sz="4" w:space="0"/>
               <w:right w:val="single" w:color="000000" w:sz="4" w:space="0"/>
             </w:tcBorders>
-            <w:shd w:val="clear"/>
+            <w:shd w:val="clear" w:color="auto" w:fill="auto"/>
             <w:vAlign w:val="center"/>
           </w:tcPr>
           <w:p>
@@ -6145,7 +7145,7 @@
               <w:bottom w:val="single" w:color="000000" w:sz="4" w:space="0"/>
               <w:right w:val="single" w:color="000000" w:sz="4" w:space="0"/>
             </w:tcBorders>
-            <w:shd w:val="clear"/>
+            <w:shd w:val="clear" w:color="auto" w:fill="auto"/>
             <w:vAlign w:val="center"/>
           </w:tcPr>
           <w:p>
@@ -6535,7 +7535,7 @@
     <w:lsdException w:qFormat="1" w:unhideWhenUsed="0" w:uiPriority="10" w:semiHidden="0" w:name="Title"/>
     <w:lsdException w:uiPriority="99" w:name="Closing"/>
     <w:lsdException w:uiPriority="99" w:name="Signature"/>
-    <w:lsdException w:uiPriority="1" w:name="Default Paragraph Font"/>
+    <w:lsdException w:uiPriority="1" w:semiHidden="0" w:name="Default Paragraph Font"/>
     <w:lsdException w:uiPriority="99" w:name="Body Text"/>
     <w:lsdException w:uiPriority="99" w:name="Body Text Indent"/>
     <w:lsdException w:uiPriority="99" w:name="List Continue"/>
@@ -6573,7 +7573,7 @@
     <w:lsdException w:uiPriority="99" w:name="HTML Sample"/>
     <w:lsdException w:uiPriority="99" w:name="HTML Typewriter"/>
     <w:lsdException w:uiPriority="99" w:name="HTML Variable"/>
-    <w:lsdException w:uiPriority="99" w:name="Normal Table"/>
+    <w:lsdException w:uiPriority="99" w:semiHidden="0" w:name="Normal Table"/>
     <w:lsdException w:uiPriority="99" w:name="annotation subject"/>
     <w:lsdException w:uiPriority="99" w:name="Table Simple 1"/>
     <w:lsdException w:uiPriority="99" w:name="Table Simple 2"/>

</xml_diff>

<commit_message>
Actualizo estrategia. Script para crear un profesional
</commit_message>
<xml_diff>
--- a/Entrega Gestión/Estrategia.docx
+++ b/Entrega Gestión/Estrategia.docx
@@ -435,21 +435,12 @@
               <w:szCs w:val="72"/>
             </w:rPr>
           </w:pPr>
-          <w:proofErr w:type="spellStart"/>
           <w:r>
             <w:rPr>
               <w:sz w:val="32"/>
               <w:szCs w:val="72"/>
             </w:rPr>
-            <w:t>Fernandez</w:t>
-          </w:r>
-          <w:proofErr w:type="spellEnd"/>
-          <w:r>
-            <w:rPr>
-              <w:sz w:val="32"/>
-              <w:szCs w:val="72"/>
-            </w:rPr>
-            <w:t>, Federico – 1420525</w:t>
+            <w:t>Fernandez, Federico – 1420525</w:t>
           </w:r>
         </w:p>
         <w:p>
@@ -504,89 +495,11 @@
               <w:sz w:val="32"/>
             </w:rPr>
           </w:pPr>
-          <w:proofErr w:type="gramStart"/>
           <w:r>
             <w:rPr>
               <w:sz w:val="32"/>
             </w:rPr>
-            <w:t>DER  …</w:t>
-          </w:r>
-          <w:proofErr w:type="gramEnd"/>
-          <w:r>
-            <w:rPr>
-              <w:sz w:val="32"/>
-            </w:rPr>
-            <w:t>………………………………………………………………………………  2</w:t>
-          </w:r>
-        </w:p>
-        <w:p>
-          <w:pPr>
-            <w:rPr>
-              <w:sz w:val="32"/>
-            </w:rPr>
-          </w:pPr>
-          <w:proofErr w:type="gramStart"/>
-          <w:r>
-            <w:rPr>
-              <w:sz w:val="32"/>
-            </w:rPr>
-            <w:t xml:space="preserve">Entidades  </w:t>
-          </w:r>
-          <w:r>
-            <w:rPr>
-              <w:sz w:val="32"/>
-            </w:rPr>
-            <w:t>...........................................................................</w:t>
-          </w:r>
-          <w:proofErr w:type="gramEnd"/>
-          <w:r>
-            <w:rPr>
-              <w:sz w:val="32"/>
-            </w:rPr>
-            <w:t xml:space="preserve">   3</w:t>
-          </w:r>
-        </w:p>
-        <w:p>
-          <w:pPr>
-            <w:rPr>
-              <w:sz w:val="32"/>
-            </w:rPr>
-          </w:pPr>
-          <w:proofErr w:type="spellStart"/>
-          <w:r>
-            <w:rPr>
-              <w:sz w:val="32"/>
-            </w:rPr>
-            <w:t>Stored</w:t>
-          </w:r>
-          <w:proofErr w:type="spellEnd"/>
-          <w:r>
-            <w:rPr>
-              <w:sz w:val="32"/>
-            </w:rPr>
-            <w:t xml:space="preserve"> </w:t>
-          </w:r>
-          <w:proofErr w:type="spellStart"/>
-          <w:proofErr w:type="gramStart"/>
-          <w:r>
-            <w:rPr>
-              <w:sz w:val="32"/>
-            </w:rPr>
-            <w:t>Procedures</w:t>
-          </w:r>
-          <w:proofErr w:type="spellEnd"/>
-          <w:r>
-            <w:rPr>
-              <w:sz w:val="32"/>
-            </w:rPr>
-            <w:t xml:space="preserve">  .............................................................</w:t>
-          </w:r>
-          <w:proofErr w:type="gramEnd"/>
-          <w:r>
-            <w:rPr>
-              <w:sz w:val="32"/>
-            </w:rPr>
-            <w:t xml:space="preserve">   8</w:t>
+            <w:t>DER  …………………………………………………………………………………  2</w:t>
           </w:r>
         </w:p>
         <w:p>
@@ -599,27 +512,33 @@
             <w:rPr>
               <w:sz w:val="32"/>
             </w:rPr>
-            <w:t xml:space="preserve">Aclaraciones </w:t>
+            <w:t>Entidades  ...........................................................................   3</w:t>
           </w:r>
-          <w:proofErr w:type="gramStart"/>
+        </w:p>
+        <w:p>
+          <w:pPr>
+            <w:rPr>
+              <w:sz w:val="32"/>
+            </w:rPr>
+          </w:pPr>
           <w:r>
             <w:rPr>
               <w:sz w:val="32"/>
             </w:rPr>
-            <w:t>Generales  ......................................................</w:t>
+            <w:t>Stored Procedures  .............................................................   8</w:t>
           </w:r>
-          <w:proofErr w:type="gramEnd"/>
+        </w:p>
+        <w:p>
+          <w:pPr>
+            <w:rPr>
+              <w:sz w:val="32"/>
+            </w:rPr>
+          </w:pPr>
           <w:r>
             <w:rPr>
               <w:sz w:val="32"/>
             </w:rPr>
-            <w:t xml:space="preserve">  </w:t>
-          </w:r>
-          <w:r>
-            <w:rPr>
-              <w:sz w:val="32"/>
-            </w:rPr>
-            <w:t>10</w:t>
+            <w:t>Aclaraciones Generales  ......................................................  10</w:t>
           </w:r>
         </w:p>
         <w:p>
@@ -843,8 +762,6 @@
           </wp:inline>
         </w:drawing>
       </w:r>
-      <w:bookmarkStart w:id="0" w:name="_GoBack"/>
-      <w:bookmarkEnd w:id="0"/>
     </w:p>
     <w:p>
       <w:pPr>
@@ -867,15 +784,7 @@
           <w:sz w:val="28"/>
           <w:szCs w:val="28"/>
         </w:rPr>
-        <w:t>Entidades</w:t>
-      </w:r>
-      <w:r>
-        <w:rPr>
-          <w:color w:val="FF0000"/>
-          <w:sz w:val="28"/>
-          <w:szCs w:val="28"/>
-        </w:rPr>
-        <w:t xml:space="preserve">: </w:t>
+        <w:t xml:space="preserve">Entidades: </w:t>
       </w:r>
     </w:p>
     <w:p>
@@ -928,45 +837,18 @@
         </w:numPr>
       </w:pPr>
       <w:r>
-        <w:t xml:space="preserve">El </w:t>
-      </w:r>
-      <w:proofErr w:type="spellStart"/>
-      <w:r>
-        <w:t>username</w:t>
-      </w:r>
-      <w:proofErr w:type="spellEnd"/>
-      <w:r>
-        <w:t xml:space="preserve"> debe ser único, la </w:t>
-      </w:r>
-      <w:proofErr w:type="spellStart"/>
-      <w:r>
-        <w:t>password</w:t>
-      </w:r>
-      <w:proofErr w:type="spellEnd"/>
-      <w:r>
-        <w:t xml:space="preserve"> debe estar cifrada y el estado representa si está habilitado o no.</w:t>
-      </w:r>
-    </w:p>
-    <w:p>
-      <w:pPr>
-        <w:numPr>
-          <w:ilvl w:val="0"/>
-          <w:numId w:val="2"/>
-        </w:numPr>
-      </w:pPr>
-      <w:r>
-        <w:t xml:space="preserve">Relaciones: Se relaciona con Profesional o </w:t>
-      </w:r>
-      <w:r>
-        <w:t xml:space="preserve">Afiliado dependiendo de </w:t>
-      </w:r>
-      <w:proofErr w:type="spellStart"/>
-      <w:r>
-        <w:t>que</w:t>
-      </w:r>
-      <w:proofErr w:type="spellEnd"/>
-      <w:r>
-        <w:t xml:space="preserve"> tipo de usuario sea y con Rol Usuario para representar todos los roles que un usuario puede tener.</w:t>
+        <w:t>El username debe ser único, la password debe estar cifrada y el estado representa si está habilitado o no.</w:t>
+      </w:r>
+    </w:p>
+    <w:p>
+      <w:pPr>
+        <w:numPr>
+          <w:ilvl w:val="0"/>
+          <w:numId w:val="2"/>
+        </w:numPr>
+      </w:pPr>
+      <w:r>
+        <w:t>Relaciones: Se relaciona con Profesional o Afiliado dependiendo de que tipo de usuario sea y con Rol Usuario para representar todos los roles que un usuario puede tener.</w:t>
       </w:r>
     </w:p>
     <w:p>
@@ -1028,50 +910,18 @@
         </w:numPr>
       </w:pPr>
       <w:r>
-        <w:t xml:space="preserve">PK: </w:t>
-      </w:r>
-      <w:proofErr w:type="spellStart"/>
-      <w:r>
-        <w:t>ID_Rol</w:t>
-      </w:r>
-      <w:proofErr w:type="spellEnd"/>
-      <w:r>
-        <w:t xml:space="preserve">, </w:t>
-      </w:r>
-      <w:proofErr w:type="spellStart"/>
-      <w:r>
-        <w:t>ID_Usuario</w:t>
-      </w:r>
-      <w:proofErr w:type="spellEnd"/>
-      <w:r>
-        <w:t>.</w:t>
-      </w:r>
-    </w:p>
-    <w:p>
-      <w:pPr>
-        <w:numPr>
-          <w:ilvl w:val="0"/>
-          <w:numId w:val="2"/>
-        </w:numPr>
-      </w:pPr>
-      <w:r>
-        <w:t xml:space="preserve">FK: </w:t>
-      </w:r>
-      <w:proofErr w:type="spellStart"/>
-      <w:r>
-        <w:t>ID_Rol</w:t>
-      </w:r>
-      <w:proofErr w:type="spellEnd"/>
-      <w:r>
-        <w:t xml:space="preserve">, </w:t>
-      </w:r>
-      <w:proofErr w:type="spellStart"/>
-      <w:r>
-        <w:t>ID_Usuario</w:t>
-      </w:r>
-      <w:proofErr w:type="spellEnd"/>
-      <w:r>
-        <w:t>.</w:t>
+        <w:t>PK: ID_Rol, ID_Usuario.</w:t>
+      </w:r>
+    </w:p>
+    <w:p>
+      <w:pPr>
+        <w:numPr>
+          <w:ilvl w:val="0"/>
+          <w:numId w:val="2"/>
+        </w:numPr>
+      </w:pPr>
+      <w:r>
+        <w:t>FK: ID_Rol, ID_Usuario.</w:t>
       </w:r>
     </w:p>
     <w:p/>
@@ -1122,18 +972,7 @@
         </w:numPr>
       </w:pPr>
       <w:r>
-        <w:t xml:space="preserve">Relaciones: Se relaciona con </w:t>
-      </w:r>
-      <w:proofErr w:type="spellStart"/>
-      <w:r>
-        <w:t>Rol_Usuario</w:t>
-      </w:r>
-      <w:proofErr w:type="spellEnd"/>
-      <w:r>
-        <w:t xml:space="preserve"> donde están todos los roles que cada usuario tiene y con Funcionalidad Rol para representar las fu</w:t>
-      </w:r>
-      <w:r>
-        <w:t>ncionalidades que tiene un rol.</w:t>
+        <w:t>Relaciones: Se relaciona con Rol_Usuario donde están todos los roles que cada usuario tiene y con Funcionalidad Rol para representar las funcionalidades que tiene un rol.</w:t>
       </w:r>
     </w:p>
     <w:p>
@@ -1195,50 +1034,18 @@
         </w:numPr>
       </w:pPr>
       <w:r>
-        <w:t xml:space="preserve">PK: </w:t>
-      </w:r>
-      <w:proofErr w:type="spellStart"/>
-      <w:r>
-        <w:t>ID_Rol</w:t>
-      </w:r>
-      <w:proofErr w:type="spellEnd"/>
-      <w:r>
-        <w:t xml:space="preserve">, </w:t>
-      </w:r>
-      <w:proofErr w:type="spellStart"/>
-      <w:r>
-        <w:t>ID_Funcionalidad</w:t>
-      </w:r>
-      <w:proofErr w:type="spellEnd"/>
-      <w:r>
-        <w:t>.</w:t>
-      </w:r>
-    </w:p>
-    <w:p>
-      <w:pPr>
-        <w:numPr>
-          <w:ilvl w:val="0"/>
-          <w:numId w:val="2"/>
-        </w:numPr>
-      </w:pPr>
-      <w:r>
-        <w:t xml:space="preserve">FK: </w:t>
-      </w:r>
-      <w:proofErr w:type="spellStart"/>
-      <w:r>
-        <w:t>ID_Rol</w:t>
-      </w:r>
-      <w:proofErr w:type="spellEnd"/>
-      <w:r>
-        <w:t xml:space="preserve">, </w:t>
-      </w:r>
-      <w:proofErr w:type="spellStart"/>
-      <w:r>
-        <w:t>ID_Funcionalidad</w:t>
-      </w:r>
-      <w:proofErr w:type="spellEnd"/>
-      <w:r>
-        <w:t>.</w:t>
+        <w:t>PK: ID_Rol, ID_Funcionalidad.</w:t>
+      </w:r>
+    </w:p>
+    <w:p>
+      <w:pPr>
+        <w:numPr>
+          <w:ilvl w:val="0"/>
+          <w:numId w:val="2"/>
+        </w:numPr>
+      </w:pPr>
+      <w:r>
+        <w:t>FK: ID_Rol, ID_Funcionalidad.</w:t>
       </w:r>
     </w:p>
     <w:p/>
@@ -1268,18 +1075,7 @@
         </w:numPr>
       </w:pPr>
       <w:r>
-        <w:t>Entidad que representa las</w:t>
-      </w:r>
-      <w:r>
-        <w:t xml:space="preserve"> </w:t>
-      </w:r>
-      <w:proofErr w:type="spellStart"/>
-      <w:r>
-        <w:t>funcionalides</w:t>
-      </w:r>
-      <w:proofErr w:type="spellEnd"/>
-      <w:r>
-        <w:t xml:space="preserve"> que un usuario puede tener dado el rol que el mismo posee.</w:t>
+        <w:t>Entidad que representa las funcionalides que un usuario puede tener dado el rol que el mismo posee.</w:t>
       </w:r>
     </w:p>
     <w:p>
@@ -1341,29 +1137,18 @@
         </w:numPr>
       </w:pPr>
       <w:r>
-        <w:t xml:space="preserve">El número de afiliado tiene una raíz en común para todo el grupo familiar y la fecha inhabilitación determina cuando se </w:t>
-      </w:r>
-      <w:proofErr w:type="spellStart"/>
-      <w:r>
-        <w:t>dió</w:t>
-      </w:r>
-      <w:proofErr w:type="spellEnd"/>
-      <w:r>
-        <w:t xml:space="preserve"> la baja lógica de ese afiliado.</w:t>
-      </w:r>
-    </w:p>
-    <w:p>
-      <w:pPr>
-        <w:numPr>
-          <w:ilvl w:val="0"/>
-          <w:numId w:val="2"/>
-        </w:numPr>
-      </w:pPr>
-      <w:r>
-        <w:t>Relaciones: Se relaciona con Usuario, con Compra Bonos cuando se realizan compras de bonos, con Plan</w:t>
-      </w:r>
-      <w:r>
-        <w:t xml:space="preserve"> Médico donde tiene los datos concernientes a su plan y con Cambio de Plan donde se detallan todos los planes que tuvo anteriormente.</w:t>
+        <w:t>El número de afiliado tiene una raíz en común para todo el grupo familiar y la fecha inhabilitación determina cuando se dió la baja lógica de ese afiliado.</w:t>
+      </w:r>
+    </w:p>
+    <w:p>
+      <w:pPr>
+        <w:numPr>
+          <w:ilvl w:val="0"/>
+          <w:numId w:val="2"/>
+        </w:numPr>
+      </w:pPr>
+      <w:r>
+        <w:t>Relaciones: Se relaciona con Usuario, con Compra Bonos cuando se realizan compras de bonos, con Plan Médico donde tiene los datos concernientes a su plan y con Cambio de Plan donde se detallan todos los planes que tuvo anteriormente.</w:t>
       </w:r>
     </w:p>
     <w:p>
@@ -1385,15 +1170,7 @@
         </w:numPr>
       </w:pPr>
       <w:r>
-        <w:t xml:space="preserve">FK: ID, </w:t>
-      </w:r>
-      <w:proofErr w:type="spellStart"/>
-      <w:r>
-        <w:t>codigo_plan</w:t>
-      </w:r>
-      <w:proofErr w:type="spellEnd"/>
-      <w:r>
-        <w:t>.</w:t>
+        <w:t>FK: ID, codigo_plan.</w:t>
       </w:r>
     </w:p>
     <w:p/>
@@ -1433,15 +1210,7 @@
         </w:numPr>
       </w:pPr>
       <w:r>
-        <w:t xml:space="preserve">Relaciones: Se relaciona con Afiliado el cual hizo ese cambio de plan y con Plan Médico para saber </w:t>
-      </w:r>
-      <w:proofErr w:type="spellStart"/>
-      <w:r>
-        <w:t>que</w:t>
-      </w:r>
-      <w:proofErr w:type="spellEnd"/>
-      <w:r>
-        <w:t xml:space="preserve"> plan es.</w:t>
+        <w:t>Relaciones: Se relaciona con Afiliado el cual hizo ese cambio de plan y con Plan Médico para saber que plan es.</w:t>
       </w:r>
     </w:p>
     <w:p>
@@ -1463,23 +1232,7 @@
         </w:numPr>
       </w:pPr>
       <w:r>
-        <w:t xml:space="preserve">FK: </w:t>
-      </w:r>
-      <w:proofErr w:type="spellStart"/>
-      <w:r>
-        <w:t>codigo_plan</w:t>
-      </w:r>
-      <w:proofErr w:type="spellEnd"/>
-      <w:r>
-        <w:t xml:space="preserve">, </w:t>
-      </w:r>
-      <w:proofErr w:type="spellStart"/>
-      <w:r>
-        <w:t>ID_Afiliado</w:t>
-      </w:r>
-      <w:proofErr w:type="spellEnd"/>
-      <w:r>
-        <w:t>.</w:t>
+        <w:t>FK: codigo_plan, ID_Afiliado.</w:t>
       </w:r>
     </w:p>
     <w:p/>
@@ -1508,56 +1261,29 @@
         </w:numPr>
       </w:pPr>
       <w:r>
-        <w:t xml:space="preserve">Esta entidad representa los planes médicos que un afiliado </w:t>
-      </w:r>
-      <w:proofErr w:type="spellStart"/>
-      <w:r>
-        <w:t>puediera</w:t>
-      </w:r>
-      <w:proofErr w:type="spellEnd"/>
-      <w:r>
-        <w:t xml:space="preserve"> tener.</w:t>
-      </w:r>
-    </w:p>
-    <w:p>
-      <w:pPr>
-        <w:numPr>
-          <w:ilvl w:val="0"/>
-          <w:numId w:val="2"/>
-        </w:numPr>
-      </w:pPr>
-      <w:r>
-        <w:t>Relaciones: Se re</w:t>
-      </w:r>
-      <w:r>
-        <w:t xml:space="preserve">laciones con Cambio de Plan, con Afiliado para saber </w:t>
-      </w:r>
-      <w:proofErr w:type="spellStart"/>
-      <w:r>
-        <w:t>que</w:t>
-      </w:r>
-      <w:proofErr w:type="spellEnd"/>
-      <w:r>
-        <w:t xml:space="preserve"> plan tiene cada afiliado y con Bono para conocer los precios del bono y a que plan está asociado el bono comprado.</w:t>
-      </w:r>
-    </w:p>
-    <w:p>
-      <w:pPr>
-        <w:numPr>
-          <w:ilvl w:val="0"/>
-          <w:numId w:val="2"/>
-        </w:numPr>
-      </w:pPr>
-      <w:r>
-        <w:t xml:space="preserve">PK: </w:t>
-      </w:r>
-      <w:proofErr w:type="spellStart"/>
-      <w:r>
-        <w:t>codigo</w:t>
-      </w:r>
-      <w:proofErr w:type="spellEnd"/>
-      <w:r>
-        <w:t>.</w:t>
+        <w:t>Esta entidad representa los planes médicos que un afiliado puediera tener.</w:t>
+      </w:r>
+    </w:p>
+    <w:p>
+      <w:pPr>
+        <w:numPr>
+          <w:ilvl w:val="0"/>
+          <w:numId w:val="2"/>
+        </w:numPr>
+      </w:pPr>
+      <w:r>
+        <w:t>Relaciones: Se relaciones con Cambio de Plan, con Afiliado para saber que plan tiene cada afiliado y con Bono para conocer los precios del bono y a que plan está asociado el bono comprado.</w:t>
+      </w:r>
+    </w:p>
+    <w:p>
+      <w:pPr>
+        <w:numPr>
+          <w:ilvl w:val="0"/>
+          <w:numId w:val="2"/>
+        </w:numPr>
+      </w:pPr>
+      <w:r>
+        <w:t>PK: codigo.</w:t>
       </w:r>
     </w:p>
     <w:p/>
@@ -1598,45 +1324,18 @@
       </w:pPr>
       <w:r>
         <w:lastRenderedPageBreak/>
-        <w:t xml:space="preserve">El </w:t>
-      </w:r>
-      <w:proofErr w:type="gramStart"/>
-      <w:r>
-        <w:t>numero</w:t>
-      </w:r>
-      <w:proofErr w:type="gramEnd"/>
-      <w:r>
-        <w:t xml:space="preserve"> afiliado posee el numero de un afiliado para poder utilizar ese bono por todo el grupo familiar. El estado representa si el bono ya fue usado o </w:t>
-      </w:r>
-      <w:proofErr w:type="spellStart"/>
-      <w:r>
-        <w:t>esta</w:t>
-      </w:r>
-      <w:proofErr w:type="spellEnd"/>
-      <w:r>
-        <w:t xml:space="preserve"> disponible.</w:t>
-      </w:r>
-    </w:p>
-    <w:p>
-      <w:pPr>
-        <w:numPr>
-          <w:ilvl w:val="0"/>
-          <w:numId w:val="2"/>
-        </w:numPr>
-      </w:pPr>
-      <w:r>
-        <w:t>Relaciones: Se relaciona con Compra Bonos para detallar todos los bonos adquiridos e</w:t>
-      </w:r>
-      <w:r>
-        <w:t xml:space="preserve">n una sola compra, con Plan Médico y con Consulta Médica para asociar un bono a una </w:t>
-      </w:r>
-      <w:proofErr w:type="spellStart"/>
-      <w:r>
-        <w:t>conuslta</w:t>
-      </w:r>
-      <w:proofErr w:type="spellEnd"/>
-      <w:r>
-        <w:t>.</w:t>
+        <w:t>El numero afiliado posee el numero de un afiliado para poder utilizar ese bono por todo el grupo familiar. El estado representa si el bono ya fue usado o esta disponible.</w:t>
+      </w:r>
+    </w:p>
+    <w:p>
+      <w:pPr>
+        <w:numPr>
+          <w:ilvl w:val="0"/>
+          <w:numId w:val="2"/>
+        </w:numPr>
+      </w:pPr>
+      <w:r>
+        <w:t>Relaciones: Se relaciona con Compra Bonos para detallar todos los bonos adquiridos en una sola compra, con Plan Médico y con Consulta Médica para asociar un bono a una conuslta.</w:t>
       </w:r>
     </w:p>
     <w:p>
@@ -1658,21 +1357,8 @@
         </w:numPr>
       </w:pPr>
       <w:r>
-        <w:t xml:space="preserve">FK: </w:t>
-      </w:r>
-      <w:proofErr w:type="spellStart"/>
-      <w:r>
-        <w:t>ID_Compra_Bono</w:t>
-      </w:r>
-      <w:proofErr w:type="spellEnd"/>
-      <w:r>
-        <w:t xml:space="preserve">, </w:t>
-      </w:r>
-      <w:proofErr w:type="spellStart"/>
-      <w:r>
-        <w:t>codigo_plan</w:t>
-      </w:r>
-      <w:proofErr w:type="spellEnd"/>
+        <w:t>FK: ID_Compra_Bono, codigo_plan</w:t>
+      </w:r>
     </w:p>
     <w:p/>
     <w:p>
@@ -1711,10 +1397,7 @@
         </w:numPr>
       </w:pPr>
       <w:r>
-        <w:t xml:space="preserve">Relaciones: Se relaciona con Afiliado </w:t>
-      </w:r>
-      <w:r>
-        <w:t>para saber el afiliado que hizo la compra y con Bono para detallar cada bono comprado.</w:t>
+        <w:t>Relaciones: Se relaciona con Afiliado para saber el afiliado que hizo la compra y con Bono para detallar cada bono comprado.</w:t>
       </w:r>
     </w:p>
     <w:p>
@@ -1736,15 +1419,7 @@
         </w:numPr>
       </w:pPr>
       <w:r>
-        <w:t xml:space="preserve">FK: </w:t>
-      </w:r>
-      <w:proofErr w:type="spellStart"/>
-      <w:r>
-        <w:t>ID_Afiliado</w:t>
-      </w:r>
-      <w:proofErr w:type="spellEnd"/>
-      <w:r>
-        <w:t>.</w:t>
+        <w:t>FK: ID_Afiliado.</w:t>
       </w:r>
     </w:p>
     <w:p/>
@@ -1784,10 +1459,7 @@
         </w:numPr>
       </w:pPr>
       <w:r>
-        <w:t>Relaciones: Se relaciona con Usuario, con Agenda para asociar una age</w:t>
-      </w:r>
-      <w:r>
-        <w:t>nda con sus horarios de atención y con Especialidad Profesional donde se detallan las especialidades de cada profesional.</w:t>
+        <w:t>Relaciones: Se relaciona con Usuario, con Agenda para asociar una agenda con sus horarios de atención y con Especialidad Profesional donde se detallan las especialidades de cada profesional.</w:t>
       </w:r>
     </w:p>
     <w:p>
@@ -1849,64 +1521,29 @@
         </w:numPr>
       </w:pPr>
       <w:r>
-        <w:t>Relaciones: Se relaciona con Profesional</w:t>
-      </w:r>
-      <w:r>
-        <w:t xml:space="preserve"> y con Especialidad.</w:t>
-      </w:r>
-    </w:p>
-    <w:p>
-      <w:pPr>
-        <w:numPr>
-          <w:ilvl w:val="0"/>
-          <w:numId w:val="2"/>
-        </w:numPr>
-      </w:pPr>
-      <w:r>
-        <w:t xml:space="preserve">PK: </w:t>
-      </w:r>
-      <w:proofErr w:type="spellStart"/>
-      <w:r>
-        <w:t>ID_Porfesional</w:t>
-      </w:r>
-      <w:proofErr w:type="spellEnd"/>
-      <w:r>
-        <w:t xml:space="preserve">, </w:t>
-      </w:r>
-      <w:proofErr w:type="spellStart"/>
-      <w:r>
-        <w:t>codigo_especialidad</w:t>
-      </w:r>
-      <w:proofErr w:type="spellEnd"/>
-      <w:r>
-        <w:t>.</w:t>
-      </w:r>
-    </w:p>
-    <w:p>
-      <w:pPr>
-        <w:numPr>
-          <w:ilvl w:val="0"/>
-          <w:numId w:val="2"/>
-        </w:numPr>
-      </w:pPr>
-      <w:r>
-        <w:t xml:space="preserve">FK: </w:t>
-      </w:r>
-      <w:proofErr w:type="spellStart"/>
-      <w:r>
-        <w:t>ID_Profesional</w:t>
-      </w:r>
-      <w:proofErr w:type="spellEnd"/>
-      <w:r>
-        <w:t xml:space="preserve">, </w:t>
-      </w:r>
-      <w:proofErr w:type="spellStart"/>
-      <w:r>
-        <w:t>codigo_especialidad</w:t>
-      </w:r>
-      <w:proofErr w:type="spellEnd"/>
-      <w:r>
-        <w:t>.</w:t>
+        <w:t>Relaciones: Se relaciona con Profesional y con Especialidad.</w:t>
+      </w:r>
+    </w:p>
+    <w:p>
+      <w:pPr>
+        <w:numPr>
+          <w:ilvl w:val="0"/>
+          <w:numId w:val="2"/>
+        </w:numPr>
+      </w:pPr>
+      <w:r>
+        <w:t>PK: ID_Porfesional, codigo_especialidad.</w:t>
+      </w:r>
+    </w:p>
+    <w:p>
+      <w:pPr>
+        <w:numPr>
+          <w:ilvl w:val="0"/>
+          <w:numId w:val="2"/>
+        </w:numPr>
+      </w:pPr>
+      <w:r>
+        <w:t>FK: ID_Profesional, codigo_especialidad.</w:t>
       </w:r>
     </w:p>
     <w:p/>
@@ -1947,56 +1584,29 @@
       </w:pPr>
       <w:r>
         <w:lastRenderedPageBreak/>
-        <w:t>Relaciones: Se relaciona con Especialidad Profesional para asociar especiali</w:t>
-      </w:r>
-      <w:r>
-        <w:t xml:space="preserve">dades a profesionales, con Horario Atención para saber </w:t>
-      </w:r>
-      <w:proofErr w:type="spellStart"/>
-      <w:r>
-        <w:t>que</w:t>
-      </w:r>
-      <w:proofErr w:type="spellEnd"/>
-      <w:r>
-        <w:t xml:space="preserve"> tipo de especialidad atiende el profesional en ese horario y con Tipo Especialidad ya que cada especialidad tiene un tipo.</w:t>
-      </w:r>
-    </w:p>
-    <w:p>
-      <w:pPr>
-        <w:numPr>
-          <w:ilvl w:val="0"/>
-          <w:numId w:val="2"/>
-        </w:numPr>
-      </w:pPr>
-      <w:r>
-        <w:t xml:space="preserve">PK: </w:t>
-      </w:r>
-      <w:proofErr w:type="spellStart"/>
-      <w:r>
-        <w:t>codigo</w:t>
-      </w:r>
-      <w:proofErr w:type="spellEnd"/>
-      <w:r>
-        <w:t>.</w:t>
-      </w:r>
-    </w:p>
-    <w:p>
-      <w:pPr>
-        <w:numPr>
-          <w:ilvl w:val="0"/>
-          <w:numId w:val="2"/>
-        </w:numPr>
-      </w:pPr>
-      <w:r>
-        <w:t xml:space="preserve">FK: </w:t>
-      </w:r>
-      <w:proofErr w:type="spellStart"/>
-      <w:r>
-        <w:t>codigo_tipo_esp</w:t>
-      </w:r>
-      <w:proofErr w:type="spellEnd"/>
-      <w:r>
-        <w:t>.</w:t>
+        <w:t>Relaciones: Se relaciona con Especialidad Profesional para asociar especialidades a profesionales, con Horario Atención para saber que tipo de especialidad atiende el profesional en ese horario y con Tipo Especialidad ya que cada especialidad tiene un tipo.</w:t>
+      </w:r>
+    </w:p>
+    <w:p>
+      <w:pPr>
+        <w:numPr>
+          <w:ilvl w:val="0"/>
+          <w:numId w:val="2"/>
+        </w:numPr>
+      </w:pPr>
+      <w:r>
+        <w:t>PK: codigo.</w:t>
+      </w:r>
+    </w:p>
+    <w:p>
+      <w:pPr>
+        <w:numPr>
+          <w:ilvl w:val="0"/>
+          <w:numId w:val="2"/>
+        </w:numPr>
+      </w:pPr>
+      <w:r>
+        <w:t>FK: codigo_tipo_esp.</w:t>
       </w:r>
     </w:p>
     <w:p/>
@@ -2025,10 +1635,7 @@
         </w:numPr>
       </w:pPr>
       <w:r>
-        <w:t xml:space="preserve">Entidad que </w:t>
-      </w:r>
-      <w:r>
-        <w:t>representa los distintos tipos de especialidad.</w:t>
+        <w:t>Entidad que representa los distintos tipos de especialidad.</w:t>
       </w:r>
     </w:p>
     <w:p>
@@ -2050,13 +1657,8 @@
         </w:numPr>
       </w:pPr>
       <w:r>
-        <w:t xml:space="preserve">PK: </w:t>
-      </w:r>
-      <w:proofErr w:type="spellStart"/>
-      <w:r>
-        <w:t>codigo</w:t>
-      </w:r>
-      <w:proofErr w:type="spellEnd"/>
+        <w:t>PK: codigo</w:t>
+      </w:r>
     </w:p>
     <w:p/>
     <w:p>
@@ -2095,10 +1697,7 @@
         </w:numPr>
       </w:pPr>
       <w:r>
-        <w:t>Relaciones: Se relaciona con Profesional y con Horario Atención para saber todos los horarios</w:t>
-      </w:r>
-      <w:r>
-        <w:t xml:space="preserve"> que tiene la agenda.</w:t>
+        <w:t>Relaciones: Se relaciona con Profesional y con Horario Atención para saber todos los horarios que tiene la agenda.</w:t>
       </w:r>
     </w:p>
     <w:p>
@@ -2171,10 +1770,7 @@
         </w:numPr>
       </w:pPr>
       <w:r>
-        <w:t xml:space="preserve">Relaciones: Se relaciona </w:t>
-      </w:r>
-      <w:r>
-        <w:t>con Agenda, con Especialidad y con Turno para saber el afiliado que reservó un turno en ese horario.</w:t>
+        <w:t>Relaciones: Se relaciona con Agenda, con Especialidad y con Turno para saber el afiliado que reservó un turno en ese horario.</w:t>
       </w:r>
     </w:p>
     <w:p>
@@ -2196,23 +1792,7 @@
         </w:numPr>
       </w:pPr>
       <w:r>
-        <w:t xml:space="preserve">FK: </w:t>
-      </w:r>
-      <w:proofErr w:type="spellStart"/>
-      <w:r>
-        <w:t>ID_Agenda</w:t>
-      </w:r>
-      <w:proofErr w:type="spellEnd"/>
-      <w:r>
-        <w:t xml:space="preserve">, </w:t>
-      </w:r>
-      <w:proofErr w:type="spellStart"/>
-      <w:r>
-        <w:t>codigo_especialidad</w:t>
-      </w:r>
-      <w:proofErr w:type="spellEnd"/>
-      <w:r>
-        <w:t>.</w:t>
+        <w:t>FK: ID_Agenda, codigo_especialidad.</w:t>
       </w:r>
     </w:p>
     <w:p/>
@@ -2252,18 +1832,7 @@
         </w:numPr>
       </w:pPr>
       <w:r>
-        <w:t xml:space="preserve">Relaciones: Se relaciona con Horario </w:t>
-      </w:r>
-      <w:r>
-        <w:t xml:space="preserve">Atención, con Cancelación Turno para determinar si fue cancelado o no, con Consulta Médica para asociar una consulta a ese turno y con Afiliado para saber </w:t>
-      </w:r>
-      <w:proofErr w:type="spellStart"/>
-      <w:r>
-        <w:t>quien</w:t>
-      </w:r>
-      <w:proofErr w:type="spellEnd"/>
-      <w:r>
-        <w:t xml:space="preserve"> sacó ese turno.</w:t>
+        <w:t>Relaciones: Se relaciona con Horario Atención, con Cancelación Turno para determinar si fue cancelado o no, con Consulta Médica para asociar una consulta a ese turno y con Afiliado para saber quien sacó ese turno.</w:t>
       </w:r>
     </w:p>
     <w:p>
@@ -2286,23 +1855,7 @@
       </w:pPr>
       <w:r>
         <w:lastRenderedPageBreak/>
-        <w:t xml:space="preserve">FK: </w:t>
-      </w:r>
-      <w:proofErr w:type="spellStart"/>
-      <w:r>
-        <w:t>ID_Horario_Atención</w:t>
-      </w:r>
-      <w:proofErr w:type="spellEnd"/>
-      <w:r>
-        <w:t xml:space="preserve">, </w:t>
-      </w:r>
-      <w:proofErr w:type="spellStart"/>
-      <w:r>
-        <w:t>ID_Afiliado</w:t>
-      </w:r>
-      <w:proofErr w:type="spellEnd"/>
-      <w:r>
-        <w:t>.</w:t>
+        <w:t>FK: ID_Horario_Atención, ID_Afiliado.</w:t>
       </w:r>
     </w:p>
     <w:p/>
@@ -2331,10 +1884,7 @@
         </w:numPr>
       </w:pPr>
       <w:r>
-        <w:t xml:space="preserve">Entidad </w:t>
-      </w:r>
-      <w:r>
-        <w:t>que modela una cancelación de un turno reservado.</w:t>
+        <w:t>Entidad que modela una cancelación de un turno reservado.</w:t>
       </w:r>
     </w:p>
     <w:p>
@@ -2378,10 +1928,7 @@
         </w:numPr>
       </w:pPr>
       <w:r>
-        <w:t>FK:</w:t>
-      </w:r>
-      <w:r>
-        <w:t xml:space="preserve"> número</w:t>
+        <w:t>FK: número</w:t>
       </w:r>
     </w:p>
     <w:p/>
@@ -2472,10 +2019,7 @@
         </w:numPr>
       </w:pPr>
       <w:r>
-        <w:t>Relaciones: Se relaciona con Tur</w:t>
-      </w:r>
-      <w:r>
-        <w:t>no y con Bono, el cual fue usado para poder ser atendido.</w:t>
+        <w:t>Relaciones: Se relaciona con Turno y con Bono, el cual fue usado para poder ser atendido.</w:t>
       </w:r>
     </w:p>
     <w:p>
@@ -2497,15 +2041,7 @@
         </w:numPr>
       </w:pPr>
       <w:r>
-        <w:t xml:space="preserve">FK: numero, </w:t>
-      </w:r>
-      <w:proofErr w:type="spellStart"/>
-      <w:r>
-        <w:t>numero_turno</w:t>
-      </w:r>
-      <w:proofErr w:type="spellEnd"/>
-      <w:r>
-        <w:t>.</w:t>
+        <w:t>FK: numero, numero_turno.</w:t>
       </w:r>
     </w:p>
     <w:p/>
@@ -2572,7 +2108,6 @@
                 <w:szCs w:val="28"/>
               </w:rPr>
             </w:pPr>
-            <w:proofErr w:type="spellStart"/>
             <w:r>
               <w:rPr>
                 <w:rFonts w:ascii="Calibri" w:eastAsia="SimSun" w:hAnsi="Calibri" w:cs="Calibri"/>
@@ -2582,33 +2117,8 @@
                 <w:szCs w:val="28"/>
                 <w:lang w:eastAsia="zh-CN" w:bidi="ar"/>
               </w:rPr>
-              <w:t>Stored</w:t>
-            </w:r>
-            <w:proofErr w:type="spellEnd"/>
-            <w:r>
-              <w:rPr>
-                <w:rFonts w:ascii="Calibri" w:eastAsia="SimSun" w:hAnsi="Calibri" w:cs="Calibri"/>
-                <w:b/>
-                <w:color w:val="000000"/>
-                <w:sz w:val="28"/>
-                <w:szCs w:val="28"/>
-                <w:lang w:eastAsia="zh-CN" w:bidi="ar"/>
-              </w:rPr>
-              <w:t xml:space="preserve"> </w:t>
-            </w:r>
-            <w:proofErr w:type="spellStart"/>
-            <w:r>
-              <w:rPr>
-                <w:rFonts w:ascii="Calibri" w:eastAsia="SimSun" w:hAnsi="Calibri" w:cs="Calibri"/>
-                <w:b/>
-                <w:color w:val="000000"/>
-                <w:sz w:val="28"/>
-                <w:szCs w:val="28"/>
-                <w:lang w:eastAsia="zh-CN" w:bidi="ar"/>
-              </w:rPr>
-              <w:t>Procedures</w:t>
-            </w:r>
-            <w:proofErr w:type="spellEnd"/>
+              <w:t>Stored Procedures</w:t>
+            </w:r>
           </w:p>
         </w:tc>
         <w:tc>
@@ -2675,23 +2185,13 @@
                 <w:color w:val="000000"/>
               </w:rPr>
             </w:pPr>
-            <w:proofErr w:type="spellStart"/>
             <w:r>
               <w:rPr>
                 <w:rFonts w:ascii="Calibri" w:eastAsia="SimSun" w:hAnsi="Calibri" w:cs="Calibri"/>
                 <w:color w:val="000000"/>
                 <w:lang w:val="en-US" w:eastAsia="zh-CN" w:bidi="ar"/>
               </w:rPr>
-              <w:t>obtenerFuncionalidades</w:t>
-            </w:r>
-            <w:proofErr w:type="spellEnd"/>
-            <w:r>
-              <w:rPr>
-                <w:rFonts w:ascii="Calibri" w:eastAsia="SimSun" w:hAnsi="Calibri" w:cs="Calibri"/>
-                <w:color w:val="000000"/>
-                <w:lang w:val="en-US" w:eastAsia="zh-CN" w:bidi="ar"/>
-              </w:rPr>
-              <w:t>()</w:t>
+              <w:t>obtenerFuncionalidades()</w:t>
             </w:r>
           </w:p>
         </w:tc>
@@ -2752,23 +2252,13 @@
                 <w:color w:val="000000"/>
               </w:rPr>
             </w:pPr>
-            <w:proofErr w:type="spellStart"/>
             <w:r>
               <w:rPr>
                 <w:rFonts w:ascii="Calibri" w:eastAsia="SimSun" w:hAnsi="Calibri" w:cs="Calibri"/>
                 <w:color w:val="000000"/>
                 <w:lang w:val="en-US" w:eastAsia="zh-CN" w:bidi="ar"/>
               </w:rPr>
-              <w:t>obtenerRoles</w:t>
-            </w:r>
-            <w:proofErr w:type="spellEnd"/>
-            <w:r>
-              <w:rPr>
-                <w:rFonts w:ascii="Calibri" w:eastAsia="SimSun" w:hAnsi="Calibri" w:cs="Calibri"/>
-                <w:color w:val="000000"/>
-                <w:lang w:val="en-US" w:eastAsia="zh-CN" w:bidi="ar"/>
-              </w:rPr>
-              <w:t>()</w:t>
+              <w:t>obtenerRoles()</w:t>
             </w:r>
           </w:p>
         </w:tc>
@@ -2799,15 +2289,7 @@
                 <w:color w:val="000000"/>
                 <w:lang w:eastAsia="zh-CN" w:bidi="ar"/>
               </w:rPr>
-              <w:t xml:space="preserve">Obtener los roles con sus </w:t>
-            </w:r>
-            <w:r>
-              <w:rPr>
-                <w:rFonts w:ascii="Calibri" w:eastAsia="SimSun" w:hAnsi="Calibri" w:cs="Calibri"/>
-                <w:color w:val="000000"/>
-                <w:lang w:eastAsia="zh-CN" w:bidi="ar"/>
-              </w:rPr>
-              <w:t>funcionalidades.</w:t>
+              <w:t>Obtener los roles con sus funcionalidades.</w:t>
             </w:r>
           </w:p>
         </w:tc>
@@ -2837,59 +2319,13 @@
                 <w:color w:val="000000"/>
               </w:rPr>
             </w:pPr>
-            <w:proofErr w:type="spellStart"/>
             <w:r>
               <w:rPr>
                 <w:rFonts w:ascii="Calibri" w:eastAsia="SimSun" w:hAnsi="Calibri" w:cs="Calibri"/>
                 <w:color w:val="000000"/>
                 <w:lang w:val="en-US" w:eastAsia="zh-CN" w:bidi="ar"/>
               </w:rPr>
-              <w:t>crearRol</w:t>
-            </w:r>
-            <w:proofErr w:type="spellEnd"/>
-            <w:r>
-              <w:rPr>
-                <w:rFonts w:ascii="Calibri" w:eastAsia="SimSun" w:hAnsi="Calibri" w:cs="Calibri"/>
-                <w:color w:val="000000"/>
-                <w:lang w:val="en-US" w:eastAsia="zh-CN" w:bidi="ar"/>
-              </w:rPr>
-              <w:t>(</w:t>
-            </w:r>
-            <w:proofErr w:type="spellStart"/>
-            <w:r>
-              <w:rPr>
-                <w:rFonts w:ascii="Calibri" w:eastAsia="SimSun" w:hAnsi="Calibri" w:cs="Calibri"/>
-                <w:color w:val="000000"/>
-                <w:lang w:val="en-US" w:eastAsia="zh-CN" w:bidi="ar"/>
-              </w:rPr>
-              <w:t>nombreRol</w:t>
-            </w:r>
-            <w:proofErr w:type="spellEnd"/>
-            <w:r>
-              <w:rPr>
-                <w:rFonts w:ascii="Calibri" w:eastAsia="SimSun" w:hAnsi="Calibri" w:cs="Calibri"/>
-                <w:color w:val="000000"/>
-                <w:lang w:val="en-US" w:eastAsia="zh-CN" w:bidi="ar"/>
-              </w:rPr>
-              <w:t>, Table[</w:t>
-            </w:r>
-            <w:proofErr w:type="spellStart"/>
-            <w:r>
-              <w:rPr>
-                <w:rFonts w:ascii="Calibri" w:eastAsia="SimSun" w:hAnsi="Calibri" w:cs="Calibri"/>
-                <w:color w:val="000000"/>
-                <w:lang w:val="en-US" w:eastAsia="zh-CN" w:bidi="ar"/>
-              </w:rPr>
-              <w:t>idFuncionalidad</w:t>
-            </w:r>
-            <w:proofErr w:type="spellEnd"/>
-            <w:r>
-              <w:rPr>
-                <w:rFonts w:ascii="Calibri" w:eastAsia="SimSun" w:hAnsi="Calibri" w:cs="Calibri"/>
-                <w:color w:val="000000"/>
-                <w:lang w:val="en-US" w:eastAsia="zh-CN" w:bidi="ar"/>
-              </w:rPr>
-              <w:t>])</w:t>
+              <w:t>crearRol(nombreRol, Table[idFuncionalidad])</w:t>
             </w:r>
           </w:p>
         </w:tc>
@@ -2950,95 +2386,13 @@
                 <w:color w:val="000000"/>
               </w:rPr>
             </w:pPr>
-            <w:proofErr w:type="spellStart"/>
             <w:r>
               <w:rPr>
                 <w:rFonts w:ascii="Calibri" w:eastAsia="SimSun" w:hAnsi="Calibri" w:cs="Calibri"/>
                 <w:color w:val="000000"/>
                 <w:lang w:eastAsia="zh-CN" w:bidi="ar"/>
               </w:rPr>
-              <w:t>modificarRol</w:t>
-            </w:r>
-            <w:proofErr w:type="spellEnd"/>
-            <w:r>
-              <w:rPr>
-                <w:rFonts w:ascii="Calibri" w:eastAsia="SimSun" w:hAnsi="Calibri" w:cs="Calibri"/>
-                <w:color w:val="000000"/>
-                <w:lang w:eastAsia="zh-CN" w:bidi="ar"/>
-              </w:rPr>
-              <w:t>(</w:t>
-            </w:r>
-            <w:proofErr w:type="spellStart"/>
-            <w:r>
-              <w:rPr>
-                <w:rFonts w:ascii="Calibri" w:eastAsia="SimSun" w:hAnsi="Calibri" w:cs="Calibri"/>
-                <w:color w:val="000000"/>
-                <w:lang w:eastAsia="zh-CN" w:bidi="ar"/>
-              </w:rPr>
-              <w:t>idRol</w:t>
-            </w:r>
-            <w:proofErr w:type="spellEnd"/>
-            <w:r>
-              <w:rPr>
-                <w:rFonts w:ascii="Calibri" w:eastAsia="SimSun" w:hAnsi="Calibri" w:cs="Calibri"/>
-                <w:color w:val="000000"/>
-                <w:lang w:eastAsia="zh-CN" w:bidi="ar"/>
-              </w:rPr>
-              <w:t xml:space="preserve">, </w:t>
-            </w:r>
-            <w:proofErr w:type="spellStart"/>
-            <w:r>
-              <w:rPr>
-                <w:rFonts w:ascii="Calibri" w:eastAsia="SimSun" w:hAnsi="Calibri" w:cs="Calibri"/>
-                <w:color w:val="000000"/>
-                <w:lang w:eastAsia="zh-CN" w:bidi="ar"/>
-              </w:rPr>
-              <w:t>nombreRol</w:t>
-            </w:r>
-            <w:proofErr w:type="spellEnd"/>
-            <w:r>
-              <w:rPr>
-                <w:rFonts w:ascii="Calibri" w:eastAsia="SimSun" w:hAnsi="Calibri" w:cs="Calibri"/>
-                <w:color w:val="000000"/>
-                <w:lang w:eastAsia="zh-CN" w:bidi="ar"/>
-              </w:rPr>
-              <w:t xml:space="preserve">, </w:t>
-            </w:r>
-            <w:proofErr w:type="spellStart"/>
-            <w:r>
-              <w:rPr>
-                <w:rFonts w:ascii="Calibri" w:eastAsia="SimSun" w:hAnsi="Calibri" w:cs="Calibri"/>
-                <w:color w:val="000000"/>
-                <w:lang w:eastAsia="zh-CN" w:bidi="ar"/>
-              </w:rPr>
-              <w:t>Table</w:t>
-            </w:r>
-            <w:proofErr w:type="spellEnd"/>
-            <w:r>
-              <w:rPr>
-                <w:rFonts w:ascii="Calibri" w:eastAsia="SimSun" w:hAnsi="Calibri" w:cs="Calibri"/>
-                <w:color w:val="000000"/>
-                <w:lang w:eastAsia="zh-CN" w:bidi="ar"/>
-              </w:rPr>
-              <w:t>[</w:t>
-            </w:r>
-            <w:proofErr w:type="spellStart"/>
-            <w:r>
-              <w:rPr>
-                <w:rFonts w:ascii="Calibri" w:eastAsia="SimSun" w:hAnsi="Calibri" w:cs="Calibri"/>
-                <w:color w:val="000000"/>
-                <w:lang w:eastAsia="zh-CN" w:bidi="ar"/>
-              </w:rPr>
-              <w:t>idFuncionalidad</w:t>
-            </w:r>
-            <w:proofErr w:type="spellEnd"/>
-            <w:r>
-              <w:rPr>
-                <w:rFonts w:ascii="Calibri" w:eastAsia="SimSun" w:hAnsi="Calibri" w:cs="Calibri"/>
-                <w:color w:val="000000"/>
-                <w:lang w:eastAsia="zh-CN" w:bidi="ar"/>
-              </w:rPr>
-              <w:t>])</w:t>
+              <w:t>modificarRol(idRol, nombreRol, Table[idFuncionalidad])</w:t>
             </w:r>
           </w:p>
         </w:tc>
@@ -3097,41 +2451,13 @@
                 <w:color w:val="000000"/>
               </w:rPr>
             </w:pPr>
-            <w:proofErr w:type="spellStart"/>
             <w:r>
               <w:rPr>
                 <w:rFonts w:ascii="Calibri" w:eastAsia="SimSun" w:hAnsi="Calibri" w:cs="Calibri"/>
                 <w:color w:val="000000"/>
                 <w:lang w:val="en-US" w:eastAsia="zh-CN" w:bidi="ar"/>
               </w:rPr>
-              <w:t>habilitarRol</w:t>
-            </w:r>
-            <w:proofErr w:type="spellEnd"/>
-            <w:r>
-              <w:rPr>
-                <w:rFonts w:ascii="Calibri" w:eastAsia="SimSun" w:hAnsi="Calibri" w:cs="Calibri"/>
-                <w:color w:val="000000"/>
-                <w:lang w:val="en-US" w:eastAsia="zh-CN" w:bidi="ar"/>
-              </w:rPr>
-              <w:t>(</w:t>
-            </w:r>
-            <w:proofErr w:type="spellStart"/>
-            <w:r>
-              <w:rPr>
-                <w:rFonts w:ascii="Calibri" w:eastAsia="SimSun" w:hAnsi="Calibri" w:cs="Calibri"/>
-                <w:color w:val="000000"/>
-                <w:lang w:val="en-US" w:eastAsia="zh-CN" w:bidi="ar"/>
-              </w:rPr>
-              <w:t>idRol</w:t>
-            </w:r>
-            <w:proofErr w:type="spellEnd"/>
-            <w:r>
-              <w:rPr>
-                <w:rFonts w:ascii="Calibri" w:eastAsia="SimSun" w:hAnsi="Calibri" w:cs="Calibri"/>
-                <w:color w:val="000000"/>
-                <w:lang w:val="en-US" w:eastAsia="zh-CN" w:bidi="ar"/>
-              </w:rPr>
-              <w:t>)</w:t>
+              <w:t>habilitarRol(idRol)</w:t>
             </w:r>
           </w:p>
         </w:tc>
@@ -3190,41 +2516,13 @@
                 <w:color w:val="000000"/>
               </w:rPr>
             </w:pPr>
-            <w:proofErr w:type="spellStart"/>
             <w:r>
               <w:rPr>
                 <w:rFonts w:ascii="Calibri" w:eastAsia="SimSun" w:hAnsi="Calibri" w:cs="Calibri"/>
                 <w:color w:val="000000"/>
                 <w:lang w:val="en-US" w:eastAsia="zh-CN" w:bidi="ar"/>
               </w:rPr>
-              <w:t>eliminarRol</w:t>
-            </w:r>
-            <w:proofErr w:type="spellEnd"/>
-            <w:r>
-              <w:rPr>
-                <w:rFonts w:ascii="Calibri" w:eastAsia="SimSun" w:hAnsi="Calibri" w:cs="Calibri"/>
-                <w:color w:val="000000"/>
-                <w:lang w:val="en-US" w:eastAsia="zh-CN" w:bidi="ar"/>
-              </w:rPr>
-              <w:t>(</w:t>
-            </w:r>
-            <w:proofErr w:type="spellStart"/>
-            <w:r>
-              <w:rPr>
-                <w:rFonts w:ascii="Calibri" w:eastAsia="SimSun" w:hAnsi="Calibri" w:cs="Calibri"/>
-                <w:color w:val="000000"/>
-                <w:lang w:val="en-US" w:eastAsia="zh-CN" w:bidi="ar"/>
-              </w:rPr>
-              <w:t>idRol</w:t>
-            </w:r>
-            <w:proofErr w:type="spellEnd"/>
-            <w:r>
-              <w:rPr>
-                <w:rFonts w:ascii="Calibri" w:eastAsia="SimSun" w:hAnsi="Calibri" w:cs="Calibri"/>
-                <w:color w:val="000000"/>
-                <w:lang w:val="en-US" w:eastAsia="zh-CN" w:bidi="ar"/>
-              </w:rPr>
-              <w:t>)</w:t>
+              <w:t>eliminarRol(idRol)</w:t>
             </w:r>
           </w:p>
         </w:tc>
@@ -3316,23 +2614,13 @@
                 <w:color w:val="000000"/>
               </w:rPr>
             </w:pPr>
-            <w:proofErr w:type="spellStart"/>
             <w:r>
               <w:rPr>
                 <w:rFonts w:ascii="Calibri" w:eastAsia="SimSun" w:hAnsi="Calibri" w:cs="Calibri"/>
                 <w:color w:val="000000"/>
                 <w:lang w:eastAsia="zh-CN" w:bidi="ar"/>
               </w:rPr>
-              <w:t>Login</w:t>
-            </w:r>
-            <w:proofErr w:type="spellEnd"/>
-            <w:r>
-              <w:rPr>
-                <w:rFonts w:ascii="Calibri" w:eastAsia="SimSun" w:hAnsi="Calibri" w:cs="Calibri"/>
-                <w:color w:val="000000"/>
-                <w:lang w:eastAsia="zh-CN" w:bidi="ar"/>
-              </w:rPr>
-              <w:t xml:space="preserve"> de un usuario. Deshabilitar si llega a los 3 intentos fallidos.</w:t>
+              <w:t>Login de un usuario. Deshabilitar si llega a los 3 intentos fallidos.</w:t>
             </w:r>
           </w:p>
         </w:tc>
@@ -3362,41 +2650,13 @@
                 <w:color w:val="000000"/>
               </w:rPr>
             </w:pPr>
-            <w:proofErr w:type="spellStart"/>
             <w:r>
               <w:rPr>
                 <w:rFonts w:ascii="Calibri" w:eastAsia="SimSun" w:hAnsi="Calibri" w:cs="Calibri"/>
                 <w:color w:val="000000"/>
                 <w:lang w:val="en-US" w:eastAsia="zh-CN" w:bidi="ar"/>
               </w:rPr>
-              <w:t>obtenerRolesDeUsuario</w:t>
-            </w:r>
-            <w:proofErr w:type="spellEnd"/>
-            <w:r>
-              <w:rPr>
-                <w:rFonts w:ascii="Calibri" w:eastAsia="SimSun" w:hAnsi="Calibri" w:cs="Calibri"/>
-                <w:color w:val="000000"/>
-                <w:lang w:val="en-US" w:eastAsia="zh-CN" w:bidi="ar"/>
-              </w:rPr>
-              <w:t>(</w:t>
-            </w:r>
-            <w:proofErr w:type="spellStart"/>
-            <w:r>
-              <w:rPr>
-                <w:rFonts w:ascii="Calibri" w:eastAsia="SimSun" w:hAnsi="Calibri" w:cs="Calibri"/>
-                <w:color w:val="000000"/>
-                <w:lang w:val="en-US" w:eastAsia="zh-CN" w:bidi="ar"/>
-              </w:rPr>
-              <w:t>idUsuario</w:t>
-            </w:r>
-            <w:proofErr w:type="spellEnd"/>
-            <w:r>
-              <w:rPr>
-                <w:rFonts w:ascii="Calibri" w:eastAsia="SimSun" w:hAnsi="Calibri" w:cs="Calibri"/>
-                <w:color w:val="000000"/>
-                <w:lang w:val="en-US" w:eastAsia="zh-CN" w:bidi="ar"/>
-              </w:rPr>
-              <w:t>)</w:t>
+              <w:t>obtenerRolesDeUsuario(idUsuario)</w:t>
             </w:r>
           </w:p>
         </w:tc>
@@ -3456,7 +2716,6 @@
                 <w:lang w:val="en-US" w:eastAsia="zh-CN" w:bidi="ar"/>
               </w:rPr>
             </w:pPr>
-            <w:proofErr w:type="spellStart"/>
             <w:r>
               <w:rPr>
                 <w:rFonts w:ascii="Calibri" w:eastAsia="SimSun" w:hAnsi="Calibri" w:cs="Calibri"/>
@@ -3465,7 +2724,6 @@
               </w:rPr>
               <w:t>obtenerCantidadDeBonosDisponiblesPorAfiliado</w:t>
             </w:r>
-            <w:proofErr w:type="spellEnd"/>
             <w:r>
               <w:rPr>
                 <w:rFonts w:ascii="Calibri" w:eastAsia="SimSun" w:hAnsi="Calibri" w:cs="Calibri"/>
@@ -3480,25 +2738,7 @@
                 <w:color w:val="000000"/>
                 <w:lang w:val="en-US" w:eastAsia="zh-CN" w:bidi="ar"/>
               </w:rPr>
-              <w:t>(</w:t>
-            </w:r>
-            <w:proofErr w:type="spellStart"/>
-            <w:r>
-              <w:rPr>
-                <w:rFonts w:ascii="Calibri" w:eastAsia="SimSun" w:hAnsi="Calibri" w:cs="Calibri"/>
-                <w:color w:val="000000"/>
-                <w:lang w:val="en-US" w:eastAsia="zh-CN" w:bidi="ar"/>
-              </w:rPr>
-              <w:t>idAfiliado</w:t>
-            </w:r>
-            <w:proofErr w:type="spellEnd"/>
-            <w:r>
-              <w:rPr>
-                <w:rFonts w:ascii="Calibri" w:eastAsia="SimSun" w:hAnsi="Calibri" w:cs="Calibri"/>
-                <w:color w:val="000000"/>
-                <w:lang w:val="en-US" w:eastAsia="zh-CN" w:bidi="ar"/>
-              </w:rPr>
-              <w:t>)</w:t>
+              <w:t>(idAfiliado)</w:t>
             </w:r>
           </w:p>
         </w:tc>
@@ -3557,23 +2797,13 @@
                 <w:color w:val="000000"/>
               </w:rPr>
             </w:pPr>
-            <w:proofErr w:type="spellStart"/>
             <w:r>
               <w:rPr>
                 <w:rFonts w:ascii="Calibri" w:eastAsia="SimSun" w:hAnsi="Calibri" w:cs="Calibri"/>
                 <w:color w:val="000000"/>
                 <w:lang w:val="en-US" w:eastAsia="zh-CN" w:bidi="ar"/>
               </w:rPr>
-              <w:t>obtenerRaizAfiliado</w:t>
-            </w:r>
-            <w:proofErr w:type="spellEnd"/>
-            <w:r>
-              <w:rPr>
-                <w:rFonts w:ascii="Calibri" w:eastAsia="SimSun" w:hAnsi="Calibri" w:cs="Calibri"/>
-                <w:color w:val="000000"/>
-                <w:lang w:val="en-US" w:eastAsia="zh-CN" w:bidi="ar"/>
-              </w:rPr>
-              <w:t>()</w:t>
+              <w:t>obtenerRaizAfiliado()</w:t>
             </w:r>
           </w:p>
         </w:tc>
@@ -3632,211 +2862,13 @@
                 <w:color w:val="000000"/>
               </w:rPr>
             </w:pPr>
-            <w:proofErr w:type="spellStart"/>
             <w:r>
               <w:rPr>
                 <w:rFonts w:ascii="Calibri" w:eastAsia="SimSun" w:hAnsi="Calibri" w:cs="Calibri"/>
                 <w:color w:val="000000"/>
                 <w:lang w:eastAsia="zh-CN" w:bidi="ar"/>
               </w:rPr>
-              <w:t>crearAfiliado</w:t>
-            </w:r>
-            <w:proofErr w:type="spellEnd"/>
-            <w:r>
-              <w:rPr>
-                <w:rFonts w:ascii="Calibri" w:eastAsia="SimSun" w:hAnsi="Calibri" w:cs="Calibri"/>
-                <w:color w:val="000000"/>
-                <w:lang w:eastAsia="zh-CN" w:bidi="ar"/>
-              </w:rPr>
-              <w:t>(</w:t>
-            </w:r>
-            <w:proofErr w:type="spellStart"/>
-            <w:r>
-              <w:rPr>
-                <w:rFonts w:ascii="Calibri" w:eastAsia="SimSun" w:hAnsi="Calibri" w:cs="Calibri"/>
-                <w:color w:val="000000"/>
-                <w:lang w:eastAsia="zh-CN" w:bidi="ar"/>
-              </w:rPr>
-              <w:t>username</w:t>
-            </w:r>
-            <w:proofErr w:type="spellEnd"/>
-            <w:r>
-              <w:rPr>
-                <w:rFonts w:ascii="Calibri" w:eastAsia="SimSun" w:hAnsi="Calibri" w:cs="Calibri"/>
-                <w:color w:val="000000"/>
-                <w:lang w:eastAsia="zh-CN" w:bidi="ar"/>
-              </w:rPr>
-              <w:t xml:space="preserve">, </w:t>
-            </w:r>
-            <w:proofErr w:type="spellStart"/>
-            <w:r>
-              <w:rPr>
-                <w:rFonts w:ascii="Calibri" w:eastAsia="SimSun" w:hAnsi="Calibri" w:cs="Calibri"/>
-                <w:color w:val="000000"/>
-                <w:lang w:eastAsia="zh-CN" w:bidi="ar"/>
-              </w:rPr>
-              <w:t>password</w:t>
-            </w:r>
-            <w:proofErr w:type="spellEnd"/>
-            <w:r>
-              <w:rPr>
-                <w:rFonts w:ascii="Calibri" w:eastAsia="SimSun" w:hAnsi="Calibri" w:cs="Calibri"/>
-                <w:color w:val="000000"/>
-                <w:lang w:eastAsia="zh-CN" w:bidi="ar"/>
-              </w:rPr>
-              <w:t xml:space="preserve">, nombre, apellido, </w:t>
-            </w:r>
-            <w:proofErr w:type="spellStart"/>
-            <w:r>
-              <w:rPr>
-                <w:rFonts w:ascii="Calibri" w:eastAsia="SimSun" w:hAnsi="Calibri" w:cs="Calibri"/>
-                <w:color w:val="000000"/>
-                <w:lang w:eastAsia="zh-CN" w:bidi="ar"/>
-              </w:rPr>
-              <w:t>dni</w:t>
-            </w:r>
-            <w:proofErr w:type="spellEnd"/>
-            <w:r>
-              <w:rPr>
-                <w:rFonts w:ascii="Calibri" w:eastAsia="SimSun" w:hAnsi="Calibri" w:cs="Calibri"/>
-                <w:color w:val="000000"/>
-                <w:lang w:eastAsia="zh-CN" w:bidi="ar"/>
-              </w:rPr>
-              <w:t xml:space="preserve">, </w:t>
-            </w:r>
-            <w:proofErr w:type="spellStart"/>
-            <w:r>
-              <w:rPr>
-                <w:rFonts w:ascii="Calibri" w:eastAsia="SimSun" w:hAnsi="Calibri" w:cs="Calibri"/>
-                <w:color w:val="000000"/>
-                <w:lang w:eastAsia="zh-CN" w:bidi="ar"/>
-              </w:rPr>
-              <w:t>direccion</w:t>
-            </w:r>
-            <w:proofErr w:type="spellEnd"/>
-            <w:r>
-              <w:rPr>
-                <w:rFonts w:ascii="Calibri" w:eastAsia="SimSun" w:hAnsi="Calibri" w:cs="Calibri"/>
-                <w:color w:val="000000"/>
-                <w:lang w:eastAsia="zh-CN" w:bidi="ar"/>
-              </w:rPr>
-              <w:t xml:space="preserve">, </w:t>
-            </w:r>
-            <w:proofErr w:type="spellStart"/>
-            <w:r>
-              <w:rPr>
-                <w:rFonts w:ascii="Calibri" w:eastAsia="SimSun" w:hAnsi="Calibri" w:cs="Calibri"/>
-                <w:color w:val="000000"/>
-                <w:lang w:eastAsia="zh-CN" w:bidi="ar"/>
-              </w:rPr>
-              <w:t>telefono</w:t>
-            </w:r>
-            <w:proofErr w:type="spellEnd"/>
-            <w:r>
-              <w:rPr>
-                <w:rFonts w:ascii="Calibri" w:eastAsia="SimSun" w:hAnsi="Calibri" w:cs="Calibri"/>
-                <w:color w:val="000000"/>
-                <w:lang w:eastAsia="zh-CN" w:bidi="ar"/>
-              </w:rPr>
-              <w:t xml:space="preserve">, mail, </w:t>
-            </w:r>
-            <w:proofErr w:type="spellStart"/>
-            <w:r>
-              <w:rPr>
-                <w:rFonts w:ascii="Calibri" w:eastAsia="SimSun" w:hAnsi="Calibri" w:cs="Calibri"/>
-                <w:color w:val="000000"/>
-                <w:lang w:eastAsia="zh-CN" w:bidi="ar"/>
-              </w:rPr>
-              <w:t>fechaNac</w:t>
-            </w:r>
-            <w:proofErr w:type="spellEnd"/>
-            <w:r>
-              <w:rPr>
-                <w:rFonts w:ascii="Calibri" w:eastAsia="SimSun" w:hAnsi="Calibri" w:cs="Calibri"/>
-                <w:color w:val="000000"/>
-                <w:lang w:eastAsia="zh-CN" w:bidi="ar"/>
-              </w:rPr>
-              <w:t xml:space="preserve">, sexo, </w:t>
-            </w:r>
-            <w:proofErr w:type="spellStart"/>
-            <w:r>
-              <w:rPr>
-                <w:rFonts w:ascii="Calibri" w:eastAsia="SimSun" w:hAnsi="Calibri" w:cs="Calibri"/>
-                <w:color w:val="000000"/>
-                <w:lang w:eastAsia="zh-CN" w:bidi="ar"/>
-              </w:rPr>
-              <w:t>estadoCivil</w:t>
-            </w:r>
-            <w:proofErr w:type="spellEnd"/>
-            <w:r>
-              <w:rPr>
-                <w:rFonts w:ascii="Calibri" w:eastAsia="SimSun" w:hAnsi="Calibri" w:cs="Calibri"/>
-                <w:color w:val="000000"/>
-                <w:lang w:eastAsia="zh-CN" w:bidi="ar"/>
-              </w:rPr>
-              <w:t xml:space="preserve">, </w:t>
-            </w:r>
-            <w:proofErr w:type="spellStart"/>
-            <w:r>
-              <w:rPr>
-                <w:rFonts w:ascii="Calibri" w:eastAsia="SimSun" w:hAnsi="Calibri" w:cs="Calibri"/>
-                <w:color w:val="000000"/>
-                <w:lang w:eastAsia="zh-CN" w:bidi="ar"/>
-              </w:rPr>
-              <w:t>familia</w:t>
-            </w:r>
-            <w:r>
-              <w:rPr>
-                <w:rFonts w:ascii="Calibri" w:eastAsia="SimSun" w:hAnsi="Calibri" w:cs="Calibri"/>
-                <w:color w:val="000000"/>
-                <w:lang w:eastAsia="zh-CN" w:bidi="ar"/>
-              </w:rPr>
-              <w:t>resACargo</w:t>
-            </w:r>
-            <w:proofErr w:type="spellEnd"/>
-            <w:r>
-              <w:rPr>
-                <w:rFonts w:ascii="Calibri" w:eastAsia="SimSun" w:hAnsi="Calibri" w:cs="Calibri"/>
-                <w:color w:val="000000"/>
-                <w:lang w:eastAsia="zh-CN" w:bidi="ar"/>
-              </w:rPr>
-              <w:t xml:space="preserve">, </w:t>
-            </w:r>
-            <w:proofErr w:type="spellStart"/>
-            <w:r>
-              <w:rPr>
-                <w:rFonts w:ascii="Calibri" w:eastAsia="SimSun" w:hAnsi="Calibri" w:cs="Calibri"/>
-                <w:color w:val="000000"/>
-                <w:lang w:eastAsia="zh-CN" w:bidi="ar"/>
-              </w:rPr>
-              <w:t>idPlanMedico</w:t>
-            </w:r>
-            <w:proofErr w:type="spellEnd"/>
-            <w:r>
-              <w:rPr>
-                <w:rFonts w:ascii="Calibri" w:eastAsia="SimSun" w:hAnsi="Calibri" w:cs="Calibri"/>
-                <w:color w:val="000000"/>
-                <w:lang w:eastAsia="zh-CN" w:bidi="ar"/>
-              </w:rPr>
-              <w:t xml:space="preserve">, </w:t>
-            </w:r>
-            <w:proofErr w:type="spellStart"/>
-            <w:r>
-              <w:rPr>
-                <w:rFonts w:ascii="Calibri" w:eastAsia="SimSun" w:hAnsi="Calibri" w:cs="Calibri"/>
-                <w:color w:val="000000"/>
-                <w:lang w:eastAsia="zh-CN" w:bidi="ar"/>
-              </w:rPr>
-              <w:t>numDeAfiliado</w:t>
-            </w:r>
-            <w:proofErr w:type="spellEnd"/>
-            <w:r>
-              <w:rPr>
-                <w:rFonts w:ascii="Calibri" w:eastAsia="SimSun" w:hAnsi="Calibri" w:cs="Calibri"/>
-                <w:color w:val="000000"/>
-                <w:lang w:eastAsia="zh-CN" w:bidi="ar"/>
-              </w:rPr>
-              <w:t>)</w:t>
+              <w:t>crearAfiliado(username, password, nombre, apellido, dni, direccion, telefono, mail, fechaNac, sexo, estadoCivil, familiaresACargo, idPlanMedico, numDeAfiliado)</w:t>
             </w:r>
           </w:p>
         </w:tc>
@@ -3897,131 +2929,13 @@
                 <w:color w:val="000000"/>
               </w:rPr>
             </w:pPr>
-            <w:proofErr w:type="spellStart"/>
             <w:r>
               <w:rPr>
                 <w:rFonts w:ascii="Calibri" w:eastAsia="SimSun" w:hAnsi="Calibri" w:cs="Calibri"/>
                 <w:color w:val="000000"/>
                 <w:lang w:eastAsia="zh-CN" w:bidi="ar"/>
               </w:rPr>
-              <w:t>modificarAfiliado</w:t>
-            </w:r>
-            <w:proofErr w:type="spellEnd"/>
-            <w:r>
-              <w:rPr>
-                <w:rFonts w:ascii="Calibri" w:eastAsia="SimSun" w:hAnsi="Calibri" w:cs="Calibri"/>
-                <w:color w:val="000000"/>
-                <w:lang w:eastAsia="zh-CN" w:bidi="ar"/>
-              </w:rPr>
-              <w:t>(</w:t>
-            </w:r>
-            <w:proofErr w:type="spellStart"/>
-            <w:r>
-              <w:rPr>
-                <w:rFonts w:ascii="Calibri" w:eastAsia="SimSun" w:hAnsi="Calibri" w:cs="Calibri"/>
-                <w:color w:val="000000"/>
-                <w:lang w:eastAsia="zh-CN" w:bidi="ar"/>
-              </w:rPr>
-              <w:t>password</w:t>
-            </w:r>
-            <w:proofErr w:type="spellEnd"/>
-            <w:r>
-              <w:rPr>
-                <w:rFonts w:ascii="Calibri" w:eastAsia="SimSun" w:hAnsi="Calibri" w:cs="Calibri"/>
-                <w:color w:val="000000"/>
-                <w:lang w:eastAsia="zh-CN" w:bidi="ar"/>
-              </w:rPr>
-              <w:t xml:space="preserve">, </w:t>
-            </w:r>
-            <w:proofErr w:type="spellStart"/>
-            <w:r>
-              <w:rPr>
-                <w:rFonts w:ascii="Calibri" w:eastAsia="SimSun" w:hAnsi="Calibri" w:cs="Calibri"/>
-                <w:color w:val="000000"/>
-                <w:lang w:eastAsia="zh-CN" w:bidi="ar"/>
-              </w:rPr>
-              <w:t>direccion</w:t>
-            </w:r>
-            <w:proofErr w:type="spellEnd"/>
-            <w:r>
-              <w:rPr>
-                <w:rFonts w:ascii="Calibri" w:eastAsia="SimSun" w:hAnsi="Calibri" w:cs="Calibri"/>
-                <w:color w:val="000000"/>
-                <w:lang w:eastAsia="zh-CN" w:bidi="ar"/>
-              </w:rPr>
-              <w:t xml:space="preserve">, </w:t>
-            </w:r>
-            <w:proofErr w:type="spellStart"/>
-            <w:r>
-              <w:rPr>
-                <w:rFonts w:ascii="Calibri" w:eastAsia="SimSun" w:hAnsi="Calibri" w:cs="Calibri"/>
-                <w:color w:val="000000"/>
-                <w:lang w:eastAsia="zh-CN" w:bidi="ar"/>
-              </w:rPr>
-              <w:t>telefono</w:t>
-            </w:r>
-            <w:proofErr w:type="spellEnd"/>
-            <w:r>
-              <w:rPr>
-                <w:rFonts w:ascii="Calibri" w:eastAsia="SimSun" w:hAnsi="Calibri" w:cs="Calibri"/>
-                <w:color w:val="000000"/>
-                <w:lang w:eastAsia="zh-CN" w:bidi="ar"/>
-              </w:rPr>
-              <w:t xml:space="preserve">, mail, sexo, </w:t>
-            </w:r>
-            <w:proofErr w:type="spellStart"/>
-            <w:r>
-              <w:rPr>
-                <w:rFonts w:ascii="Calibri" w:eastAsia="SimSun" w:hAnsi="Calibri" w:cs="Calibri"/>
-                <w:color w:val="000000"/>
-                <w:lang w:eastAsia="zh-CN" w:bidi="ar"/>
-              </w:rPr>
-              <w:t>estadoCivil</w:t>
-            </w:r>
-            <w:proofErr w:type="spellEnd"/>
-            <w:r>
-              <w:rPr>
-                <w:rFonts w:ascii="Calibri" w:eastAsia="SimSun" w:hAnsi="Calibri" w:cs="Calibri"/>
-                <w:color w:val="000000"/>
-                <w:lang w:eastAsia="zh-CN" w:bidi="ar"/>
-              </w:rPr>
-              <w:t xml:space="preserve">, </w:t>
-            </w:r>
-            <w:proofErr w:type="spellStart"/>
-            <w:r>
-              <w:rPr>
-                <w:rFonts w:ascii="Calibri" w:eastAsia="SimSun" w:hAnsi="Calibri" w:cs="Calibri"/>
-                <w:color w:val="000000"/>
-                <w:lang w:eastAsia="zh-CN" w:bidi="ar"/>
-              </w:rPr>
-              <w:t>familiaresACargo</w:t>
-            </w:r>
-            <w:proofErr w:type="spellEnd"/>
-            <w:r>
-              <w:rPr>
-                <w:rFonts w:ascii="Calibri" w:eastAsia="SimSun" w:hAnsi="Calibri" w:cs="Calibri"/>
-                <w:color w:val="000000"/>
-                <w:lang w:eastAsia="zh-CN" w:bidi="ar"/>
-              </w:rPr>
-              <w:t xml:space="preserve">, </w:t>
-            </w:r>
-            <w:proofErr w:type="spellStart"/>
-            <w:r>
-              <w:rPr>
-                <w:rFonts w:ascii="Calibri" w:eastAsia="SimSun" w:hAnsi="Calibri" w:cs="Calibri"/>
-                <w:color w:val="000000"/>
-                <w:lang w:eastAsia="zh-CN" w:bidi="ar"/>
-              </w:rPr>
-              <w:t>idPlanMedico</w:t>
-            </w:r>
-            <w:proofErr w:type="spellEnd"/>
-            <w:r>
-              <w:rPr>
-                <w:rFonts w:ascii="Calibri" w:eastAsia="SimSun" w:hAnsi="Calibri" w:cs="Calibri"/>
-                <w:color w:val="000000"/>
-                <w:lang w:eastAsia="zh-CN" w:bidi="ar"/>
-              </w:rPr>
-              <w:t>, motivo)</w:t>
+              <w:t>modificarAfiliado(password, direccion, telefono, mail, sexo, estadoCivil, familiaresACargo, idPlanMedico, motivo)</w:t>
             </w:r>
           </w:p>
         </w:tc>
@@ -4082,41 +2996,13 @@
                 <w:color w:val="000000"/>
               </w:rPr>
             </w:pPr>
-            <w:proofErr w:type="spellStart"/>
             <w:r>
               <w:rPr>
                 <w:rFonts w:ascii="Calibri" w:eastAsia="SimSun" w:hAnsi="Calibri" w:cs="Calibri"/>
                 <w:color w:val="000000"/>
                 <w:lang w:val="en-US" w:eastAsia="zh-CN" w:bidi="ar"/>
               </w:rPr>
-              <w:t>habilitarAfiliado</w:t>
-            </w:r>
-            <w:proofErr w:type="spellEnd"/>
-            <w:r>
-              <w:rPr>
-                <w:rFonts w:ascii="Calibri" w:eastAsia="SimSun" w:hAnsi="Calibri" w:cs="Calibri"/>
-                <w:color w:val="000000"/>
-                <w:lang w:val="en-US" w:eastAsia="zh-CN" w:bidi="ar"/>
-              </w:rPr>
-              <w:t>(</w:t>
-            </w:r>
-            <w:proofErr w:type="spellStart"/>
-            <w:r>
-              <w:rPr>
-                <w:rFonts w:ascii="Calibri" w:eastAsia="SimSun" w:hAnsi="Calibri" w:cs="Calibri"/>
-                <w:color w:val="000000"/>
-                <w:lang w:val="en-US" w:eastAsia="zh-CN" w:bidi="ar"/>
-              </w:rPr>
-              <w:t>idAfiliado</w:t>
-            </w:r>
-            <w:proofErr w:type="spellEnd"/>
-            <w:r>
-              <w:rPr>
-                <w:rFonts w:ascii="Calibri" w:eastAsia="SimSun" w:hAnsi="Calibri" w:cs="Calibri"/>
-                <w:color w:val="000000"/>
-                <w:lang w:val="en-US" w:eastAsia="zh-CN" w:bidi="ar"/>
-              </w:rPr>
-              <w:t>)</w:t>
+              <w:t>habilitarAfiliado(idAfiliado)</w:t>
             </w:r>
           </w:p>
         </w:tc>
@@ -4175,41 +3061,13 @@
                 <w:color w:val="000000"/>
               </w:rPr>
             </w:pPr>
-            <w:proofErr w:type="spellStart"/>
             <w:r>
               <w:rPr>
                 <w:rFonts w:ascii="Calibri" w:eastAsia="SimSun" w:hAnsi="Calibri" w:cs="Calibri"/>
                 <w:color w:val="000000"/>
                 <w:lang w:val="en-US" w:eastAsia="zh-CN" w:bidi="ar"/>
               </w:rPr>
-              <w:t>eliminarAfiliado</w:t>
-            </w:r>
-            <w:proofErr w:type="spellEnd"/>
-            <w:r>
-              <w:rPr>
-                <w:rFonts w:ascii="Calibri" w:eastAsia="SimSun" w:hAnsi="Calibri" w:cs="Calibri"/>
-                <w:color w:val="000000"/>
-                <w:lang w:val="en-US" w:eastAsia="zh-CN" w:bidi="ar"/>
-              </w:rPr>
-              <w:t>(</w:t>
-            </w:r>
-            <w:proofErr w:type="spellStart"/>
-            <w:r>
-              <w:rPr>
-                <w:rFonts w:ascii="Calibri" w:eastAsia="SimSun" w:hAnsi="Calibri" w:cs="Calibri"/>
-                <w:color w:val="000000"/>
-                <w:lang w:val="en-US" w:eastAsia="zh-CN" w:bidi="ar"/>
-              </w:rPr>
-              <w:t>idAfiliado</w:t>
-            </w:r>
-            <w:proofErr w:type="spellEnd"/>
-            <w:r>
-              <w:rPr>
-                <w:rFonts w:ascii="Calibri" w:eastAsia="SimSun" w:hAnsi="Calibri" w:cs="Calibri"/>
-                <w:color w:val="000000"/>
-                <w:lang w:val="en-US" w:eastAsia="zh-CN" w:bidi="ar"/>
-              </w:rPr>
-              <w:t>)</w:t>
+              <w:t>eliminarAfiliado(idAfiliado)</w:t>
             </w:r>
           </w:p>
         </w:tc>
@@ -4270,7 +3128,6 @@
                 <w:color w:val="000000"/>
               </w:rPr>
             </w:pPr>
-            <w:proofErr w:type="spellStart"/>
             <w:r>
               <w:rPr>
                 <w:rFonts w:ascii="Calibri" w:eastAsia="SimSun" w:hAnsi="Calibri" w:cs="Calibri"/>
@@ -4278,16 +3135,7 @@
                 <w:lang w:val="en-US" w:eastAsia="zh-CN" w:bidi="ar"/>
               </w:rPr>
               <w:lastRenderedPageBreak/>
-              <w:t>obtenerPlanesMedicos</w:t>
-            </w:r>
-            <w:proofErr w:type="spellEnd"/>
-            <w:r>
-              <w:rPr>
-                <w:rFonts w:ascii="Calibri" w:eastAsia="SimSun" w:hAnsi="Calibri" w:cs="Calibri"/>
-                <w:color w:val="000000"/>
-                <w:lang w:val="en-US" w:eastAsia="zh-CN" w:bidi="ar"/>
-              </w:rPr>
-              <w:t>()</w:t>
+              <w:t>obtenerPlanesMedicos()</w:t>
             </w:r>
           </w:p>
         </w:tc>
@@ -4346,41 +3194,13 @@
                 <w:color w:val="000000"/>
               </w:rPr>
             </w:pPr>
-            <w:proofErr w:type="spellStart"/>
             <w:r>
               <w:rPr>
                 <w:rFonts w:ascii="Calibri" w:eastAsia="SimSun" w:hAnsi="Calibri" w:cs="Calibri"/>
                 <w:color w:val="000000"/>
                 <w:lang w:val="en-US" w:eastAsia="zh-CN" w:bidi="ar"/>
               </w:rPr>
-              <w:t>obtenerProfesionalPorDNI</w:t>
-            </w:r>
-            <w:proofErr w:type="spellEnd"/>
-            <w:r>
-              <w:rPr>
-                <w:rFonts w:ascii="Calibri" w:eastAsia="SimSun" w:hAnsi="Calibri" w:cs="Calibri"/>
-                <w:color w:val="000000"/>
-                <w:lang w:val="en-US" w:eastAsia="zh-CN" w:bidi="ar"/>
-              </w:rPr>
-              <w:t>(</w:t>
-            </w:r>
-            <w:proofErr w:type="spellStart"/>
-            <w:r>
-              <w:rPr>
-                <w:rFonts w:ascii="Calibri" w:eastAsia="SimSun" w:hAnsi="Calibri" w:cs="Calibri"/>
-                <w:color w:val="000000"/>
-                <w:lang w:val="en-US" w:eastAsia="zh-CN" w:bidi="ar"/>
-              </w:rPr>
-              <w:t>dni</w:t>
-            </w:r>
-            <w:proofErr w:type="spellEnd"/>
-            <w:r>
-              <w:rPr>
-                <w:rFonts w:ascii="Calibri" w:eastAsia="SimSun" w:hAnsi="Calibri" w:cs="Calibri"/>
-                <w:color w:val="000000"/>
-                <w:lang w:val="en-US" w:eastAsia="zh-CN" w:bidi="ar"/>
-              </w:rPr>
-              <w:t>)</w:t>
+              <w:t>obtenerProfesionalPorDNI(dni)</w:t>
             </w:r>
           </w:p>
         </w:tc>
@@ -4439,167 +3259,13 @@
                 <w:color w:val="000000"/>
               </w:rPr>
             </w:pPr>
-            <w:proofErr w:type="spellStart"/>
             <w:r>
               <w:rPr>
                 <w:rFonts w:ascii="Calibri" w:eastAsia="SimSun" w:hAnsi="Calibri" w:cs="Calibri"/>
                 <w:color w:val="000000"/>
                 <w:lang w:eastAsia="zh-CN" w:bidi="ar"/>
               </w:rPr>
-              <w:t>registrarAgenda</w:t>
-            </w:r>
-            <w:proofErr w:type="spellEnd"/>
-            <w:r>
-              <w:rPr>
-                <w:rFonts w:ascii="Calibri" w:eastAsia="SimSun" w:hAnsi="Calibri" w:cs="Calibri"/>
-                <w:color w:val="000000"/>
-                <w:lang w:eastAsia="zh-CN" w:bidi="ar"/>
-              </w:rPr>
-              <w:t>(</w:t>
-            </w:r>
-            <w:proofErr w:type="spellStart"/>
-            <w:r>
-              <w:rPr>
-                <w:rFonts w:ascii="Calibri" w:eastAsia="SimSun" w:hAnsi="Calibri" w:cs="Calibri"/>
-                <w:color w:val="000000"/>
-                <w:lang w:eastAsia="zh-CN" w:bidi="ar"/>
-              </w:rPr>
-              <w:t>idProfesional</w:t>
-            </w:r>
-            <w:proofErr w:type="spellEnd"/>
-            <w:r>
-              <w:rPr>
-                <w:rFonts w:ascii="Calibri" w:eastAsia="SimSun" w:hAnsi="Calibri" w:cs="Calibri"/>
-                <w:color w:val="000000"/>
-                <w:lang w:eastAsia="zh-CN" w:bidi="ar"/>
-              </w:rPr>
-              <w:t xml:space="preserve">, </w:t>
-            </w:r>
-            <w:proofErr w:type="spellStart"/>
-            <w:r>
-              <w:rPr>
-                <w:rFonts w:ascii="Calibri" w:eastAsia="SimSun" w:hAnsi="Calibri" w:cs="Calibri"/>
-                <w:color w:val="000000"/>
-                <w:lang w:eastAsia="zh-CN" w:bidi="ar"/>
-              </w:rPr>
-              <w:t>mesInicio</w:t>
-            </w:r>
-            <w:proofErr w:type="spellEnd"/>
-            <w:r>
-              <w:rPr>
-                <w:rFonts w:ascii="Calibri" w:eastAsia="SimSun" w:hAnsi="Calibri" w:cs="Calibri"/>
-                <w:color w:val="000000"/>
-                <w:lang w:eastAsia="zh-CN" w:bidi="ar"/>
-              </w:rPr>
-              <w:t xml:space="preserve">, </w:t>
-            </w:r>
-            <w:proofErr w:type="spellStart"/>
-            <w:r>
-              <w:rPr>
-                <w:rFonts w:ascii="Calibri" w:eastAsia="SimSun" w:hAnsi="Calibri" w:cs="Calibri"/>
-                <w:color w:val="000000"/>
-                <w:lang w:eastAsia="zh-CN" w:bidi="ar"/>
-              </w:rPr>
-              <w:t>mesFin</w:t>
-            </w:r>
-            <w:proofErr w:type="spellEnd"/>
-            <w:r>
-              <w:rPr>
-                <w:rFonts w:ascii="Calibri" w:eastAsia="SimSun" w:hAnsi="Calibri" w:cs="Calibri"/>
-                <w:color w:val="000000"/>
-                <w:lang w:eastAsia="zh-CN" w:bidi="ar"/>
-              </w:rPr>
-              <w:t xml:space="preserve">, </w:t>
-            </w:r>
-            <w:proofErr w:type="spellStart"/>
-            <w:r>
-              <w:rPr>
-                <w:rFonts w:ascii="Calibri" w:eastAsia="SimSun" w:hAnsi="Calibri" w:cs="Calibri"/>
-                <w:color w:val="000000"/>
-                <w:lang w:eastAsia="zh-CN" w:bidi="ar"/>
-              </w:rPr>
-              <w:t>Table</w:t>
-            </w:r>
-            <w:proofErr w:type="spellEnd"/>
-            <w:r>
-              <w:rPr>
-                <w:rFonts w:ascii="Calibri" w:eastAsia="SimSun" w:hAnsi="Calibri" w:cs="Calibri"/>
-                <w:color w:val="000000"/>
-                <w:lang w:eastAsia="zh-CN" w:bidi="ar"/>
-              </w:rPr>
-              <w:t>[</w:t>
-            </w:r>
-            <w:proofErr w:type="spellStart"/>
-            <w:r>
-              <w:rPr>
-                <w:rFonts w:ascii="Calibri" w:eastAsia="SimSun" w:hAnsi="Calibri" w:cs="Calibri"/>
-                <w:color w:val="000000"/>
-                <w:lang w:eastAsia="zh-CN" w:bidi="ar"/>
-              </w:rPr>
-              <w:t>dia</w:t>
-            </w:r>
-            <w:proofErr w:type="spellEnd"/>
-            <w:r>
-              <w:rPr>
-                <w:rFonts w:ascii="Calibri" w:eastAsia="SimSun" w:hAnsi="Calibri" w:cs="Calibri"/>
-                <w:color w:val="000000"/>
-                <w:lang w:eastAsia="zh-CN" w:bidi="ar"/>
-              </w:rPr>
-              <w:t xml:space="preserve">, </w:t>
-            </w:r>
-            <w:proofErr w:type="spellStart"/>
-            <w:r>
-              <w:rPr>
-                <w:rFonts w:ascii="Calibri" w:eastAsia="SimSun" w:hAnsi="Calibri" w:cs="Calibri"/>
-                <w:color w:val="000000"/>
-                <w:lang w:eastAsia="zh-CN" w:bidi="ar"/>
-              </w:rPr>
-              <w:t>horarioInicio</w:t>
-            </w:r>
-            <w:proofErr w:type="spellEnd"/>
-            <w:r>
-              <w:rPr>
-                <w:rFonts w:ascii="Calibri" w:eastAsia="SimSun" w:hAnsi="Calibri" w:cs="Calibri"/>
-                <w:color w:val="000000"/>
-                <w:lang w:eastAsia="zh-CN" w:bidi="ar"/>
-              </w:rPr>
-              <w:t xml:space="preserve">, </w:t>
-            </w:r>
-            <w:proofErr w:type="spellStart"/>
-            <w:r>
-              <w:rPr>
-                <w:rFonts w:ascii="Calibri" w:eastAsia="SimSun" w:hAnsi="Calibri" w:cs="Calibri"/>
-                <w:color w:val="000000"/>
-                <w:lang w:eastAsia="zh-CN" w:bidi="ar"/>
-              </w:rPr>
-              <w:t>horarioFin</w:t>
-            </w:r>
-            <w:proofErr w:type="spellEnd"/>
-            <w:r>
-              <w:rPr>
-                <w:rFonts w:ascii="Calibri" w:eastAsia="SimSun" w:hAnsi="Calibri" w:cs="Calibri"/>
-                <w:color w:val="000000"/>
-                <w:lang w:eastAsia="zh-CN" w:bidi="ar"/>
-              </w:rPr>
-              <w:t xml:space="preserve">, </w:t>
-            </w:r>
-            <w:proofErr w:type="spellStart"/>
-            <w:r>
-              <w:rPr>
-                <w:rFonts w:ascii="Calibri" w:eastAsia="SimSun" w:hAnsi="Calibri" w:cs="Calibri"/>
-                <w:color w:val="000000"/>
-                <w:lang w:eastAsia="zh-CN" w:bidi="ar"/>
-              </w:rPr>
-              <w:t>codigoEspecialidad</w:t>
-            </w:r>
-            <w:proofErr w:type="spellEnd"/>
-            <w:r>
-              <w:rPr>
-                <w:rFonts w:ascii="Calibri" w:eastAsia="SimSun" w:hAnsi="Calibri" w:cs="Calibri"/>
-                <w:color w:val="000000"/>
-                <w:lang w:eastAsia="zh-CN" w:bidi="ar"/>
-              </w:rPr>
-              <w:t>])</w:t>
+              <w:t>registrarAgenda(idProfesional, mesInicio, mesFin, Table[dia, horarioInicio, horarioFin, codigoEspecialidad])</w:t>
             </w:r>
           </w:p>
         </w:tc>
@@ -4660,41 +3326,13 @@
                 <w:color w:val="000000"/>
               </w:rPr>
             </w:pPr>
-            <w:proofErr w:type="spellStart"/>
             <w:r>
               <w:rPr>
                 <w:rFonts w:ascii="Calibri" w:eastAsia="SimSun" w:hAnsi="Calibri" w:cs="Calibri"/>
                 <w:color w:val="000000"/>
                 <w:lang w:val="en-US" w:eastAsia="zh-CN" w:bidi="ar"/>
               </w:rPr>
-              <w:t>obtenerBonosPorNumeroAfiliado</w:t>
-            </w:r>
-            <w:proofErr w:type="spellEnd"/>
-            <w:r>
-              <w:rPr>
-                <w:rFonts w:ascii="Calibri" w:eastAsia="SimSun" w:hAnsi="Calibri" w:cs="Calibri"/>
-                <w:color w:val="000000"/>
-                <w:lang w:val="en-US" w:eastAsia="zh-CN" w:bidi="ar"/>
-              </w:rPr>
-              <w:t>(</w:t>
-            </w:r>
-            <w:proofErr w:type="spellStart"/>
-            <w:r>
-              <w:rPr>
-                <w:rFonts w:ascii="Calibri" w:eastAsia="SimSun" w:hAnsi="Calibri" w:cs="Calibri"/>
-                <w:color w:val="000000"/>
-                <w:lang w:val="en-US" w:eastAsia="zh-CN" w:bidi="ar"/>
-              </w:rPr>
-              <w:t>nroAfiliado</w:t>
-            </w:r>
-            <w:proofErr w:type="spellEnd"/>
-            <w:r>
-              <w:rPr>
-                <w:rFonts w:ascii="Calibri" w:eastAsia="SimSun" w:hAnsi="Calibri" w:cs="Calibri"/>
-                <w:color w:val="000000"/>
-                <w:lang w:val="en-US" w:eastAsia="zh-CN" w:bidi="ar"/>
-              </w:rPr>
-              <w:t>)</w:t>
+              <w:t>obtenerBonosPorNumeroAfiliado(nroAfiliado)</w:t>
             </w:r>
           </w:p>
         </w:tc>
@@ -4725,15 +3363,7 @@
                 <w:color w:val="000000"/>
                 <w:lang w:eastAsia="zh-CN" w:bidi="ar"/>
               </w:rPr>
-              <w:t xml:space="preserve">Obtener los precios </w:t>
-            </w:r>
-            <w:r>
-              <w:rPr>
-                <w:rFonts w:ascii="Calibri" w:eastAsia="SimSun" w:hAnsi="Calibri" w:cs="Calibri"/>
-                <w:color w:val="000000"/>
-                <w:lang w:eastAsia="zh-CN" w:bidi="ar"/>
-              </w:rPr>
-              <w:t>de los bonos para un afiliado dependiendo del plan que tenga.</w:t>
+              <w:t>Obtener los precios de los bonos para un afiliado dependiendo del plan que tenga.</w:t>
             </w:r>
           </w:p>
         </w:tc>
@@ -4763,77 +3393,13 @@
                 <w:color w:val="000000"/>
               </w:rPr>
             </w:pPr>
-            <w:proofErr w:type="spellStart"/>
             <w:r>
               <w:rPr>
                 <w:rFonts w:ascii="Calibri" w:eastAsia="SimSun" w:hAnsi="Calibri" w:cs="Calibri"/>
                 <w:color w:val="000000"/>
                 <w:lang w:eastAsia="zh-CN" w:bidi="ar"/>
               </w:rPr>
-              <w:t>comprarBonos</w:t>
-            </w:r>
-            <w:proofErr w:type="spellEnd"/>
-            <w:r>
-              <w:rPr>
-                <w:rFonts w:ascii="Calibri" w:eastAsia="SimSun" w:hAnsi="Calibri" w:cs="Calibri"/>
-                <w:color w:val="000000"/>
-                <w:lang w:eastAsia="zh-CN" w:bidi="ar"/>
-              </w:rPr>
-              <w:t>(</w:t>
-            </w:r>
-            <w:proofErr w:type="spellStart"/>
-            <w:r>
-              <w:rPr>
-                <w:rFonts w:ascii="Calibri" w:eastAsia="SimSun" w:hAnsi="Calibri" w:cs="Calibri"/>
-                <w:color w:val="000000"/>
-                <w:lang w:eastAsia="zh-CN" w:bidi="ar"/>
-              </w:rPr>
-              <w:t>idAfiliado</w:t>
-            </w:r>
-            <w:proofErr w:type="spellEnd"/>
-            <w:r>
-              <w:rPr>
-                <w:rFonts w:ascii="Calibri" w:eastAsia="SimSun" w:hAnsi="Calibri" w:cs="Calibri"/>
-                <w:color w:val="000000"/>
-                <w:lang w:eastAsia="zh-CN" w:bidi="ar"/>
-              </w:rPr>
-              <w:t xml:space="preserve">, </w:t>
-            </w:r>
-            <w:proofErr w:type="spellStart"/>
-            <w:r>
-              <w:rPr>
-                <w:rFonts w:ascii="Calibri" w:eastAsia="SimSun" w:hAnsi="Calibri" w:cs="Calibri"/>
-                <w:color w:val="000000"/>
-                <w:lang w:eastAsia="zh-CN" w:bidi="ar"/>
-              </w:rPr>
-              <w:t>nroAfiliado</w:t>
-            </w:r>
-            <w:proofErr w:type="spellEnd"/>
-            <w:r>
-              <w:rPr>
-                <w:rFonts w:ascii="Calibri" w:eastAsia="SimSun" w:hAnsi="Calibri" w:cs="Calibri"/>
-                <w:color w:val="000000"/>
-                <w:lang w:eastAsia="zh-CN" w:bidi="ar"/>
-              </w:rPr>
-              <w:t xml:space="preserve">, </w:t>
-            </w:r>
-            <w:proofErr w:type="spellStart"/>
-            <w:r>
-              <w:rPr>
-                <w:rFonts w:ascii="Calibri" w:eastAsia="SimSun" w:hAnsi="Calibri" w:cs="Calibri"/>
-                <w:color w:val="000000"/>
-                <w:lang w:eastAsia="zh-CN" w:bidi="ar"/>
-              </w:rPr>
-              <w:t>codigoPlan</w:t>
-            </w:r>
-            <w:proofErr w:type="spellEnd"/>
-            <w:r>
-              <w:rPr>
-                <w:rFonts w:ascii="Calibri" w:eastAsia="SimSun" w:hAnsi="Calibri" w:cs="Calibri"/>
-                <w:color w:val="000000"/>
-                <w:lang w:eastAsia="zh-CN" w:bidi="ar"/>
-              </w:rPr>
-              <w:t>, cantidad)</w:t>
+              <w:t>comprarBonos(idAfiliado, nroAfiliado, codigoPlan, cantidad)</w:t>
             </w:r>
           </w:p>
         </w:tc>
@@ -4894,23 +3460,13 @@
                 <w:color w:val="000000"/>
               </w:rPr>
             </w:pPr>
-            <w:proofErr w:type="spellStart"/>
             <w:r>
               <w:rPr>
                 <w:rFonts w:ascii="Calibri" w:eastAsia="SimSun" w:hAnsi="Calibri" w:cs="Calibri"/>
                 <w:color w:val="000000"/>
                 <w:lang w:val="en-US" w:eastAsia="zh-CN" w:bidi="ar"/>
               </w:rPr>
-              <w:t>obtenerEspecialidades</w:t>
-            </w:r>
-            <w:proofErr w:type="spellEnd"/>
-            <w:r>
-              <w:rPr>
-                <w:rFonts w:ascii="Calibri" w:eastAsia="SimSun" w:hAnsi="Calibri" w:cs="Calibri"/>
-                <w:color w:val="000000"/>
-                <w:lang w:val="en-US" w:eastAsia="zh-CN" w:bidi="ar"/>
-              </w:rPr>
-              <w:t>()</w:t>
+              <w:t>obtenerEspecialidades()</w:t>
             </w:r>
           </w:p>
         </w:tc>
@@ -4969,49 +3525,13 @@
                 <w:color w:val="000000"/>
               </w:rPr>
             </w:pPr>
-            <w:proofErr w:type="spellStart"/>
             <w:r>
               <w:rPr>
                 <w:rFonts w:ascii="Calibri" w:eastAsia="SimSun" w:hAnsi="Calibri" w:cs="Calibri"/>
                 <w:color w:val="000000"/>
                 <w:lang w:val="en-US" w:eastAsia="zh-CN" w:bidi="ar"/>
               </w:rPr>
-              <w:t>obtenerProfesional</w:t>
-            </w:r>
-            <w:r>
-              <w:rPr>
-                <w:rFonts w:ascii="Calibri" w:eastAsia="SimSun" w:hAnsi="Calibri" w:cs="Calibri"/>
-                <w:color w:val="000000"/>
-                <w:lang w:val="en-US" w:eastAsia="zh-CN" w:bidi="ar"/>
-              </w:rPr>
-              <w:t>esPorEspecialidad</w:t>
-            </w:r>
-            <w:proofErr w:type="spellEnd"/>
-            <w:r>
-              <w:rPr>
-                <w:rFonts w:ascii="Calibri" w:eastAsia="SimSun" w:hAnsi="Calibri" w:cs="Calibri"/>
-                <w:color w:val="000000"/>
-                <w:lang w:val="en-US" w:eastAsia="zh-CN" w:bidi="ar"/>
-              </w:rPr>
-              <w:t>(</w:t>
-            </w:r>
-            <w:proofErr w:type="spellStart"/>
-            <w:r>
-              <w:rPr>
-                <w:rFonts w:ascii="Calibri" w:eastAsia="SimSun" w:hAnsi="Calibri" w:cs="Calibri"/>
-                <w:color w:val="000000"/>
-                <w:lang w:val="en-US" w:eastAsia="zh-CN" w:bidi="ar"/>
-              </w:rPr>
-              <w:t>codigoEspecialidad</w:t>
-            </w:r>
-            <w:proofErr w:type="spellEnd"/>
-            <w:r>
-              <w:rPr>
-                <w:rFonts w:ascii="Calibri" w:eastAsia="SimSun" w:hAnsi="Calibri" w:cs="Calibri"/>
-                <w:color w:val="000000"/>
-                <w:lang w:val="en-US" w:eastAsia="zh-CN" w:bidi="ar"/>
-              </w:rPr>
-              <w:t>)</w:t>
+              <w:t>obtenerProfesionalesPorEspecialidad(codigoEspecialidad)</w:t>
             </w:r>
           </w:p>
         </w:tc>
@@ -5070,77 +3590,13 @@
                 <w:color w:val="000000"/>
               </w:rPr>
             </w:pPr>
-            <w:proofErr w:type="spellStart"/>
             <w:r>
               <w:rPr>
                 <w:rFonts w:ascii="Calibri" w:eastAsia="SimSun" w:hAnsi="Calibri" w:cs="Calibri"/>
                 <w:color w:val="000000"/>
                 <w:lang w:val="en-US" w:eastAsia="zh-CN" w:bidi="ar"/>
               </w:rPr>
-              <w:t>obtenerHorariosDisponiblesParaFecha</w:t>
-            </w:r>
-            <w:proofErr w:type="spellEnd"/>
-            <w:r>
-              <w:rPr>
-                <w:rFonts w:ascii="Calibri" w:eastAsia="SimSun" w:hAnsi="Calibri" w:cs="Calibri"/>
-                <w:color w:val="000000"/>
-                <w:lang w:val="en-US" w:eastAsia="zh-CN" w:bidi="ar"/>
-              </w:rPr>
-              <w:t>(</w:t>
-            </w:r>
-            <w:proofErr w:type="spellStart"/>
-            <w:r>
-              <w:rPr>
-                <w:rFonts w:ascii="Calibri" w:eastAsia="SimSun" w:hAnsi="Calibri" w:cs="Calibri"/>
-                <w:color w:val="000000"/>
-                <w:lang w:val="en-US" w:eastAsia="zh-CN" w:bidi="ar"/>
-              </w:rPr>
-              <w:t>idProfesional</w:t>
-            </w:r>
-            <w:proofErr w:type="spellEnd"/>
-            <w:r>
-              <w:rPr>
-                <w:rFonts w:ascii="Calibri" w:eastAsia="SimSun" w:hAnsi="Calibri" w:cs="Calibri"/>
-                <w:color w:val="000000"/>
-                <w:lang w:val="en-US" w:eastAsia="zh-CN" w:bidi="ar"/>
-              </w:rPr>
-              <w:t xml:space="preserve">, </w:t>
-            </w:r>
-            <w:proofErr w:type="spellStart"/>
-            <w:r>
-              <w:rPr>
-                <w:rFonts w:ascii="Calibri" w:eastAsia="SimSun" w:hAnsi="Calibri" w:cs="Calibri"/>
-                <w:color w:val="000000"/>
-                <w:lang w:val="en-US" w:eastAsia="zh-CN" w:bidi="ar"/>
-              </w:rPr>
-              <w:t>codigoEspecialidad</w:t>
-            </w:r>
-            <w:proofErr w:type="spellEnd"/>
-            <w:r>
-              <w:rPr>
-                <w:rFonts w:ascii="Calibri" w:eastAsia="SimSun" w:hAnsi="Calibri" w:cs="Calibri"/>
-                <w:color w:val="000000"/>
-                <w:lang w:val="en-US" w:eastAsia="zh-CN" w:bidi="ar"/>
-              </w:rPr>
-              <w:t xml:space="preserve">, </w:t>
-            </w:r>
-            <w:proofErr w:type="spellStart"/>
-            <w:r>
-              <w:rPr>
-                <w:rFonts w:ascii="Calibri" w:eastAsia="SimSun" w:hAnsi="Calibri" w:cs="Calibri"/>
-                <w:color w:val="000000"/>
-                <w:lang w:val="en-US" w:eastAsia="zh-CN" w:bidi="ar"/>
-              </w:rPr>
-              <w:t>fecha</w:t>
-            </w:r>
-            <w:proofErr w:type="spellEnd"/>
-            <w:r>
-              <w:rPr>
-                <w:rFonts w:ascii="Calibri" w:eastAsia="SimSun" w:hAnsi="Calibri" w:cs="Calibri"/>
-                <w:color w:val="000000"/>
-                <w:lang w:val="en-US" w:eastAsia="zh-CN" w:bidi="ar"/>
-              </w:rPr>
-              <w:t>)</w:t>
+              <w:t>obtenerHorariosDisponiblesParaFecha(idProfesional, codigoEspecialidad, fecha)</w:t>
             </w:r>
           </w:p>
         </w:tc>
@@ -5171,15 +3627,7 @@
                 <w:color w:val="000000"/>
                 <w:lang w:eastAsia="zh-CN" w:bidi="ar"/>
               </w:rPr>
-              <w:t xml:space="preserve">Obtener todos los horarios disponibles de un profesional para determinada fecha y </w:t>
-            </w:r>
-            <w:r>
-              <w:rPr>
-                <w:rFonts w:ascii="Calibri" w:eastAsia="SimSun" w:hAnsi="Calibri" w:cs="Calibri"/>
-                <w:color w:val="000000"/>
-                <w:lang w:eastAsia="zh-CN" w:bidi="ar"/>
-              </w:rPr>
-              <w:t>especialidad.</w:t>
+              <w:t>Obtener todos los horarios disponibles de un profesional para determinada fecha y especialidad.</w:t>
             </w:r>
           </w:p>
         </w:tc>
@@ -5209,59 +3657,13 @@
                 <w:color w:val="000000"/>
               </w:rPr>
             </w:pPr>
-            <w:proofErr w:type="spellStart"/>
             <w:r>
               <w:rPr>
                 <w:rFonts w:ascii="Calibri" w:eastAsia="SimSun" w:hAnsi="Calibri" w:cs="Calibri"/>
                 <w:color w:val="000000"/>
                 <w:lang w:val="en-US" w:eastAsia="zh-CN" w:bidi="ar"/>
               </w:rPr>
-              <w:t>registrarTurno</w:t>
-            </w:r>
-            <w:proofErr w:type="spellEnd"/>
-            <w:r>
-              <w:rPr>
-                <w:rFonts w:ascii="Calibri" w:eastAsia="SimSun" w:hAnsi="Calibri" w:cs="Calibri"/>
-                <w:color w:val="000000"/>
-                <w:lang w:val="en-US" w:eastAsia="zh-CN" w:bidi="ar"/>
-              </w:rPr>
-              <w:t>(</w:t>
-            </w:r>
-            <w:proofErr w:type="spellStart"/>
-            <w:r>
-              <w:rPr>
-                <w:rFonts w:ascii="Calibri" w:eastAsia="SimSun" w:hAnsi="Calibri" w:cs="Calibri"/>
-                <w:color w:val="000000"/>
-                <w:lang w:val="en-US" w:eastAsia="zh-CN" w:bidi="ar"/>
-              </w:rPr>
-              <w:t>idAfiliado</w:t>
-            </w:r>
-            <w:proofErr w:type="spellEnd"/>
-            <w:r>
-              <w:rPr>
-                <w:rFonts w:ascii="Calibri" w:eastAsia="SimSun" w:hAnsi="Calibri" w:cs="Calibri"/>
-                <w:color w:val="000000"/>
-                <w:lang w:val="en-US" w:eastAsia="zh-CN" w:bidi="ar"/>
-              </w:rPr>
-              <w:t xml:space="preserve">, </w:t>
-            </w:r>
-            <w:proofErr w:type="spellStart"/>
-            <w:r>
-              <w:rPr>
-                <w:rFonts w:ascii="Calibri" w:eastAsia="SimSun" w:hAnsi="Calibri" w:cs="Calibri"/>
-                <w:color w:val="000000"/>
-                <w:lang w:val="en-US" w:eastAsia="zh-CN" w:bidi="ar"/>
-              </w:rPr>
-              <w:t>idHorario</w:t>
-            </w:r>
-            <w:proofErr w:type="spellEnd"/>
-            <w:r>
-              <w:rPr>
-                <w:rFonts w:ascii="Calibri" w:eastAsia="SimSun" w:hAnsi="Calibri" w:cs="Calibri"/>
-                <w:color w:val="000000"/>
-                <w:lang w:val="en-US" w:eastAsia="zh-CN" w:bidi="ar"/>
-              </w:rPr>
-              <w:t>)</w:t>
+              <w:t>registrarTurno(idAfiliado, idHorario)</w:t>
             </w:r>
           </w:p>
         </w:tc>
@@ -5320,41 +3722,13 @@
                 <w:color w:val="000000"/>
               </w:rPr>
             </w:pPr>
-            <w:proofErr w:type="spellStart"/>
             <w:r>
               <w:rPr>
                 <w:rFonts w:ascii="Calibri" w:eastAsia="SimSun" w:hAnsi="Calibri" w:cs="Calibri"/>
                 <w:color w:val="000000"/>
                 <w:lang w:eastAsia="zh-CN" w:bidi="ar"/>
               </w:rPr>
-              <w:t>obtenerProfesionalesDelDiaPor</w:t>
-            </w:r>
-            <w:proofErr w:type="spellEnd"/>
-            <w:r>
-              <w:rPr>
-                <w:rFonts w:ascii="Calibri" w:eastAsia="SimSun" w:hAnsi="Calibri" w:cs="Calibri"/>
-                <w:color w:val="000000"/>
-                <w:lang w:eastAsia="zh-CN" w:bidi="ar"/>
-              </w:rPr>
-              <w:t xml:space="preserve">(nombre, apellido, </w:t>
-            </w:r>
-            <w:proofErr w:type="spellStart"/>
-            <w:r>
-              <w:rPr>
-                <w:rFonts w:ascii="Calibri" w:eastAsia="SimSun" w:hAnsi="Calibri" w:cs="Calibri"/>
-                <w:color w:val="000000"/>
-                <w:lang w:eastAsia="zh-CN" w:bidi="ar"/>
-              </w:rPr>
-              <w:t>codEspecialidad</w:t>
-            </w:r>
-            <w:proofErr w:type="spellEnd"/>
-            <w:r>
-              <w:rPr>
-                <w:rFonts w:ascii="Calibri" w:eastAsia="SimSun" w:hAnsi="Calibri" w:cs="Calibri"/>
-                <w:color w:val="000000"/>
-                <w:lang w:eastAsia="zh-CN" w:bidi="ar"/>
-              </w:rPr>
-              <w:t>, fecha)</w:t>
+              <w:t>obtenerProfesionalesDelDiaPor(nombre, apellido, codEspecialidad, fecha)</w:t>
             </w:r>
           </w:p>
         </w:tc>
@@ -5415,59 +3789,13 @@
                 <w:color w:val="000000"/>
               </w:rPr>
             </w:pPr>
-            <w:proofErr w:type="spellStart"/>
             <w:r>
               <w:rPr>
                 <w:rFonts w:ascii="Calibri" w:eastAsia="SimSun" w:hAnsi="Calibri" w:cs="Calibri"/>
                 <w:color w:val="000000"/>
                 <w:lang w:val="en-US" w:eastAsia="zh-CN" w:bidi="ar"/>
               </w:rPr>
-              <w:t>obtenerTurnosDeProfesional</w:t>
-            </w:r>
-            <w:proofErr w:type="spellEnd"/>
-            <w:r>
-              <w:rPr>
-                <w:rFonts w:ascii="Calibri" w:eastAsia="SimSun" w:hAnsi="Calibri" w:cs="Calibri"/>
-                <w:color w:val="000000"/>
-                <w:lang w:val="en-US" w:eastAsia="zh-CN" w:bidi="ar"/>
-              </w:rPr>
-              <w:t>(</w:t>
-            </w:r>
-            <w:proofErr w:type="spellStart"/>
-            <w:r>
-              <w:rPr>
-                <w:rFonts w:ascii="Calibri" w:eastAsia="SimSun" w:hAnsi="Calibri" w:cs="Calibri"/>
-                <w:color w:val="000000"/>
-                <w:lang w:val="en-US" w:eastAsia="zh-CN" w:bidi="ar"/>
-              </w:rPr>
-              <w:t>idProfesional</w:t>
-            </w:r>
-            <w:proofErr w:type="spellEnd"/>
-            <w:r>
-              <w:rPr>
-                <w:rFonts w:ascii="Calibri" w:eastAsia="SimSun" w:hAnsi="Calibri" w:cs="Calibri"/>
-                <w:color w:val="000000"/>
-                <w:lang w:val="en-US" w:eastAsia="zh-CN" w:bidi="ar"/>
-              </w:rPr>
-              <w:t xml:space="preserve">, </w:t>
-            </w:r>
-            <w:proofErr w:type="spellStart"/>
-            <w:r>
-              <w:rPr>
-                <w:rFonts w:ascii="Calibri" w:eastAsia="SimSun" w:hAnsi="Calibri" w:cs="Calibri"/>
-                <w:color w:val="000000"/>
-                <w:lang w:val="en-US" w:eastAsia="zh-CN" w:bidi="ar"/>
-              </w:rPr>
-              <w:t>fecha</w:t>
-            </w:r>
-            <w:proofErr w:type="spellEnd"/>
-            <w:r>
-              <w:rPr>
-                <w:rFonts w:ascii="Calibri" w:eastAsia="SimSun" w:hAnsi="Calibri" w:cs="Calibri"/>
-                <w:color w:val="000000"/>
-                <w:lang w:val="en-US" w:eastAsia="zh-CN" w:bidi="ar"/>
-              </w:rPr>
-              <w:t>)</w:t>
+              <w:t>obtenerTurnosDeProfesional(idProfesional, fecha)</w:t>
             </w:r>
           </w:p>
         </w:tc>
@@ -5528,77 +3856,13 @@
                 <w:color w:val="000000"/>
               </w:rPr>
             </w:pPr>
-            <w:proofErr w:type="spellStart"/>
             <w:r>
               <w:rPr>
                 <w:rFonts w:ascii="Calibri" w:eastAsia="SimSun" w:hAnsi="Calibri" w:cs="Calibri"/>
                 <w:color w:val="000000"/>
                 <w:lang w:val="en-US" w:eastAsia="zh-CN" w:bidi="ar"/>
               </w:rPr>
-              <w:t>registrarLlegada</w:t>
-            </w:r>
-            <w:proofErr w:type="spellEnd"/>
-            <w:r>
-              <w:rPr>
-                <w:rFonts w:ascii="Calibri" w:eastAsia="SimSun" w:hAnsi="Calibri" w:cs="Calibri"/>
-                <w:color w:val="000000"/>
-                <w:lang w:val="en-US" w:eastAsia="zh-CN" w:bidi="ar"/>
-              </w:rPr>
-              <w:t>(</w:t>
-            </w:r>
-            <w:proofErr w:type="spellStart"/>
-            <w:r>
-              <w:rPr>
-                <w:rFonts w:ascii="Calibri" w:eastAsia="SimSun" w:hAnsi="Calibri" w:cs="Calibri"/>
-                <w:color w:val="000000"/>
-                <w:lang w:val="en-US" w:eastAsia="zh-CN" w:bidi="ar"/>
-              </w:rPr>
-              <w:t>idAfiliado</w:t>
-            </w:r>
-            <w:proofErr w:type="spellEnd"/>
-            <w:r>
-              <w:rPr>
-                <w:rFonts w:ascii="Calibri" w:eastAsia="SimSun" w:hAnsi="Calibri" w:cs="Calibri"/>
-                <w:color w:val="000000"/>
-                <w:lang w:val="en-US" w:eastAsia="zh-CN" w:bidi="ar"/>
-              </w:rPr>
-              <w:t xml:space="preserve">, </w:t>
-            </w:r>
-            <w:proofErr w:type="spellStart"/>
-            <w:r>
-              <w:rPr>
-                <w:rFonts w:ascii="Calibri" w:eastAsia="SimSun" w:hAnsi="Calibri" w:cs="Calibri"/>
-                <w:color w:val="000000"/>
-                <w:lang w:val="en-US" w:eastAsia="zh-CN" w:bidi="ar"/>
-              </w:rPr>
-              <w:t>numeroTurno</w:t>
-            </w:r>
-            <w:proofErr w:type="spellEnd"/>
-            <w:r>
-              <w:rPr>
-                <w:rFonts w:ascii="Calibri" w:eastAsia="SimSun" w:hAnsi="Calibri" w:cs="Calibri"/>
-                <w:color w:val="000000"/>
-                <w:lang w:val="en-US" w:eastAsia="zh-CN" w:bidi="ar"/>
-              </w:rPr>
-              <w:t xml:space="preserve">, </w:t>
-            </w:r>
-            <w:proofErr w:type="spellStart"/>
-            <w:r>
-              <w:rPr>
-                <w:rFonts w:ascii="Calibri" w:eastAsia="SimSun" w:hAnsi="Calibri" w:cs="Calibri"/>
-                <w:color w:val="000000"/>
-                <w:lang w:val="en-US" w:eastAsia="zh-CN" w:bidi="ar"/>
-              </w:rPr>
-              <w:t>fecha</w:t>
-            </w:r>
-            <w:proofErr w:type="spellEnd"/>
-            <w:r>
-              <w:rPr>
-                <w:rFonts w:ascii="Calibri" w:eastAsia="SimSun" w:hAnsi="Calibri" w:cs="Calibri"/>
-                <w:color w:val="000000"/>
-                <w:lang w:val="en-US" w:eastAsia="zh-CN" w:bidi="ar"/>
-              </w:rPr>
-              <w:t>)</w:t>
+              <w:t>registrarLlegada(idAfiliado, numeroTurno, fecha)</w:t>
             </w:r>
           </w:p>
         </w:tc>
@@ -5659,67 +3923,13 @@
                 <w:color w:val="000000"/>
               </w:rPr>
             </w:pPr>
-            <w:proofErr w:type="spellStart"/>
             <w:r>
               <w:rPr>
                 <w:rFonts w:ascii="Calibri" w:eastAsia="SimSun" w:hAnsi="Calibri" w:cs="Calibri"/>
                 <w:color w:val="000000"/>
                 <w:lang w:eastAsia="zh-CN" w:bidi="ar"/>
               </w:rPr>
-              <w:t>registrarAtencionMedica</w:t>
-            </w:r>
-            <w:proofErr w:type="spellEnd"/>
-            <w:r>
-              <w:rPr>
-                <w:rFonts w:ascii="Calibri" w:eastAsia="SimSun" w:hAnsi="Calibri" w:cs="Calibri"/>
-                <w:color w:val="000000"/>
-                <w:lang w:eastAsia="zh-CN" w:bidi="ar"/>
-              </w:rPr>
-              <w:t>(</w:t>
-            </w:r>
-            <w:proofErr w:type="spellStart"/>
-            <w:r>
-              <w:rPr>
-                <w:rFonts w:ascii="Calibri" w:eastAsia="SimSun" w:hAnsi="Calibri" w:cs="Calibri"/>
-                <w:color w:val="000000"/>
-                <w:lang w:eastAsia="zh-CN" w:bidi="ar"/>
-              </w:rPr>
-              <w:t>numeroT</w:t>
-            </w:r>
-            <w:r>
-              <w:rPr>
-                <w:rFonts w:ascii="Calibri" w:eastAsia="SimSun" w:hAnsi="Calibri" w:cs="Calibri"/>
-                <w:color w:val="000000"/>
-                <w:lang w:eastAsia="zh-CN" w:bidi="ar"/>
-              </w:rPr>
-              <w:t>urno</w:t>
-            </w:r>
-            <w:proofErr w:type="spellEnd"/>
-            <w:r>
-              <w:rPr>
-                <w:rFonts w:ascii="Calibri" w:eastAsia="SimSun" w:hAnsi="Calibri" w:cs="Calibri"/>
-                <w:color w:val="000000"/>
-                <w:lang w:eastAsia="zh-CN" w:bidi="ar"/>
-              </w:rPr>
-              <w:t xml:space="preserve">, fecha, </w:t>
-            </w:r>
-            <w:proofErr w:type="spellStart"/>
-            <w:r>
-              <w:rPr>
-                <w:rFonts w:ascii="Calibri" w:eastAsia="SimSun" w:hAnsi="Calibri" w:cs="Calibri"/>
-                <w:color w:val="000000"/>
-                <w:lang w:eastAsia="zh-CN" w:bidi="ar"/>
-              </w:rPr>
-              <w:t>sintomas</w:t>
-            </w:r>
-            <w:proofErr w:type="spellEnd"/>
-            <w:r>
-              <w:rPr>
-                <w:rFonts w:ascii="Calibri" w:eastAsia="SimSun" w:hAnsi="Calibri" w:cs="Calibri"/>
-                <w:color w:val="000000"/>
-                <w:lang w:eastAsia="zh-CN" w:bidi="ar"/>
-              </w:rPr>
-              <w:t>, diagnostico)</w:t>
+              <w:t>registrarAtencionMedica(numeroTurno, fecha, sintomas, diagnostico)</w:t>
             </w:r>
           </w:p>
         </w:tc>
@@ -5779,41 +3989,13 @@
                 <w:color w:val="000000"/>
               </w:rPr>
             </w:pPr>
-            <w:proofErr w:type="spellStart"/>
             <w:r>
               <w:rPr>
                 <w:rFonts w:ascii="Calibri" w:eastAsia="SimSun" w:hAnsi="Calibri" w:cs="Calibri"/>
                 <w:color w:val="000000"/>
                 <w:lang w:val="en-US" w:eastAsia="zh-CN" w:bidi="ar"/>
               </w:rPr>
-              <w:t>obtenerTurnosDeAfiliado</w:t>
-            </w:r>
-            <w:proofErr w:type="spellEnd"/>
-            <w:r>
-              <w:rPr>
-                <w:rFonts w:ascii="Calibri" w:eastAsia="SimSun" w:hAnsi="Calibri" w:cs="Calibri"/>
-                <w:color w:val="000000"/>
-                <w:lang w:val="en-US" w:eastAsia="zh-CN" w:bidi="ar"/>
-              </w:rPr>
-              <w:t>(</w:t>
-            </w:r>
-            <w:proofErr w:type="spellStart"/>
-            <w:r>
-              <w:rPr>
-                <w:rFonts w:ascii="Calibri" w:eastAsia="SimSun" w:hAnsi="Calibri" w:cs="Calibri"/>
-                <w:color w:val="000000"/>
-                <w:lang w:val="en-US" w:eastAsia="zh-CN" w:bidi="ar"/>
-              </w:rPr>
-              <w:t>idAfiliado</w:t>
-            </w:r>
-            <w:proofErr w:type="spellEnd"/>
-            <w:r>
-              <w:rPr>
-                <w:rFonts w:ascii="Calibri" w:eastAsia="SimSun" w:hAnsi="Calibri" w:cs="Calibri"/>
-                <w:color w:val="000000"/>
-                <w:lang w:val="en-US" w:eastAsia="zh-CN" w:bidi="ar"/>
-              </w:rPr>
-              <w:t>)</w:t>
+              <w:t>obtenerTurnosDeAfiliado(idAfiliado)</w:t>
             </w:r>
           </w:p>
         </w:tc>
@@ -5872,23 +4054,13 @@
                 <w:color w:val="000000"/>
               </w:rPr>
             </w:pPr>
-            <w:proofErr w:type="spellStart"/>
             <w:r>
               <w:rPr>
                 <w:rFonts w:ascii="Calibri" w:eastAsia="SimSun" w:hAnsi="Calibri" w:cs="Calibri"/>
                 <w:color w:val="000000"/>
                 <w:lang w:val="en-US" w:eastAsia="zh-CN" w:bidi="ar"/>
               </w:rPr>
-              <w:t>obtenerTiposDeCancelacion</w:t>
-            </w:r>
-            <w:proofErr w:type="spellEnd"/>
-            <w:r>
-              <w:rPr>
-                <w:rFonts w:ascii="Calibri" w:eastAsia="SimSun" w:hAnsi="Calibri" w:cs="Calibri"/>
-                <w:color w:val="000000"/>
-                <w:lang w:val="en-US" w:eastAsia="zh-CN" w:bidi="ar"/>
-              </w:rPr>
-              <w:t>()</w:t>
+              <w:t>obtenerTiposDeCancelacion()</w:t>
             </w:r>
           </w:p>
         </w:tc>
@@ -5949,95 +4121,13 @@
                 <w:color w:val="000000"/>
               </w:rPr>
             </w:pPr>
-            <w:proofErr w:type="spellStart"/>
             <w:r>
               <w:rPr>
                 <w:rFonts w:ascii="Calibri" w:eastAsia="SimSun" w:hAnsi="Calibri" w:cs="Calibri"/>
                 <w:color w:val="000000"/>
                 <w:lang w:eastAsia="zh-CN" w:bidi="ar"/>
               </w:rPr>
-              <w:t>cancelarTurnoPorAfiliado</w:t>
-            </w:r>
-            <w:proofErr w:type="spellEnd"/>
-            <w:r>
-              <w:rPr>
-                <w:rFonts w:ascii="Calibri" w:eastAsia="SimSun" w:hAnsi="Calibri" w:cs="Calibri"/>
-                <w:color w:val="000000"/>
-                <w:lang w:eastAsia="zh-CN" w:bidi="ar"/>
-              </w:rPr>
-              <w:t>(</w:t>
-            </w:r>
-            <w:proofErr w:type="spellStart"/>
-            <w:r>
-              <w:rPr>
-                <w:rFonts w:ascii="Calibri" w:eastAsia="SimSun" w:hAnsi="Calibri" w:cs="Calibri"/>
-                <w:color w:val="000000"/>
-                <w:lang w:eastAsia="zh-CN" w:bidi="ar"/>
-              </w:rPr>
-              <w:t>idAfiliado</w:t>
-            </w:r>
-            <w:proofErr w:type="spellEnd"/>
-            <w:r>
-              <w:rPr>
-                <w:rFonts w:ascii="Calibri" w:eastAsia="SimSun" w:hAnsi="Calibri" w:cs="Calibri"/>
-                <w:color w:val="000000"/>
-                <w:lang w:eastAsia="zh-CN" w:bidi="ar"/>
-              </w:rPr>
-              <w:t xml:space="preserve">, </w:t>
-            </w:r>
-            <w:proofErr w:type="spellStart"/>
-            <w:r>
-              <w:rPr>
-                <w:rFonts w:ascii="Calibri" w:eastAsia="SimSun" w:hAnsi="Calibri" w:cs="Calibri"/>
-                <w:color w:val="000000"/>
-                <w:lang w:eastAsia="zh-CN" w:bidi="ar"/>
-              </w:rPr>
-              <w:t>numeroTurno</w:t>
-            </w:r>
-            <w:proofErr w:type="spellEnd"/>
-            <w:r>
-              <w:rPr>
-                <w:rFonts w:ascii="Calibri" w:eastAsia="SimSun" w:hAnsi="Calibri" w:cs="Calibri"/>
-                <w:color w:val="000000"/>
-                <w:lang w:eastAsia="zh-CN" w:bidi="ar"/>
-              </w:rPr>
-              <w:t xml:space="preserve">, </w:t>
-            </w:r>
-            <w:proofErr w:type="spellStart"/>
-            <w:r>
-              <w:rPr>
-                <w:rFonts w:ascii="Calibri" w:eastAsia="SimSun" w:hAnsi="Calibri" w:cs="Calibri"/>
-                <w:color w:val="000000"/>
-                <w:lang w:eastAsia="zh-CN" w:bidi="ar"/>
-              </w:rPr>
-              <w:t>tipoCancelacion</w:t>
-            </w:r>
-            <w:proofErr w:type="spellEnd"/>
-            <w:r>
-              <w:rPr>
-                <w:rFonts w:ascii="Calibri" w:eastAsia="SimSun" w:hAnsi="Calibri" w:cs="Calibri"/>
-                <w:color w:val="000000"/>
-                <w:lang w:eastAsia="zh-CN" w:bidi="ar"/>
-              </w:rPr>
-              <w:t xml:space="preserve">, </w:t>
-            </w:r>
-            <w:proofErr w:type="spellStart"/>
-            <w:r>
-              <w:rPr>
-                <w:rFonts w:ascii="Calibri" w:eastAsia="SimSun" w:hAnsi="Calibri" w:cs="Calibri"/>
-                <w:color w:val="000000"/>
-                <w:lang w:eastAsia="zh-CN" w:bidi="ar"/>
-              </w:rPr>
-              <w:t>motivoCancelacion</w:t>
-            </w:r>
-            <w:proofErr w:type="spellEnd"/>
-            <w:r>
-              <w:rPr>
-                <w:rFonts w:ascii="Calibri" w:eastAsia="SimSun" w:hAnsi="Calibri" w:cs="Calibri"/>
-                <w:color w:val="000000"/>
-                <w:lang w:eastAsia="zh-CN" w:bidi="ar"/>
-              </w:rPr>
-              <w:t>)</w:t>
+              <w:t>cancelarTurnoPorAfiliado(idAfiliado, numeroTurno, tipoCancelacion, motivoCancelacion)</w:t>
             </w:r>
           </w:p>
         </w:tc>
@@ -6106,7 +4196,6 @@
                 <w:color w:val="000000"/>
               </w:rPr>
             </w:pPr>
-            <w:proofErr w:type="spellStart"/>
             <w:r>
               <w:rPr>
                 <w:rFonts w:ascii="Calibri" w:eastAsia="SimSun" w:hAnsi="Calibri" w:cs="Calibri"/>
@@ -6114,91 +4203,38 @@
                 <w:lang w:eastAsia="zh-CN" w:bidi="ar"/>
               </w:rPr>
               <w:lastRenderedPageBreak/>
-              <w:t>cancelarDiaPorProfesional</w:t>
-            </w:r>
-            <w:proofErr w:type="spellEnd"/>
+              <w:t>cancelarDiaPorProfesional(idProfesional, fecha,tipoCancelacion,motivo)</w:t>
+            </w:r>
+          </w:p>
+        </w:tc>
+        <w:tc>
+          <w:tcPr>
+            <w:tcW w:w="5346" w:type="dxa"/>
+            <w:tcBorders>
+              <w:top w:val="single" w:sz="4" w:space="0" w:color="000000"/>
+              <w:left w:val="single" w:sz="4" w:space="0" w:color="000000"/>
+              <w:bottom w:val="single" w:sz="4" w:space="0" w:color="000000"/>
+              <w:right w:val="single" w:sz="4" w:space="0" w:color="000000"/>
+            </w:tcBorders>
+            <w:shd w:val="clear" w:color="auto" w:fill="auto"/>
+            <w:vAlign w:val="center"/>
+          </w:tcPr>
+          <w:p>
+            <w:pPr>
+              <w:jc w:val="center"/>
+              <w:textAlignment w:val="center"/>
+              <w:rPr>
+                <w:rFonts w:ascii="Calibri" w:hAnsi="Calibri" w:cs="Calibri"/>
+                <w:color w:val="000000"/>
+              </w:rPr>
+            </w:pPr>
             <w:r>
               <w:rPr>
                 <w:rFonts w:ascii="Calibri" w:eastAsia="SimSun" w:hAnsi="Calibri" w:cs="Calibri"/>
                 <w:color w:val="000000"/>
                 <w:lang w:eastAsia="zh-CN" w:bidi="ar"/>
               </w:rPr>
-              <w:t>(</w:t>
-            </w:r>
-            <w:proofErr w:type="spellStart"/>
-            <w:r>
-              <w:rPr>
-                <w:rFonts w:ascii="Calibri" w:eastAsia="SimSun" w:hAnsi="Calibri" w:cs="Calibri"/>
-                <w:color w:val="000000"/>
-                <w:lang w:eastAsia="zh-CN" w:bidi="ar"/>
-              </w:rPr>
-              <w:t>idProfesional</w:t>
-            </w:r>
-            <w:proofErr w:type="spellEnd"/>
-            <w:r>
-              <w:rPr>
-                <w:rFonts w:ascii="Calibri" w:eastAsia="SimSun" w:hAnsi="Calibri" w:cs="Calibri"/>
-                <w:color w:val="000000"/>
-                <w:lang w:eastAsia="zh-CN" w:bidi="ar"/>
-              </w:rPr>
-              <w:t xml:space="preserve">, </w:t>
-            </w:r>
-            <w:proofErr w:type="spellStart"/>
-            <w:r>
-              <w:rPr>
-                <w:rFonts w:ascii="Calibri" w:eastAsia="SimSun" w:hAnsi="Calibri" w:cs="Calibri"/>
-                <w:color w:val="000000"/>
-                <w:lang w:eastAsia="zh-CN" w:bidi="ar"/>
-              </w:rPr>
-              <w:t>fecha,tipoCancelacion,motivo</w:t>
-            </w:r>
-            <w:proofErr w:type="spellEnd"/>
-            <w:r>
-              <w:rPr>
-                <w:rFonts w:ascii="Calibri" w:eastAsia="SimSun" w:hAnsi="Calibri" w:cs="Calibri"/>
-                <w:color w:val="000000"/>
-                <w:lang w:eastAsia="zh-CN" w:bidi="ar"/>
-              </w:rPr>
-              <w:t>)</w:t>
-            </w:r>
-          </w:p>
-        </w:tc>
-        <w:tc>
-          <w:tcPr>
-            <w:tcW w:w="5346" w:type="dxa"/>
-            <w:tcBorders>
-              <w:top w:val="single" w:sz="4" w:space="0" w:color="000000"/>
-              <w:left w:val="single" w:sz="4" w:space="0" w:color="000000"/>
-              <w:bottom w:val="single" w:sz="4" w:space="0" w:color="000000"/>
-              <w:right w:val="single" w:sz="4" w:space="0" w:color="000000"/>
-            </w:tcBorders>
-            <w:shd w:val="clear" w:color="auto" w:fill="auto"/>
-            <w:vAlign w:val="center"/>
-          </w:tcPr>
-          <w:p>
-            <w:pPr>
-              <w:jc w:val="center"/>
-              <w:textAlignment w:val="center"/>
-              <w:rPr>
-                <w:rFonts w:ascii="Calibri" w:hAnsi="Calibri" w:cs="Calibri"/>
-                <w:color w:val="000000"/>
-              </w:rPr>
-            </w:pPr>
-            <w:r>
-              <w:rPr>
-                <w:rFonts w:ascii="Calibri" w:eastAsia="SimSun" w:hAnsi="Calibri" w:cs="Calibri"/>
-                <w:color w:val="000000"/>
-                <w:lang w:eastAsia="zh-CN" w:bidi="ar"/>
-              </w:rPr>
-              <w:t>Cancelar día de atención d</w:t>
-            </w:r>
-            <w:r>
-              <w:rPr>
-                <w:rFonts w:ascii="Calibri" w:eastAsia="SimSun" w:hAnsi="Calibri" w:cs="Calibri"/>
-                <w:color w:val="000000"/>
-                <w:lang w:eastAsia="zh-CN" w:bidi="ar"/>
-              </w:rPr>
-              <w:t>e un profesional.</w:t>
+              <w:t>Cancelar día de atención de un profesional.</w:t>
             </w:r>
           </w:p>
         </w:tc>
@@ -6228,126 +4264,44 @@
                 <w:color w:val="000000"/>
               </w:rPr>
             </w:pPr>
-            <w:proofErr w:type="spellStart"/>
             <w:r>
               <w:rPr>
                 <w:rFonts w:ascii="Calibri" w:eastAsia="SimSun" w:hAnsi="Calibri" w:cs="Calibri"/>
                 <w:color w:val="000000"/>
                 <w:lang w:eastAsia="zh-CN" w:bidi="ar"/>
               </w:rPr>
-              <w:t>cancelarTurnosPorProfesional</w:t>
-            </w:r>
-            <w:proofErr w:type="spellEnd"/>
+              <w:t>cancelarTurnosPorProfesional(idProfesional, fechaInicial, fechaFinal,tipoCancelacion,motivo)</w:t>
+            </w:r>
+          </w:p>
+        </w:tc>
+        <w:tc>
+          <w:tcPr>
+            <w:tcW w:w="5346" w:type="dxa"/>
+            <w:tcBorders>
+              <w:top w:val="single" w:sz="4" w:space="0" w:color="000000"/>
+              <w:left w:val="single" w:sz="4" w:space="0" w:color="000000"/>
+              <w:bottom w:val="single" w:sz="4" w:space="0" w:color="000000"/>
+              <w:right w:val="single" w:sz="4" w:space="0" w:color="000000"/>
+            </w:tcBorders>
+            <w:shd w:val="clear" w:color="auto" w:fill="D9D9D9"/>
+            <w:vAlign w:val="center"/>
+          </w:tcPr>
+          <w:p>
+            <w:pPr>
+              <w:jc w:val="center"/>
+              <w:textAlignment w:val="center"/>
+              <w:rPr>
+                <w:rFonts w:ascii="Calibri" w:hAnsi="Calibri" w:cs="Calibri"/>
+                <w:color w:val="000000"/>
+              </w:rPr>
+            </w:pPr>
             <w:r>
               <w:rPr>
                 <w:rFonts w:ascii="Calibri" w:eastAsia="SimSun" w:hAnsi="Calibri" w:cs="Calibri"/>
                 <w:color w:val="000000"/>
                 <w:lang w:eastAsia="zh-CN" w:bidi="ar"/>
               </w:rPr>
-              <w:t>(</w:t>
-            </w:r>
-            <w:proofErr w:type="spellStart"/>
-            <w:r>
-              <w:rPr>
-                <w:rFonts w:ascii="Calibri" w:eastAsia="SimSun" w:hAnsi="Calibri" w:cs="Calibri"/>
-                <w:color w:val="000000"/>
-                <w:lang w:eastAsia="zh-CN" w:bidi="ar"/>
-              </w:rPr>
-              <w:t>idProfesional</w:t>
-            </w:r>
-            <w:proofErr w:type="spellEnd"/>
-            <w:r>
-              <w:rPr>
-                <w:rFonts w:ascii="Calibri" w:eastAsia="SimSun" w:hAnsi="Calibri" w:cs="Calibri"/>
-                <w:color w:val="000000"/>
-                <w:lang w:eastAsia="zh-CN" w:bidi="ar"/>
-              </w:rPr>
-              <w:t xml:space="preserve">, </w:t>
-            </w:r>
-            <w:proofErr w:type="spellStart"/>
-            <w:r>
-              <w:rPr>
-                <w:rFonts w:ascii="Calibri" w:eastAsia="SimSun" w:hAnsi="Calibri" w:cs="Calibri"/>
-                <w:color w:val="000000"/>
-                <w:lang w:eastAsia="zh-CN" w:bidi="ar"/>
-              </w:rPr>
-              <w:t>fechaInicial</w:t>
-            </w:r>
-            <w:proofErr w:type="spellEnd"/>
-            <w:r>
-              <w:rPr>
-                <w:rFonts w:ascii="Calibri" w:eastAsia="SimSun" w:hAnsi="Calibri" w:cs="Calibri"/>
-                <w:color w:val="000000"/>
-                <w:lang w:eastAsia="zh-CN" w:bidi="ar"/>
-              </w:rPr>
-              <w:t xml:space="preserve">, </w:t>
-            </w:r>
-            <w:proofErr w:type="spellStart"/>
-            <w:r>
-              <w:rPr>
-                <w:rFonts w:ascii="Calibri" w:eastAsia="SimSun" w:hAnsi="Calibri" w:cs="Calibri"/>
-                <w:color w:val="000000"/>
-                <w:lang w:eastAsia="zh-CN" w:bidi="ar"/>
-              </w:rPr>
-              <w:t>fechaFinal,tipoCancelacion,motivo</w:t>
-            </w:r>
-            <w:proofErr w:type="spellEnd"/>
-            <w:r>
-              <w:rPr>
-                <w:rFonts w:ascii="Calibri" w:eastAsia="SimSun" w:hAnsi="Calibri" w:cs="Calibri"/>
-                <w:color w:val="000000"/>
-                <w:lang w:eastAsia="zh-CN" w:bidi="ar"/>
-              </w:rPr>
-              <w:t>)</w:t>
-            </w:r>
-          </w:p>
-        </w:tc>
-        <w:tc>
-          <w:tcPr>
-            <w:tcW w:w="5346" w:type="dxa"/>
-            <w:tcBorders>
-              <w:top w:val="single" w:sz="4" w:space="0" w:color="000000"/>
-              <w:left w:val="single" w:sz="4" w:space="0" w:color="000000"/>
-              <w:bottom w:val="single" w:sz="4" w:space="0" w:color="000000"/>
-              <w:right w:val="single" w:sz="4" w:space="0" w:color="000000"/>
-            </w:tcBorders>
-            <w:shd w:val="clear" w:color="auto" w:fill="D9D9D9"/>
-            <w:vAlign w:val="center"/>
-          </w:tcPr>
-          <w:p>
-            <w:pPr>
-              <w:jc w:val="center"/>
-              <w:textAlignment w:val="center"/>
-              <w:rPr>
-                <w:rFonts w:ascii="Calibri" w:hAnsi="Calibri" w:cs="Calibri"/>
-                <w:color w:val="000000"/>
-              </w:rPr>
-            </w:pPr>
-            <w:r>
-              <w:rPr>
-                <w:rFonts w:ascii="Calibri" w:eastAsia="SimSun" w:hAnsi="Calibri" w:cs="Calibri"/>
-                <w:color w:val="000000"/>
-                <w:lang w:eastAsia="zh-CN" w:bidi="ar"/>
-              </w:rPr>
-              <w:t xml:space="preserve">Se cancelan todos los turnos que </w:t>
-            </w:r>
-            <w:proofErr w:type="spellStart"/>
-            <w:r>
-              <w:rPr>
-                <w:rFonts w:ascii="Calibri" w:eastAsia="SimSun" w:hAnsi="Calibri" w:cs="Calibri"/>
-                <w:color w:val="000000"/>
-                <w:lang w:eastAsia="zh-CN" w:bidi="ar"/>
-              </w:rPr>
-              <w:t>esten</w:t>
-            </w:r>
-            <w:proofErr w:type="spellEnd"/>
-            <w:r>
-              <w:rPr>
-                <w:rFonts w:ascii="Calibri" w:eastAsia="SimSun" w:hAnsi="Calibri" w:cs="Calibri"/>
-                <w:color w:val="000000"/>
-                <w:lang w:eastAsia="zh-CN" w:bidi="ar"/>
-              </w:rPr>
-              <w:t xml:space="preserve"> dentro de ese rango de fechas. </w:t>
+              <w:t xml:space="preserve">Se cancelan todos los turnos que esten dentro de ese rango de fechas. </w:t>
             </w:r>
           </w:p>
         </w:tc>
@@ -6377,23 +4331,13 @@
                 <w:color w:val="000000"/>
               </w:rPr>
             </w:pPr>
-            <w:proofErr w:type="spellStart"/>
             <w:r>
               <w:rPr>
                 <w:rFonts w:ascii="Calibri" w:eastAsia="SimSun" w:hAnsi="Calibri" w:cs="Calibri"/>
                 <w:color w:val="000000"/>
                 <w:lang w:val="en-US" w:eastAsia="zh-CN" w:bidi="ar"/>
               </w:rPr>
-              <w:t>topEspecialidadesMasCancelaciones</w:t>
-            </w:r>
-            <w:proofErr w:type="spellEnd"/>
-            <w:r>
-              <w:rPr>
-                <w:rFonts w:ascii="Calibri" w:eastAsia="SimSun" w:hAnsi="Calibri" w:cs="Calibri"/>
-                <w:color w:val="000000"/>
-                <w:lang w:val="en-US" w:eastAsia="zh-CN" w:bidi="ar"/>
-              </w:rPr>
-              <w:t>()</w:t>
+              <w:t>topEspecialidadesMasCancelaciones()</w:t>
             </w:r>
           </w:p>
         </w:tc>
@@ -6424,35 +4368,7 @@
                 <w:color w:val="000000"/>
                 <w:lang w:eastAsia="zh-CN" w:bidi="ar"/>
               </w:rPr>
-              <w:t xml:space="preserve">Top 5 de especialidades con </w:t>
-            </w:r>
-            <w:proofErr w:type="spellStart"/>
-            <w:proofErr w:type="gramStart"/>
-            <w:r>
-              <w:rPr>
-                <w:rFonts w:ascii="Calibri" w:eastAsia="SimSun" w:hAnsi="Calibri" w:cs="Calibri"/>
-                <w:color w:val="000000"/>
-                <w:lang w:eastAsia="zh-CN" w:bidi="ar"/>
-              </w:rPr>
-              <w:t>mas</w:t>
-            </w:r>
-            <w:proofErr w:type="spellEnd"/>
-            <w:proofErr w:type="gramEnd"/>
-            <w:r>
-              <w:rPr>
-                <w:rFonts w:ascii="Calibri" w:eastAsia="SimSun" w:hAnsi="Calibri" w:cs="Calibri"/>
-                <w:color w:val="000000"/>
-                <w:lang w:eastAsia="zh-CN" w:bidi="ar"/>
-              </w:rPr>
-              <w:t xml:space="preserve"> </w:t>
-            </w:r>
-            <w:r>
-              <w:rPr>
-                <w:rFonts w:ascii="Calibri" w:eastAsia="SimSun" w:hAnsi="Calibri" w:cs="Calibri"/>
-                <w:color w:val="000000"/>
-                <w:lang w:eastAsia="zh-CN" w:bidi="ar"/>
-              </w:rPr>
-              <w:t>cancelaciones.</w:t>
+              <w:t>Top 5 de especialidades con mas cancelaciones.</w:t>
             </w:r>
           </w:p>
         </w:tc>
@@ -6482,23 +4398,13 @@
                 <w:color w:val="000000"/>
               </w:rPr>
             </w:pPr>
-            <w:proofErr w:type="spellStart"/>
             <w:r>
               <w:rPr>
                 <w:rFonts w:ascii="Calibri" w:eastAsia="SimSun" w:hAnsi="Calibri" w:cs="Calibri"/>
                 <w:color w:val="000000"/>
                 <w:lang w:val="en-US" w:eastAsia="zh-CN" w:bidi="ar"/>
               </w:rPr>
-              <w:t>topProfesionalesMasConsultadosPorPlan</w:t>
-            </w:r>
-            <w:proofErr w:type="spellEnd"/>
-            <w:r>
-              <w:rPr>
-                <w:rFonts w:ascii="Calibri" w:eastAsia="SimSun" w:hAnsi="Calibri" w:cs="Calibri"/>
-                <w:color w:val="000000"/>
-                <w:lang w:val="en-US" w:eastAsia="zh-CN" w:bidi="ar"/>
-              </w:rPr>
-              <w:t>()</w:t>
+              <w:t>topProfesionalesMasConsultadosPorPlan()</w:t>
             </w:r>
           </w:p>
         </w:tc>
@@ -6529,25 +4435,7 @@
                 <w:color w:val="000000"/>
                 <w:lang w:eastAsia="zh-CN" w:bidi="ar"/>
               </w:rPr>
-              <w:t xml:space="preserve">Top 5 profesionales </w:t>
-            </w:r>
-            <w:proofErr w:type="spellStart"/>
-            <w:r>
-              <w:rPr>
-                <w:rFonts w:ascii="Calibri" w:eastAsia="SimSun" w:hAnsi="Calibri" w:cs="Calibri"/>
-                <w:color w:val="000000"/>
-                <w:lang w:eastAsia="zh-CN" w:bidi="ar"/>
-              </w:rPr>
-              <w:t>mas</w:t>
-            </w:r>
-            <w:proofErr w:type="spellEnd"/>
-            <w:r>
-              <w:rPr>
-                <w:rFonts w:ascii="Calibri" w:eastAsia="SimSun" w:hAnsi="Calibri" w:cs="Calibri"/>
-                <w:color w:val="000000"/>
-                <w:lang w:eastAsia="zh-CN" w:bidi="ar"/>
-              </w:rPr>
-              <w:t xml:space="preserve"> consultados por plan.</w:t>
+              <w:t>Top 5 profesionales mas consultados por plan.</w:t>
             </w:r>
           </w:p>
         </w:tc>
@@ -6577,59 +4465,13 @@
                 <w:color w:val="000000"/>
               </w:rPr>
             </w:pPr>
-            <w:proofErr w:type="spellStart"/>
             <w:r>
               <w:rPr>
                 <w:rFonts w:ascii="Calibri" w:eastAsia="SimSun" w:hAnsi="Calibri" w:cs="Calibri"/>
                 <w:color w:val="000000"/>
                 <w:lang w:val="en-US" w:eastAsia="zh-CN" w:bidi="ar"/>
               </w:rPr>
-              <w:t>topProfesionalesMenosHoras</w:t>
-            </w:r>
-            <w:proofErr w:type="spellEnd"/>
-            <w:r>
-              <w:rPr>
-                <w:rFonts w:ascii="Calibri" w:eastAsia="SimSun" w:hAnsi="Calibri" w:cs="Calibri"/>
-                <w:color w:val="000000"/>
-                <w:lang w:val="en-US" w:eastAsia="zh-CN" w:bidi="ar"/>
-              </w:rPr>
-              <w:t>(</w:t>
-            </w:r>
-            <w:proofErr w:type="spellStart"/>
-            <w:r>
-              <w:rPr>
-                <w:rFonts w:ascii="Calibri" w:eastAsia="SimSun" w:hAnsi="Calibri" w:cs="Calibri"/>
-                <w:color w:val="000000"/>
-                <w:lang w:val="en-US" w:eastAsia="zh-CN" w:bidi="ar"/>
-              </w:rPr>
-              <w:t>codigoPlan</w:t>
-            </w:r>
-            <w:proofErr w:type="spellEnd"/>
-            <w:r>
-              <w:rPr>
-                <w:rFonts w:ascii="Calibri" w:eastAsia="SimSun" w:hAnsi="Calibri" w:cs="Calibri"/>
-                <w:color w:val="000000"/>
-                <w:lang w:val="en-US" w:eastAsia="zh-CN" w:bidi="ar"/>
-              </w:rPr>
-              <w:t xml:space="preserve">, </w:t>
-            </w:r>
-            <w:proofErr w:type="spellStart"/>
-            <w:r>
-              <w:rPr>
-                <w:rFonts w:ascii="Calibri" w:eastAsia="SimSun" w:hAnsi="Calibri" w:cs="Calibri"/>
-                <w:color w:val="000000"/>
-                <w:lang w:val="en-US" w:eastAsia="zh-CN" w:bidi="ar"/>
-              </w:rPr>
-              <w:t>codigoEspecialidad</w:t>
-            </w:r>
-            <w:proofErr w:type="spellEnd"/>
-            <w:r>
-              <w:rPr>
-                <w:rFonts w:ascii="Calibri" w:eastAsia="SimSun" w:hAnsi="Calibri" w:cs="Calibri"/>
-                <w:color w:val="000000"/>
-                <w:lang w:val="en-US" w:eastAsia="zh-CN" w:bidi="ar"/>
-              </w:rPr>
-              <w:t>)</w:t>
+              <w:t>topProfesionalesMenosHoras(codigoPlan, codigoEspecialidad)</w:t>
             </w:r>
           </w:p>
         </w:tc>
@@ -6688,23 +4530,13 @@
                 <w:color w:val="000000"/>
               </w:rPr>
             </w:pPr>
-            <w:proofErr w:type="spellStart"/>
             <w:r>
               <w:rPr>
                 <w:rFonts w:ascii="Calibri" w:eastAsia="SimSun" w:hAnsi="Calibri" w:cs="Calibri"/>
                 <w:color w:val="000000"/>
                 <w:lang w:val="en-US" w:eastAsia="zh-CN" w:bidi="ar"/>
               </w:rPr>
-              <w:t>topAfiliadosMasBonos</w:t>
-            </w:r>
-            <w:proofErr w:type="spellEnd"/>
-            <w:r>
-              <w:rPr>
-                <w:rFonts w:ascii="Calibri" w:eastAsia="SimSun" w:hAnsi="Calibri" w:cs="Calibri"/>
-                <w:color w:val="000000"/>
-                <w:lang w:val="en-US" w:eastAsia="zh-CN" w:bidi="ar"/>
-              </w:rPr>
-              <w:t>()</w:t>
+              <w:t>topAfiliadosMasBonos()</w:t>
             </w:r>
           </w:p>
         </w:tc>
@@ -6733,14 +4565,7 @@
                 <w:rFonts w:ascii="Calibri" w:hAnsi="Calibri" w:cs="Calibri"/>
                 <w:color w:val="000000"/>
               </w:rPr>
-              <w:t xml:space="preserve">Top 5 afiliados con </w:t>
-            </w:r>
-            <w:r>
-              <w:rPr>
-                <w:rFonts w:ascii="Calibri" w:hAnsi="Calibri" w:cs="Calibri"/>
-                <w:color w:val="000000"/>
-              </w:rPr>
-              <w:t>mayor cantidad de bonos comprados.</w:t>
+              <w:t>Top 5 afiliados con mayor cantidad de bonos comprados.</w:t>
             </w:r>
           </w:p>
         </w:tc>
@@ -6770,23 +4595,13 @@
                 <w:color w:val="000000"/>
               </w:rPr>
             </w:pPr>
-            <w:proofErr w:type="spellStart"/>
             <w:r>
               <w:rPr>
                 <w:rFonts w:ascii="Calibri" w:eastAsia="SimSun" w:hAnsi="Calibri" w:cs="Calibri"/>
                 <w:color w:val="000000"/>
                 <w:lang w:val="en-US" w:eastAsia="zh-CN" w:bidi="ar"/>
               </w:rPr>
-              <w:t>topEspecialidadesMasBonosUsados</w:t>
-            </w:r>
-            <w:proofErr w:type="spellEnd"/>
-            <w:r>
-              <w:rPr>
-                <w:rFonts w:ascii="Calibri" w:eastAsia="SimSun" w:hAnsi="Calibri" w:cs="Calibri"/>
-                <w:color w:val="000000"/>
-                <w:lang w:val="en-US" w:eastAsia="zh-CN" w:bidi="ar"/>
-              </w:rPr>
-              <w:t>()</w:t>
+              <w:t>topEspecialidadesMasBonosUsados()</w:t>
             </w:r>
           </w:p>
         </w:tc>
@@ -6815,23 +4630,7 @@
                 <w:rFonts w:ascii="Calibri" w:hAnsi="Calibri" w:cs="Calibri"/>
                 <w:color w:val="000000"/>
               </w:rPr>
-              <w:t xml:space="preserve">Top 5 especialidades con </w:t>
-            </w:r>
-            <w:proofErr w:type="spellStart"/>
-            <w:r>
-              <w:rPr>
-                <w:rFonts w:ascii="Calibri" w:hAnsi="Calibri" w:cs="Calibri"/>
-                <w:color w:val="000000"/>
-              </w:rPr>
-              <w:t>mas</w:t>
-            </w:r>
-            <w:proofErr w:type="spellEnd"/>
-            <w:r>
-              <w:rPr>
-                <w:rFonts w:ascii="Calibri" w:hAnsi="Calibri" w:cs="Calibri"/>
-                <w:color w:val="000000"/>
-              </w:rPr>
-              <w:t xml:space="preserve"> bonos usados.</w:t>
+              <w:t>Top 5 especialidades con mas bonos usados.</w:t>
             </w:r>
           </w:p>
         </w:tc>
@@ -6859,15 +4658,7 @@
         </w:numPr>
       </w:pPr>
       <w:r>
-        <w:t xml:space="preserve">Para los antiguos usuarios tomamos el DNI como el </w:t>
-      </w:r>
-      <w:proofErr w:type="spellStart"/>
-      <w:r>
-        <w:t>username</w:t>
-      </w:r>
-      <w:proofErr w:type="spellEnd"/>
-      <w:r>
-        <w:t>.</w:t>
+        <w:t>Para los antiguos usuarios tomamos el DNI como el username.</w:t>
       </w:r>
     </w:p>
     <w:p>
@@ -6878,19 +4669,10 @@
         </w:numPr>
       </w:pPr>
       <w:r>
-        <w:t xml:space="preserve">Utilizamos tablas temporales para distribuir las </w:t>
-      </w:r>
-      <w:r>
-        <w:t xml:space="preserve">funcionalidades que le corresponden a cada tipo de usuario para luego poder insertarlas en la tabla </w:t>
-      </w:r>
-      <w:proofErr w:type="spellStart"/>
-      <w:r>
-        <w:t>funcionalidades_rol</w:t>
-      </w:r>
-      <w:proofErr w:type="spellEnd"/>
-      <w:r>
-        <w:t>.</w:t>
-      </w:r>
+        <w:t>Para los antiguos profesionales tomamos el DNI como la matrícula.</w:t>
+      </w:r>
+      <w:bookmarkStart w:id="0" w:name="_GoBack"/>
+      <w:bookmarkEnd w:id="0"/>
     </w:p>
     <w:p>
       <w:pPr>
@@ -6900,10 +4682,18 @@
         </w:numPr>
       </w:pPr>
       <w:r>
-        <w:t>Determinamos 4 tipos de cancelación posibles que se pueden elegir a la hora de cancelar un turno ya sea por parte de un afiliado como d</w:t>
-      </w:r>
-      <w:r>
-        <w:t>e un profesional.</w:t>
+        <w:t>Utilizamos tablas temporales para distribuir las funcionalidades que le corresponden a cada tipo de usuario para luego poder insertarlas en la tabla funcionalidades_rol.</w:t>
+      </w:r>
+    </w:p>
+    <w:p>
+      <w:pPr>
+        <w:numPr>
+          <w:ilvl w:val="0"/>
+          <w:numId w:val="3"/>
+        </w:numPr>
+      </w:pPr>
+      <w:r>
+        <w:t>Determinamos 4 tipos de cancelación posibles que se pueden elegir a la hora de cancelar un turno ya sea por parte de un afiliado como de un profesional.</w:t>
       </w:r>
     </w:p>
     <w:p>
@@ -6988,7 +4778,7 @@
           <w:rPr>
             <w:noProof/>
           </w:rPr>
-          <w:t>2</w:t>
+          <w:t>9</w:t>
         </w:r>
         <w:r>
           <w:fldChar w:fldCharType="end"/>
@@ -7360,7 +5150,7 @@
     <w:lsdException w:name="Table Web 2" w:semiHidden="1" w:unhideWhenUsed="1"/>
     <w:lsdException w:name="Table Web 3" w:semiHidden="1" w:unhideWhenUsed="1"/>
     <w:lsdException w:name="Balloon Text" w:semiHidden="1" w:unhideWhenUsed="1"/>
-    <w:lsdException w:name="Table Grid" w:semiHidden="1" w:uiPriority="39" w:unhideWhenUsed="1"/>
+    <w:lsdException w:name="Table Grid" w:uiPriority="39"/>
     <w:lsdException w:name="Table Theme" w:semiHidden="1" w:unhideWhenUsed="1"/>
     <w:lsdException w:name="Placeholder Text" w:semiHidden="1"/>
     <w:lsdException w:name="Light Shading" w:uiPriority="60"/>
@@ -7974,7 +5764,7 @@
 </file>
 
 <file path=customXml/itemProps2.xml><?xml version="1.0" encoding="utf-8"?>
-<ds:datastoreItem xmlns:ds="http://schemas.openxmlformats.org/officeDocument/2006/customXml" ds:itemID="{B475F4AB-A6B9-42E7-AB41-B89E06880719}">
+<ds:datastoreItem xmlns:ds="http://schemas.openxmlformats.org/officeDocument/2006/customXml" ds:itemID="{275DA5FA-1156-4E95-8FFF-9615E47E6B77}">
   <ds:schemaRefs>
     <ds:schemaRef ds:uri="http://schemas.openxmlformats.org/officeDocument/2006/bibliography"/>
   </ds:schemaRefs>

</xml_diff>

<commit_message>
Terminamos con la Estrategia. Agrego creacion de Administrador General a la migracion.
</commit_message>
<xml_diff>
--- a/Entrega Gestión/Estrategia.docx
+++ b/Entrega Gestión/Estrategia.docx
@@ -4635,8 +4635,231 @@
           </w:p>
         </w:tc>
       </w:tr>
+      <w:tr>
+        <w:trPr>
+          <w:trHeight w:val="805"/>
+        </w:trPr>
+        <w:tc>
+          <w:tcPr>
+            <w:tcW w:w="5236" w:type="dxa"/>
+            <w:tcBorders>
+              <w:top w:val="single" w:sz="4" w:space="0" w:color="000000"/>
+              <w:left w:val="single" w:sz="4" w:space="0" w:color="000000"/>
+              <w:bottom w:val="single" w:sz="4" w:space="0" w:color="000000"/>
+              <w:right w:val="single" w:sz="4" w:space="0" w:color="000000"/>
+            </w:tcBorders>
+            <w:shd w:val="clear" w:color="auto" w:fill="D9D9D9" w:themeFill="background1" w:themeFillShade="D9"/>
+            <w:vAlign w:val="center"/>
+          </w:tcPr>
+          <w:p>
+            <w:pPr>
+              <w:jc w:val="center"/>
+              <w:textAlignment w:val="center"/>
+              <w:rPr>
+                <w:rFonts w:ascii="Calibri" w:eastAsia="SimSun" w:hAnsi="Calibri" w:cs="Calibri"/>
+                <w:color w:val="000000"/>
+                <w:lang w:val="en-US" w:eastAsia="zh-CN" w:bidi="ar"/>
+              </w:rPr>
+            </w:pPr>
+            <w:r>
+              <w:rPr>
+                <w:rFonts w:ascii="Calibri" w:eastAsia="SimSun" w:hAnsi="Calibri" w:cs="Calibri"/>
+                <w:color w:val="000000"/>
+                <w:lang w:val="en-US" w:eastAsia="zh-CN" w:bidi="ar"/>
+              </w:rPr>
+              <w:t>consultarCambiosDePlan(idAfiliado)</w:t>
+            </w:r>
+          </w:p>
+        </w:tc>
+        <w:tc>
+          <w:tcPr>
+            <w:tcW w:w="5346" w:type="dxa"/>
+            <w:tcBorders>
+              <w:top w:val="single" w:sz="4" w:space="0" w:color="000000"/>
+              <w:left w:val="single" w:sz="4" w:space="0" w:color="000000"/>
+              <w:bottom w:val="single" w:sz="4" w:space="0" w:color="000000"/>
+              <w:right w:val="single" w:sz="4" w:space="0" w:color="000000"/>
+            </w:tcBorders>
+            <w:shd w:val="clear" w:color="auto" w:fill="D9D9D9" w:themeFill="background1" w:themeFillShade="D9"/>
+            <w:vAlign w:val="center"/>
+          </w:tcPr>
+          <w:p>
+            <w:pPr>
+              <w:jc w:val="center"/>
+              <w:rPr>
+                <w:rFonts w:ascii="Calibri" w:hAnsi="Calibri" w:cs="Calibri"/>
+                <w:color w:val="000000"/>
+              </w:rPr>
+            </w:pPr>
+            <w:r>
+              <w:rPr>
+                <w:rFonts w:ascii="Calibri" w:hAnsi="Calibri" w:cs="Calibri"/>
+                <w:color w:val="000000"/>
+              </w:rPr>
+              <w:t>Todos los cambios de plan del afiliado.</w:t>
+            </w:r>
+          </w:p>
+        </w:tc>
+      </w:tr>
+      <w:tr>
+        <w:trPr>
+          <w:trHeight w:val="805"/>
+        </w:trPr>
+        <w:tc>
+          <w:tcPr>
+            <w:tcW w:w="5236" w:type="dxa"/>
+            <w:tcBorders>
+              <w:top w:val="single" w:sz="4" w:space="0" w:color="000000"/>
+              <w:left w:val="single" w:sz="4" w:space="0" w:color="000000"/>
+              <w:bottom w:val="single" w:sz="4" w:space="0" w:color="000000"/>
+              <w:right w:val="single" w:sz="4" w:space="0" w:color="000000"/>
+            </w:tcBorders>
+            <w:shd w:val="clear" w:color="auto" w:fill="auto"/>
+            <w:vAlign w:val="center"/>
+          </w:tcPr>
+          <w:p>
+            <w:pPr>
+              <w:jc w:val="center"/>
+              <w:textAlignment w:val="center"/>
+              <w:rPr>
+                <w:rFonts w:ascii="Calibri" w:eastAsia="SimSun" w:hAnsi="Calibri" w:cs="Calibri"/>
+                <w:color w:val="000000"/>
+                <w:lang w:eastAsia="zh-CN" w:bidi="ar"/>
+              </w:rPr>
+            </w:pPr>
+            <w:r>
+              <w:rPr>
+                <w:rFonts w:ascii="Calibri" w:eastAsia="SimSun" w:hAnsi="Calibri" w:cs="Calibri"/>
+                <w:color w:val="000000"/>
+                <w:lang w:eastAsia="zh-CN" w:bidi="ar"/>
+              </w:rPr>
+              <w:t>insertarCambioDePlan(numAfiliado, fechaDeCambio, motivo, planMedico)</w:t>
+            </w:r>
+          </w:p>
+        </w:tc>
+        <w:tc>
+          <w:tcPr>
+            <w:tcW w:w="5346" w:type="dxa"/>
+            <w:tcBorders>
+              <w:top w:val="single" w:sz="4" w:space="0" w:color="000000"/>
+              <w:left w:val="single" w:sz="4" w:space="0" w:color="000000"/>
+              <w:bottom w:val="single" w:sz="4" w:space="0" w:color="000000"/>
+              <w:right w:val="single" w:sz="4" w:space="0" w:color="000000"/>
+            </w:tcBorders>
+            <w:shd w:val="clear" w:color="auto" w:fill="auto"/>
+            <w:vAlign w:val="center"/>
+          </w:tcPr>
+          <w:p>
+            <w:pPr>
+              <w:jc w:val="center"/>
+              <w:rPr>
+                <w:rFonts w:ascii="Calibri" w:hAnsi="Calibri" w:cs="Calibri"/>
+                <w:color w:val="000000"/>
+              </w:rPr>
+            </w:pPr>
+            <w:r>
+              <w:rPr>
+                <w:rFonts w:ascii="Calibri" w:hAnsi="Calibri" w:cs="Calibri"/>
+                <w:color w:val="000000"/>
+              </w:rPr>
+              <w:t>Nuevo cambio de plan.</w:t>
+            </w:r>
+          </w:p>
+        </w:tc>
+      </w:tr>
+      <w:tr>
+        <w:trPr>
+          <w:trHeight w:val="805"/>
+        </w:trPr>
+        <w:tc>
+          <w:tcPr>
+            <w:tcW w:w="5236" w:type="dxa"/>
+            <w:tcBorders>
+              <w:top w:val="single" w:sz="4" w:space="0" w:color="000000"/>
+              <w:left w:val="single" w:sz="4" w:space="0" w:color="000000"/>
+              <w:bottom w:val="single" w:sz="4" w:space="0" w:color="000000"/>
+              <w:right w:val="single" w:sz="4" w:space="0" w:color="000000"/>
+            </w:tcBorders>
+            <w:shd w:val="clear" w:color="auto" w:fill="D9D9D9" w:themeFill="background1" w:themeFillShade="D9"/>
+            <w:vAlign w:val="center"/>
+          </w:tcPr>
+          <w:p>
+            <w:pPr>
+              <w:jc w:val="center"/>
+              <w:textAlignment w:val="center"/>
+              <w:rPr>
+                <w:rFonts w:ascii="Calibri" w:eastAsia="SimSun" w:hAnsi="Calibri" w:cs="Calibri"/>
+                <w:color w:val="000000"/>
+                <w:lang w:eastAsia="zh-CN" w:bidi="ar"/>
+              </w:rPr>
+            </w:pPr>
+            <w:r>
+              <w:rPr>
+                <w:rFonts w:ascii="Calibri" w:eastAsia="SimSun" w:hAnsi="Calibri" w:cs="Calibri"/>
+                <w:color w:val="000000"/>
+                <w:lang w:eastAsia="zh-CN" w:bidi="ar"/>
+              </w:rPr>
+              <w:t>yaTieneAgenda(idProfesional)</w:t>
+            </w:r>
+          </w:p>
+        </w:tc>
+        <w:tc>
+          <w:tcPr>
+            <w:tcW w:w="5346" w:type="dxa"/>
+            <w:tcBorders>
+              <w:top w:val="single" w:sz="4" w:space="0" w:color="000000"/>
+              <w:left w:val="single" w:sz="4" w:space="0" w:color="000000"/>
+              <w:bottom w:val="single" w:sz="4" w:space="0" w:color="000000"/>
+              <w:right w:val="single" w:sz="4" w:space="0" w:color="000000"/>
+            </w:tcBorders>
+            <w:shd w:val="clear" w:color="auto" w:fill="D9D9D9" w:themeFill="background1" w:themeFillShade="D9"/>
+            <w:vAlign w:val="center"/>
+          </w:tcPr>
+          <w:p>
+            <w:pPr>
+              <w:jc w:val="center"/>
+              <w:rPr>
+                <w:rFonts w:ascii="Calibri" w:hAnsi="Calibri" w:cs="Calibri"/>
+                <w:color w:val="000000"/>
+              </w:rPr>
+            </w:pPr>
+            <w:r>
+              <w:rPr>
+                <w:rFonts w:ascii="Calibri" w:hAnsi="Calibri" w:cs="Calibri"/>
+                <w:color w:val="000000"/>
+              </w:rPr>
+              <w:t>Determina si un profesional tiene o no una agenda.</w:t>
+            </w:r>
+          </w:p>
+        </w:tc>
+      </w:tr>
     </w:tbl>
     <w:p/>
+    <w:p>
+      <w:pPr>
+        <w:rPr>
+          <w:color w:val="FF0000"/>
+        </w:rPr>
+      </w:pPr>
+      <w:r>
+        <w:rPr>
+          <w:color w:val="FF0000"/>
+        </w:rPr>
+        <w:t>Triggers:</w:t>
+      </w:r>
+    </w:p>
+    <w:p>
+      <w:pPr>
+        <w:pStyle w:val="ListParagraph"/>
+        <w:numPr>
+          <w:ilvl w:val="0"/>
+          <w:numId w:val="4"/>
+        </w:numPr>
+      </w:pPr>
+      <w:r>
+        <w:t>EliminaUsuario_Turnos: Eliminar todos los turnos de un usuario que se deshabilita.</w:t>
+      </w:r>
+    </w:p>
     <w:p/>
     <w:p>
       <w:r>
@@ -4670,42 +4893,114 @@
       </w:pPr>
       <w:r>
         <w:t>Para los antiguos profesionales tomamos el DNI como la matrícula.</w:t>
+      </w:r>
+    </w:p>
+    <w:p>
+      <w:pPr>
+        <w:numPr>
+          <w:ilvl w:val="0"/>
+          <w:numId w:val="3"/>
+        </w:numPr>
+      </w:pPr>
+      <w:r>
+        <w:t>Utilizamos tablas temporales para distribuir las funcionalidades que le corresponden a cada tipo de usuario para luego poder insertarlas en la tabla funcionalidades_rol.</w:t>
+      </w:r>
+    </w:p>
+    <w:p>
+      <w:pPr>
+        <w:numPr>
+          <w:ilvl w:val="0"/>
+          <w:numId w:val="3"/>
+        </w:numPr>
+      </w:pPr>
+      <w:r>
+        <w:t>Determinamos 4 tipos de cancelación posibles que se pueden elegir a la hora de cancelar un turno ya sea por parte de un afiliado como de un profesional.</w:t>
+      </w:r>
+    </w:p>
+    <w:p>
+      <w:pPr>
+        <w:numPr>
+          <w:ilvl w:val="0"/>
+          <w:numId w:val="3"/>
+        </w:numPr>
+      </w:pPr>
+      <w:r>
+        <w:lastRenderedPageBreak/>
+        <w:t xml:space="preserve">Determinamos que funcionalidades tiene cada rol, creando algunos roles por defecto para usuarios y administradores. </w:t>
+      </w:r>
+    </w:p>
+    <w:p>
+      <w:pPr>
+        <w:numPr>
+          <w:ilvl w:val="0"/>
+          <w:numId w:val="3"/>
+        </w:numPr>
+      </w:pPr>
+      <w:r>
+        <w:t>Definimos que el historial de cambios de plan lo puede ver cada afiliado.</w:t>
+      </w:r>
+    </w:p>
+    <w:p>
+      <w:pPr>
+        <w:numPr>
+          <w:ilvl w:val="0"/>
+          <w:numId w:val="3"/>
+        </w:numPr>
+      </w:pPr>
+      <w:r>
+        <w:t>Usamos una secuencia para crear el número de afiliado.</w:t>
+      </w:r>
+    </w:p>
+    <w:p>
+      <w:pPr>
+        <w:numPr>
+          <w:ilvl w:val="0"/>
+          <w:numId w:val="3"/>
+        </w:numPr>
+      </w:pPr>
+      <w:r>
+        <w:t>La modificación de un plan está dentro de la modificación de un afiliado. Es decir, si un afiliado cambia su plan internamente generamos ese cambio de plan con los datos del plan anterior.</w:t>
+      </w:r>
+    </w:p>
+    <w:p>
+      <w:pPr>
+        <w:numPr>
+          <w:ilvl w:val="0"/>
+          <w:numId w:val="3"/>
+        </w:numPr>
+      </w:pPr>
+      <w:r>
+        <w:t>Cuando un afiliado llega a la clínica para una consulta, se le asigna automáticamente alguno de los bonos que tenga disponibles. No presentamos pantalla ni opciones para que pueda elegir que bono quiere usar.</w:t>
+      </w:r>
+    </w:p>
+    <w:p>
+      <w:pPr>
+        <w:numPr>
+          <w:ilvl w:val="0"/>
+          <w:numId w:val="3"/>
+        </w:numPr>
+      </w:pPr>
+      <w:r>
+        <w:t xml:space="preserve">Creamos un administrador general que </w:t>
+      </w:r>
+      <w:r>
+        <w:t>tenga los roles de</w:t>
+      </w:r>
+      <w:r>
+        <w:t xml:space="preserve"> profesional y administrativo</w:t>
+      </w:r>
+      <w:r>
+        <w:t xml:space="preserve"> ya que no podría tener todas las funcionalidades. Por ejemplo, no puede un administrador general pedir un turno ya que no tiene ni plan médico ni número de afiliado.</w:t>
+      </w:r>
+      <w:r>
+        <w:t xml:space="preserve"> </w:t>
+      </w:r>
+      <w:r>
+        <w:br/>
+        <w:t>Teniendo en cuenta que no era necesario implementar el abm de profesional, creamos el usuario anteriormente mencionado donde se pueden probar las funcionalidades de un profesional y de un administrativo. Para probar lo de un afiliado, éste usuario especial puede crear afiliados usando el abm de afiliado y luego se puede iniciar sesión como ese afiliado.</w:t>
       </w:r>
       <w:bookmarkStart w:id="0" w:name="_GoBack"/>
       <w:bookmarkEnd w:id="0"/>
-    </w:p>
-    <w:p>
-      <w:pPr>
-        <w:numPr>
-          <w:ilvl w:val="0"/>
-          <w:numId w:val="3"/>
-        </w:numPr>
-      </w:pPr>
-      <w:r>
-        <w:t>Utilizamos tablas temporales para distribuir las funcionalidades que le corresponden a cada tipo de usuario para luego poder insertarlas en la tabla funcionalidades_rol.</w:t>
-      </w:r>
-    </w:p>
-    <w:p>
-      <w:pPr>
-        <w:numPr>
-          <w:ilvl w:val="0"/>
-          <w:numId w:val="3"/>
-        </w:numPr>
-      </w:pPr>
-      <w:r>
-        <w:t>Determinamos 4 tipos de cancelación posibles que se pueden elegir a la hora de cancelar un turno ya sea por parte de un afiliado como de un profesional.</w:t>
-      </w:r>
-    </w:p>
-    <w:p>
-      <w:pPr>
-        <w:numPr>
-          <w:ilvl w:val="0"/>
-          <w:numId w:val="3"/>
-        </w:numPr>
-      </w:pPr>
-      <w:r>
-        <w:t xml:space="preserve">Determinamos que funcionalidades tiene cada rol, creando algunos roles por defecto para usuarios y administradores. </w:t>
-      </w:r>
     </w:p>
     <w:p/>
     <w:p/>
@@ -4778,7 +5073,7 @@
           <w:rPr>
             <w:noProof/>
           </w:rPr>
-          <w:t>9</w:t>
+          <w:t>11</w:t>
         </w:r>
         <w:r>
           <w:fldChar w:fldCharType="end"/>
@@ -4822,6 +5117,119 @@
 <file path=word/numbering.xml><?xml version="1.0" encoding="utf-8"?>
 <w:numbering xmlns:wpc="http://schemas.microsoft.com/office/word/2010/wordprocessingCanvas" xmlns:mc="http://schemas.openxmlformats.org/markup-compatibility/2006" xmlns:o="urn:schemas-microsoft-com:office:office" xmlns:r="http://schemas.openxmlformats.org/officeDocument/2006/relationships" xmlns:m="http://schemas.openxmlformats.org/officeDocument/2006/math" xmlns:v="urn:schemas-microsoft-com:vml" xmlns:wp14="http://schemas.microsoft.com/office/word/2010/wordprocessingDrawing" xmlns:wp="http://schemas.openxmlformats.org/drawingml/2006/wordprocessingDrawing" xmlns:w10="urn:schemas-microsoft-com:office:word" xmlns:w="http://schemas.openxmlformats.org/wordprocessingml/2006/main" xmlns:w14="http://schemas.microsoft.com/office/word/2010/wordml" xmlns:w15="http://schemas.microsoft.com/office/word/2012/wordml" xmlns:wpg="http://schemas.microsoft.com/office/word/2010/wordprocessingGroup" xmlns:wpi="http://schemas.microsoft.com/office/word/2010/wordprocessingInk" xmlns:wne="http://schemas.microsoft.com/office/word/2006/wordml" xmlns:wps="http://schemas.microsoft.com/office/word/2010/wordprocessingShape" mc:Ignorable="w14 w15 wp14">
   <w:abstractNum w:abstractNumId="0" w15:restartNumberingAfterBreak="0">
+    <w:nsid w:val="08375D86"/>
+    <w:multiLevelType w:val="hybridMultilevel"/>
+    <w:tmpl w:val="316EB014"/>
+    <w:lvl w:ilvl="0" w:tplc="2C0A0001">
+      <w:start w:val="1"/>
+      <w:numFmt w:val="bullet"/>
+      <w:lvlText w:val=""/>
+      <w:lvlJc w:val="left"/>
+      <w:pPr>
+        <w:ind w:left="720" w:hanging="360"/>
+      </w:pPr>
+      <w:rPr>
+        <w:rFonts w:ascii="Symbol" w:hAnsi="Symbol" w:hint="default"/>
+      </w:rPr>
+    </w:lvl>
+    <w:lvl w:ilvl="1" w:tplc="2C0A0003" w:tentative="1">
+      <w:start w:val="1"/>
+      <w:numFmt w:val="bullet"/>
+      <w:lvlText w:val="o"/>
+      <w:lvlJc w:val="left"/>
+      <w:pPr>
+        <w:ind w:left="1440" w:hanging="360"/>
+      </w:pPr>
+      <w:rPr>
+        <w:rFonts w:ascii="Courier New" w:hAnsi="Courier New" w:cs="Courier New" w:hint="default"/>
+      </w:rPr>
+    </w:lvl>
+    <w:lvl w:ilvl="2" w:tplc="2C0A0005" w:tentative="1">
+      <w:start w:val="1"/>
+      <w:numFmt w:val="bullet"/>
+      <w:lvlText w:val=""/>
+      <w:lvlJc w:val="left"/>
+      <w:pPr>
+        <w:ind w:left="2160" w:hanging="360"/>
+      </w:pPr>
+      <w:rPr>
+        <w:rFonts w:ascii="Wingdings" w:hAnsi="Wingdings" w:hint="default"/>
+      </w:rPr>
+    </w:lvl>
+    <w:lvl w:ilvl="3" w:tplc="2C0A0001" w:tentative="1">
+      <w:start w:val="1"/>
+      <w:numFmt w:val="bullet"/>
+      <w:lvlText w:val=""/>
+      <w:lvlJc w:val="left"/>
+      <w:pPr>
+        <w:ind w:left="2880" w:hanging="360"/>
+      </w:pPr>
+      <w:rPr>
+        <w:rFonts w:ascii="Symbol" w:hAnsi="Symbol" w:hint="default"/>
+      </w:rPr>
+    </w:lvl>
+    <w:lvl w:ilvl="4" w:tplc="2C0A0003" w:tentative="1">
+      <w:start w:val="1"/>
+      <w:numFmt w:val="bullet"/>
+      <w:lvlText w:val="o"/>
+      <w:lvlJc w:val="left"/>
+      <w:pPr>
+        <w:ind w:left="3600" w:hanging="360"/>
+      </w:pPr>
+      <w:rPr>
+        <w:rFonts w:ascii="Courier New" w:hAnsi="Courier New" w:cs="Courier New" w:hint="default"/>
+      </w:rPr>
+    </w:lvl>
+    <w:lvl w:ilvl="5" w:tplc="2C0A0005" w:tentative="1">
+      <w:start w:val="1"/>
+      <w:numFmt w:val="bullet"/>
+      <w:lvlText w:val=""/>
+      <w:lvlJc w:val="left"/>
+      <w:pPr>
+        <w:ind w:left="4320" w:hanging="360"/>
+      </w:pPr>
+      <w:rPr>
+        <w:rFonts w:ascii="Wingdings" w:hAnsi="Wingdings" w:hint="default"/>
+      </w:rPr>
+    </w:lvl>
+    <w:lvl w:ilvl="6" w:tplc="2C0A0001" w:tentative="1">
+      <w:start w:val="1"/>
+      <w:numFmt w:val="bullet"/>
+      <w:lvlText w:val=""/>
+      <w:lvlJc w:val="left"/>
+      <w:pPr>
+        <w:ind w:left="5040" w:hanging="360"/>
+      </w:pPr>
+      <w:rPr>
+        <w:rFonts w:ascii="Symbol" w:hAnsi="Symbol" w:hint="default"/>
+      </w:rPr>
+    </w:lvl>
+    <w:lvl w:ilvl="7" w:tplc="2C0A0003" w:tentative="1">
+      <w:start w:val="1"/>
+      <w:numFmt w:val="bullet"/>
+      <w:lvlText w:val="o"/>
+      <w:lvlJc w:val="left"/>
+      <w:pPr>
+        <w:ind w:left="5760" w:hanging="360"/>
+      </w:pPr>
+      <w:rPr>
+        <w:rFonts w:ascii="Courier New" w:hAnsi="Courier New" w:cs="Courier New" w:hint="default"/>
+      </w:rPr>
+    </w:lvl>
+    <w:lvl w:ilvl="8" w:tplc="2C0A0005" w:tentative="1">
+      <w:start w:val="1"/>
+      <w:numFmt w:val="bullet"/>
+      <w:lvlText w:val=""/>
+      <w:lvlJc w:val="left"/>
+      <w:pPr>
+        <w:ind w:left="6480" w:hanging="360"/>
+      </w:pPr>
+      <w:rPr>
+        <w:rFonts w:ascii="Wingdings" w:hAnsi="Wingdings" w:hint="default"/>
+      </w:rPr>
+    </w:lvl>
+  </w:abstractNum>
+  <w:abstractNum w:abstractNumId="1" w15:restartNumberingAfterBreak="0">
     <w:nsid w:val="2C3A6BFB"/>
     <w:multiLevelType w:val="multilevel"/>
     <w:tmpl w:val="2C3A6BFB"/>
@@ -4934,7 +5342,7 @@
       </w:rPr>
     </w:lvl>
   </w:abstractNum>
-  <w:abstractNum w:abstractNumId="1" w15:restartNumberingAfterBreak="0">
+  <w:abstractNum w:abstractNumId="2" w15:restartNumberingAfterBreak="0">
     <w:nsid w:val="5820937B"/>
     <w:multiLevelType w:val="singleLevel"/>
     <w:tmpl w:val="5820937B"/>
@@ -4951,7 +5359,7 @@
       </w:rPr>
     </w:lvl>
   </w:abstractNum>
-  <w:abstractNum w:abstractNumId="2" w15:restartNumberingAfterBreak="0">
+  <w:abstractNum w:abstractNumId="3" w15:restartNumberingAfterBreak="0">
     <w:nsid w:val="58232394"/>
     <w:multiLevelType w:val="singleLevel"/>
     <w:tmpl w:val="58232394"/>
@@ -4969,13 +5377,16 @@
     </w:lvl>
   </w:abstractNum>
   <w:num w:numId="1">
-    <w:abstractNumId w:val="0"/>
+    <w:abstractNumId w:val="1"/>
   </w:num>
   <w:num w:numId="2">
+    <w:abstractNumId w:val="3"/>
+  </w:num>
+  <w:num w:numId="3">
     <w:abstractNumId w:val="2"/>
   </w:num>
-  <w:num w:numId="3">
-    <w:abstractNumId w:val="1"/>
+  <w:num w:numId="4">
+    <w:abstractNumId w:val="0"/>
   </w:num>
 </w:numbering>
 </file>
@@ -5481,6 +5892,16 @@
       <w:contextualSpacing/>
     </w:pPr>
   </w:style>
+  <w:style w:type="paragraph" w:styleId="ListParagraph">
+    <w:name w:val="List Paragraph"/>
+    <w:basedOn w:val="Normal"/>
+    <w:uiPriority w:val="99"/>
+    <w:rsid w:val="00A00FB3"/>
+    <w:pPr>
+      <w:ind w:left="720"/>
+      <w:contextualSpacing/>
+    </w:pPr>
+  </w:style>
 </w:styles>
 </file>
 
@@ -5764,7 +6185,7 @@
 </file>
 
 <file path=customXml/itemProps2.xml><?xml version="1.0" encoding="utf-8"?>
-<ds:datastoreItem xmlns:ds="http://schemas.openxmlformats.org/officeDocument/2006/customXml" ds:itemID="{275DA5FA-1156-4E95-8FFF-9615E47E6B77}">
+<ds:datastoreItem xmlns:ds="http://schemas.openxmlformats.org/officeDocument/2006/customXml" ds:itemID="{844450CC-4671-4D05-A0BA-0B1994F7150F}">
   <ds:schemaRefs>
     <ds:schemaRef ds:uri="http://schemas.openxmlformats.org/officeDocument/2006/bibliography"/>
   </ds:schemaRefs>

</xml_diff>